<commit_message>
Completed docs, added junit test case
</commit_message>
<xml_diff>
--- a/src/game/doc/Sorcerers_Cave_Software_Documentation-Eric_Sabelhaus.docx
+++ b/src/game/doc/Sorcerers_Cave_Software_Documentation-Eric_Sabelhaus.docx
@@ -9,18 +9,26 @@
           <w:ilvl w:val="0"/>
           <w:numId w:val="1"/>
         </w:numPr>
-      </w:pPr>
-      <w:r>
-        <w:rPr>
-          <w:rFonts w:ascii="Calibri" w:eastAsia="Calibri" w:hAnsi="Calibri" w:cs="Calibri"/>
-          <w:color w:val="353535"/>
+        <w:spacing w:line="480" w:lineRule="auto"/>
+        <w:rPr>
+          <w:rFonts w:ascii="Times New Roman" w:hAnsi="Times New Roman" w:cs="Times New Roman"/>
+          <w:sz w:val="24"/>
+          <w:szCs w:val="24"/>
+        </w:rPr>
+      </w:pPr>
+      <w:r>
+        <w:rPr>
+          <w:rFonts w:ascii="Times New Roman" w:eastAsia="Calibri" w:hAnsi="Times New Roman" w:cs="Times New Roman"/>
+          <w:sz w:val="24"/>
+          <w:szCs w:val="24"/>
         </w:rPr>
         <w:t>Design</w:t>
       </w:r>
       <w:r>
         <w:rPr>
-          <w:rFonts w:ascii="Calibri" w:eastAsia="Calibri" w:hAnsi="Calibri" w:cs="Calibri"/>
-          <w:color w:val="353535"/>
+          <w:rFonts w:ascii="Times New Roman" w:eastAsia="Calibri" w:hAnsi="Times New Roman" w:cs="Times New Roman"/>
+          <w:sz w:val="24"/>
+          <w:szCs w:val="24"/>
         </w:rPr>
         <w:t xml:space="preserve"> Documentation:</w:t>
       </w:r>
@@ -32,58 +40,69 @@
           <w:ilvl w:val="1"/>
           <w:numId w:val="1"/>
         </w:numPr>
-      </w:pPr>
-      <w:r>
-        <w:rPr>
-          <w:rFonts w:ascii="Calibri" w:eastAsia="Calibri" w:hAnsi="Calibri" w:cs="Calibri"/>
-          <w:color w:val="353535"/>
+        <w:spacing w:line="480" w:lineRule="auto"/>
+        <w:rPr>
+          <w:rFonts w:ascii="Times New Roman" w:hAnsi="Times New Roman" w:cs="Times New Roman"/>
+          <w:sz w:val="24"/>
+          <w:szCs w:val="24"/>
+        </w:rPr>
+      </w:pPr>
+      <w:r>
+        <w:rPr>
+          <w:rFonts w:ascii="Times New Roman" w:eastAsia="Calibri" w:hAnsi="Times New Roman" w:cs="Times New Roman"/>
+          <w:sz w:val="24"/>
+          <w:szCs w:val="24"/>
         </w:rPr>
         <w:t xml:space="preserve">A complete </w:t>
       </w:r>
       <w:r>
         <w:rPr>
-          <w:rFonts w:ascii="Calibri" w:eastAsia="Calibri" w:hAnsi="Calibri" w:cs="Calibri"/>
-          <w:color w:val="353535"/>
+          <w:rFonts w:ascii="Times New Roman" w:eastAsia="Calibri" w:hAnsi="Times New Roman" w:cs="Times New Roman"/>
+          <w:sz w:val="24"/>
+          <w:szCs w:val="24"/>
         </w:rPr>
         <w:t>UML document</w:t>
       </w:r>
       <w:r>
         <w:rPr>
-          <w:rFonts w:ascii="Calibri" w:eastAsia="Calibri" w:hAnsi="Calibri" w:cs="Calibri"/>
-          <w:color w:val="353535"/>
+          <w:rFonts w:ascii="Times New Roman" w:eastAsia="Calibri" w:hAnsi="Times New Roman" w:cs="Times New Roman"/>
+          <w:sz w:val="24"/>
+          <w:szCs w:val="24"/>
         </w:rPr>
         <w:t xml:space="preserve"> of the game package is</w:t>
       </w:r>
       <w:r>
         <w:rPr>
-          <w:rFonts w:ascii="Calibri" w:eastAsia="Calibri" w:hAnsi="Calibri" w:cs="Calibri"/>
-          <w:color w:val="353535"/>
+          <w:rFonts w:ascii="Times New Roman" w:eastAsia="Calibri" w:hAnsi="Times New Roman" w:cs="Times New Roman"/>
+          <w:sz w:val="24"/>
+          <w:szCs w:val="24"/>
         </w:rPr>
         <w:t xml:space="preserve"> located in</w:t>
       </w:r>
       <w:r>
         <w:rPr>
-          <w:rFonts w:ascii="Calibri" w:eastAsia="Calibri" w:hAnsi="Calibri" w:cs="Calibri"/>
-          <w:color w:val="353535"/>
+          <w:rFonts w:ascii="Times New Roman" w:eastAsia="Calibri" w:hAnsi="Times New Roman" w:cs="Times New Roman"/>
+          <w:sz w:val="24"/>
+          <w:szCs w:val="24"/>
         </w:rPr>
         <w:t xml:space="preserve"> the</w:t>
       </w:r>
       <w:r>
         <w:rPr>
-          <w:rFonts w:ascii="Calibri" w:eastAsia="Calibri" w:hAnsi="Calibri" w:cs="Calibri"/>
-          <w:color w:val="353535"/>
+          <w:rFonts w:ascii="Times New Roman" w:eastAsia="Calibri" w:hAnsi="Times New Roman" w:cs="Times New Roman"/>
+          <w:sz w:val="24"/>
+          <w:szCs w:val="24"/>
         </w:rPr>
         <w:t xml:space="preserve"> doc</w:t>
       </w:r>
       <w:r>
         <w:rPr>
-          <w:rFonts w:ascii="Calibri" w:eastAsia="Calibri" w:hAnsi="Calibri" w:cs="Calibri"/>
-          <w:color w:val="353535"/>
+          <w:rFonts w:ascii="Times New Roman" w:eastAsia="Calibri" w:hAnsi="Times New Roman" w:cs="Times New Roman"/>
+          <w:sz w:val="24"/>
+          <w:szCs w:val="24"/>
         </w:rPr>
         <w:t xml:space="preserve"> subdirectory of the packaged source code.</w:t>
       </w:r>
-      <w:bookmarkStart w:id="0" w:name="_GoBack"/>
-      <w:bookmarkEnd w:id="0"/>
     </w:p>
     <w:p>
       <w:pPr>
@@ -92,27 +111,68 @@
           <w:ilvl w:val="1"/>
           <w:numId w:val="1"/>
         </w:numPr>
-      </w:pPr>
-      <w:r>
-        <w:rPr>
-          <w:rFonts w:ascii="Calibri" w:eastAsia="Calibri" w:hAnsi="Calibri" w:cs="Calibri"/>
-          <w:color w:val="353535"/>
-        </w:rPr>
-        <w:t xml:space="preserve">Title of UML is: </w:t>
-      </w:r>
-      <w:r>
-        <w:rPr>
-          <w:rFonts w:ascii="Calibri" w:eastAsia="Calibri" w:hAnsi="Calibri" w:cs="Calibri"/>
-          <w:color w:val="353535"/>
-        </w:rPr>
-        <w:t>EricSabelhausSorcerersCaveUML</w:t>
-      </w:r>
-      <w:r>
-        <w:rPr>
-          <w:rFonts w:ascii="Calibri" w:eastAsia="Calibri" w:hAnsi="Calibri" w:cs="Calibri"/>
-          <w:color w:val="353535"/>
-        </w:rPr>
-        <w:t>.png</w:t>
+        <w:spacing w:line="480" w:lineRule="auto"/>
+        <w:rPr>
+          <w:rFonts w:ascii="Times New Roman" w:hAnsi="Times New Roman" w:cs="Times New Roman"/>
+          <w:sz w:val="24"/>
+          <w:szCs w:val="24"/>
+        </w:rPr>
+      </w:pPr>
+      <w:r>
+        <w:rPr>
+          <w:rFonts w:ascii="Times New Roman" w:eastAsia="Calibri" w:hAnsi="Times New Roman" w:cs="Times New Roman"/>
+          <w:sz w:val="24"/>
+          <w:szCs w:val="24"/>
+        </w:rPr>
+        <w:t>The t</w:t>
+      </w:r>
+      <w:r>
+        <w:rPr>
+          <w:rFonts w:ascii="Times New Roman" w:eastAsia="Calibri" w:hAnsi="Times New Roman" w:cs="Times New Roman"/>
+          <w:sz w:val="24"/>
+          <w:szCs w:val="24"/>
+        </w:rPr>
+        <w:t>itle of</w:t>
+      </w:r>
+      <w:r>
+        <w:rPr>
+          <w:rFonts w:ascii="Times New Roman" w:eastAsia="Calibri" w:hAnsi="Times New Roman" w:cs="Times New Roman"/>
+          <w:sz w:val="24"/>
+          <w:szCs w:val="24"/>
+        </w:rPr>
+        <w:t xml:space="preserve"> the</w:t>
+      </w:r>
+      <w:r>
+        <w:rPr>
+          <w:rFonts w:ascii="Times New Roman" w:eastAsia="Calibri" w:hAnsi="Times New Roman" w:cs="Times New Roman"/>
+          <w:sz w:val="24"/>
+          <w:szCs w:val="24"/>
+        </w:rPr>
+        <w:t xml:space="preserve"> UML</w:t>
+      </w:r>
+      <w:r>
+        <w:rPr>
+          <w:rFonts w:ascii="Times New Roman" w:eastAsia="Calibri" w:hAnsi="Times New Roman" w:cs="Times New Roman"/>
+          <w:sz w:val="24"/>
+          <w:szCs w:val="24"/>
+        </w:rPr>
+        <w:t xml:space="preserve"> document</w:t>
+      </w:r>
+      <w:r>
+        <w:rPr>
+          <w:rFonts w:ascii="Times New Roman" w:eastAsia="Calibri" w:hAnsi="Times New Roman" w:cs="Times New Roman"/>
+          <w:sz w:val="24"/>
+          <w:szCs w:val="24"/>
+        </w:rPr>
+        <w:t xml:space="preserve"> is: </w:t>
+      </w:r>
+      <w:r>
+        <w:rPr>
+          <w:rFonts w:ascii="Times New Roman" w:eastAsia="Calibri" w:hAnsi="Times New Roman" w:cs="Times New Roman"/>
+          <w:sz w:val="24"/>
+          <w:szCs w:val="24"/>
+        </w:rPr>
+        <w:t>EricSabelhausSorcerersCaveUML.png</w:t>
       </w:r>
     </w:p>
     <w:p>
@@ -122,11 +182,18 @@
           <w:ilvl w:val="0"/>
           <w:numId w:val="1"/>
         </w:numPr>
-      </w:pPr>
-      <w:r>
-        <w:rPr>
-          <w:rFonts w:ascii="Calibri" w:eastAsia="Calibri" w:hAnsi="Calibri" w:cs="Calibri"/>
-          <w:color w:val="353535"/>
+        <w:spacing w:line="480" w:lineRule="auto"/>
+        <w:rPr>
+          <w:rFonts w:ascii="Times New Roman" w:hAnsi="Times New Roman" w:cs="Times New Roman"/>
+          <w:sz w:val="24"/>
+          <w:szCs w:val="24"/>
+        </w:rPr>
+      </w:pPr>
+      <w:r>
+        <w:rPr>
+          <w:rFonts w:ascii="Times New Roman" w:eastAsia="Calibri" w:hAnsi="Times New Roman" w:cs="Times New Roman"/>
+          <w:sz w:val="24"/>
+          <w:szCs w:val="24"/>
         </w:rPr>
         <w:t>User's Guide: description of how to set up and run your application</w:t>
       </w:r>
@@ -138,7 +205,421 @@
           <w:ilvl w:val="1"/>
           <w:numId w:val="1"/>
         </w:numPr>
-      </w:pPr>
+        <w:spacing w:line="480" w:lineRule="auto"/>
+        <w:rPr>
+          <w:rFonts w:ascii="Times New Roman" w:hAnsi="Times New Roman" w:cs="Times New Roman"/>
+          <w:sz w:val="24"/>
+          <w:szCs w:val="24"/>
+        </w:rPr>
+      </w:pPr>
+      <w:r>
+        <w:rPr>
+          <w:rFonts w:ascii="Times New Roman" w:hAnsi="Times New Roman" w:cs="Times New Roman"/>
+          <w:sz w:val="24"/>
+          <w:szCs w:val="24"/>
+        </w:rPr>
+        <w:t xml:space="preserve">Setup of this application requires at least Java version </w:t>
+      </w:r>
+      <w:r>
+        <w:rPr>
+          <w:rFonts w:ascii="Times New Roman" w:hAnsi="Times New Roman" w:cs="Times New Roman"/>
+          <w:sz w:val="24"/>
+          <w:szCs w:val="24"/>
+        </w:rPr>
+        <w:t>1.7</w:t>
+      </w:r>
+    </w:p>
+    <w:p>
+      <w:pPr>
+        <w:pStyle w:val="ListParagraph"/>
+        <w:numPr>
+          <w:ilvl w:val="1"/>
+          <w:numId w:val="1"/>
+        </w:numPr>
+        <w:spacing w:line="480" w:lineRule="auto"/>
+        <w:rPr>
+          <w:rFonts w:ascii="Times New Roman" w:hAnsi="Times New Roman" w:cs="Times New Roman"/>
+          <w:sz w:val="24"/>
+          <w:szCs w:val="24"/>
+        </w:rPr>
+      </w:pPr>
+      <w:r>
+        <w:rPr>
+          <w:rFonts w:ascii="Times New Roman" w:hAnsi="Times New Roman" w:cs="Times New Roman"/>
+          <w:sz w:val="24"/>
+          <w:szCs w:val="24"/>
+        </w:rPr>
+        <w:t>In order to run the application, the following command must be run within the bin directory of the compiled application code:</w:t>
+      </w:r>
+    </w:p>
+    <w:p>
+      <w:pPr>
+        <w:pStyle w:val="ListParagraph"/>
+        <w:numPr>
+          <w:ilvl w:val="2"/>
+          <w:numId w:val="1"/>
+        </w:numPr>
+        <w:spacing w:line="480" w:lineRule="auto"/>
+        <w:rPr>
+          <w:rFonts w:ascii="Times New Roman" w:hAnsi="Times New Roman" w:cs="Times New Roman"/>
+          <w:sz w:val="24"/>
+          <w:szCs w:val="24"/>
+        </w:rPr>
+      </w:pPr>
+      <w:r>
+        <w:rPr>
+          <w:rFonts w:ascii="Times New Roman" w:hAnsi="Times New Roman" w:cs="Times New Roman"/>
+          <w:sz w:val="24"/>
+          <w:szCs w:val="24"/>
+        </w:rPr>
+        <w:t>java -classpath bin game.GameGUI</w:t>
+      </w:r>
+    </w:p>
+    <w:p>
+      <w:pPr>
+        <w:pStyle w:val="ListParagraph"/>
+        <w:numPr>
+          <w:ilvl w:val="1"/>
+          <w:numId w:val="1"/>
+        </w:numPr>
+        <w:spacing w:line="480" w:lineRule="auto"/>
+        <w:rPr>
+          <w:rFonts w:ascii="Times New Roman" w:hAnsi="Times New Roman" w:cs="Times New Roman"/>
+          <w:sz w:val="24"/>
+          <w:szCs w:val="24"/>
+        </w:rPr>
+      </w:pPr>
+      <w:r>
+        <w:rPr>
+          <w:rFonts w:ascii="Times New Roman" w:hAnsi="Times New Roman" w:cs="Times New Roman"/>
+          <w:sz w:val="24"/>
+          <w:szCs w:val="24"/>
+        </w:rPr>
+        <w:t>Once the application is running, select one of the three available caves to explore. Listed below:</w:t>
+      </w:r>
+    </w:p>
+    <w:p>
+      <w:pPr>
+        <w:pStyle w:val="ListParagraph"/>
+        <w:numPr>
+          <w:ilvl w:val="2"/>
+          <w:numId w:val="1"/>
+        </w:numPr>
+        <w:spacing w:line="480" w:lineRule="auto"/>
+        <w:rPr>
+          <w:rFonts w:ascii="Times New Roman" w:hAnsi="Times New Roman" w:cs="Times New Roman"/>
+          <w:sz w:val="24"/>
+          <w:szCs w:val="24"/>
+        </w:rPr>
+      </w:pPr>
+      <w:r>
+        <w:rPr>
+          <w:rFonts w:ascii="Times New Roman" w:hAnsi="Times New Roman" w:cs="Times New Roman"/>
+          <w:sz w:val="24"/>
+          <w:szCs w:val="24"/>
+        </w:rPr>
+        <w:t>SmallSimpleCave.txt</w:t>
+      </w:r>
+    </w:p>
+    <w:p>
+      <w:pPr>
+        <w:pStyle w:val="ListParagraph"/>
+        <w:numPr>
+          <w:ilvl w:val="2"/>
+          <w:numId w:val="1"/>
+        </w:numPr>
+        <w:spacing w:line="480" w:lineRule="auto"/>
+        <w:rPr>
+          <w:rFonts w:ascii="Times New Roman" w:hAnsi="Times New Roman" w:cs="Times New Roman"/>
+          <w:sz w:val="24"/>
+          <w:szCs w:val="24"/>
+        </w:rPr>
+      </w:pPr>
+      <w:r>
+        <w:rPr>
+          <w:rFonts w:ascii="Times New Roman" w:hAnsi="Times New Roman" w:cs="Times New Roman"/>
+          <w:sz w:val="24"/>
+          <w:szCs w:val="24"/>
+        </w:rPr>
+        <w:t>SmallCaveWithUndiscoveredItems.txt</w:t>
+      </w:r>
+    </w:p>
+    <w:p>
+      <w:pPr>
+        <w:pStyle w:val="ListParagraph"/>
+        <w:numPr>
+          <w:ilvl w:val="2"/>
+          <w:numId w:val="1"/>
+        </w:numPr>
+        <w:spacing w:line="480" w:lineRule="auto"/>
+        <w:rPr>
+          <w:rFonts w:ascii="Times New Roman" w:hAnsi="Times New Roman" w:cs="Times New Roman"/>
+          <w:sz w:val="24"/>
+          <w:szCs w:val="24"/>
+        </w:rPr>
+      </w:pPr>
+      <w:r>
+        <w:rPr>
+          <w:rFonts w:ascii="Times New Roman" w:hAnsi="Times New Roman" w:cs="Times New Roman"/>
+          <w:sz w:val="24"/>
+          <w:szCs w:val="24"/>
+        </w:rPr>
+        <w:t>LargeCave.txt</w:t>
+      </w:r>
+    </w:p>
+    <w:p>
+      <w:pPr>
+        <w:pStyle w:val="ListParagraph"/>
+        <w:numPr>
+          <w:ilvl w:val="1"/>
+          <w:numId w:val="1"/>
+        </w:numPr>
+        <w:spacing w:line="480" w:lineRule="auto"/>
+        <w:rPr>
+          <w:rFonts w:ascii="Times New Roman" w:hAnsi="Times New Roman" w:cs="Times New Roman"/>
+          <w:sz w:val="24"/>
+          <w:szCs w:val="24"/>
+        </w:rPr>
+      </w:pPr>
+      <w:r>
+        <w:rPr>
+          <w:rFonts w:ascii="Times New Roman" w:hAnsi="Times New Roman" w:cs="Times New Roman"/>
+          <w:sz w:val="24"/>
+          <w:szCs w:val="24"/>
+        </w:rPr>
+        <w:t>After you’ve selected your cave, you will be presented the sorcerers cave GUI</w:t>
+      </w:r>
+    </w:p>
+    <w:p>
+      <w:pPr>
+        <w:pStyle w:val="ListParagraph"/>
+        <w:numPr>
+          <w:ilvl w:val="1"/>
+          <w:numId w:val="1"/>
+        </w:numPr>
+        <w:spacing w:line="480" w:lineRule="auto"/>
+        <w:rPr>
+          <w:rFonts w:ascii="Times New Roman" w:hAnsi="Times New Roman" w:cs="Times New Roman"/>
+          <w:sz w:val="24"/>
+          <w:szCs w:val="24"/>
+        </w:rPr>
+      </w:pPr>
+      <w:r>
+        <w:rPr>
+          <w:rFonts w:ascii="Times New Roman" w:hAnsi="Times New Roman" w:cs="Times New Roman"/>
+          <w:sz w:val="24"/>
+          <w:szCs w:val="24"/>
+        </w:rPr>
+        <w:t>Going from top to bottom, the first element you see is the search bar, which is followed by the cave navigation tabs.</w:t>
+      </w:r>
+    </w:p>
+    <w:p>
+      <w:pPr>
+        <w:pStyle w:val="ListParagraph"/>
+        <w:numPr>
+          <w:ilvl w:val="2"/>
+          <w:numId w:val="1"/>
+        </w:numPr>
+        <w:spacing w:line="480" w:lineRule="auto"/>
+        <w:rPr>
+          <w:rFonts w:ascii="Times New Roman" w:hAnsi="Times New Roman" w:cs="Times New Roman"/>
+          <w:sz w:val="24"/>
+          <w:szCs w:val="24"/>
+        </w:rPr>
+      </w:pPr>
+      <w:r>
+        <w:rPr>
+          <w:rFonts w:ascii="Times New Roman" w:hAnsi="Times New Roman" w:cs="Times New Roman"/>
+          <w:sz w:val="24"/>
+          <w:szCs w:val="24"/>
+        </w:rPr>
+        <w:t>Search Bar:</w:t>
+      </w:r>
+    </w:p>
+    <w:p>
+      <w:pPr>
+        <w:pStyle w:val="ListParagraph"/>
+        <w:numPr>
+          <w:ilvl w:val="3"/>
+          <w:numId w:val="1"/>
+        </w:numPr>
+        <w:spacing w:line="480" w:lineRule="auto"/>
+        <w:rPr>
+          <w:rFonts w:ascii="Times New Roman" w:hAnsi="Times New Roman" w:cs="Times New Roman"/>
+          <w:sz w:val="24"/>
+          <w:szCs w:val="24"/>
+        </w:rPr>
+      </w:pPr>
+      <w:r>
+        <w:rPr>
+          <w:rFonts w:ascii="Times New Roman" w:hAnsi="Times New Roman" w:cs="Times New Roman"/>
+          <w:sz w:val="24"/>
+          <w:szCs w:val="24"/>
+        </w:rPr>
+        <w:t>To the left is the submit button</w:t>
+      </w:r>
+    </w:p>
+    <w:p>
+      <w:pPr>
+        <w:pStyle w:val="ListParagraph"/>
+        <w:numPr>
+          <w:ilvl w:val="3"/>
+          <w:numId w:val="1"/>
+        </w:numPr>
+        <w:spacing w:line="480" w:lineRule="auto"/>
+        <w:rPr>
+          <w:rFonts w:ascii="Times New Roman" w:hAnsi="Times New Roman" w:cs="Times New Roman"/>
+          <w:sz w:val="24"/>
+          <w:szCs w:val="24"/>
+        </w:rPr>
+      </w:pPr>
+      <w:r>
+        <w:rPr>
+          <w:rFonts w:ascii="Times New Roman" w:hAnsi="Times New Roman" w:cs="Times New Roman"/>
+          <w:sz w:val="24"/>
+          <w:szCs w:val="24"/>
+        </w:rPr>
+        <w:t>In the center is the input field to enter a search string</w:t>
+      </w:r>
+    </w:p>
+    <w:p>
+      <w:pPr>
+        <w:pStyle w:val="ListParagraph"/>
+        <w:numPr>
+          <w:ilvl w:val="3"/>
+          <w:numId w:val="1"/>
+        </w:numPr>
+        <w:spacing w:line="480" w:lineRule="auto"/>
+        <w:rPr>
+          <w:rFonts w:ascii="Times New Roman" w:hAnsi="Times New Roman" w:cs="Times New Roman"/>
+          <w:sz w:val="24"/>
+          <w:szCs w:val="24"/>
+        </w:rPr>
+      </w:pPr>
+      <w:r>
+        <w:rPr>
+          <w:rFonts w:ascii="Times New Roman" w:hAnsi="Times New Roman" w:cs="Times New Roman"/>
+          <w:sz w:val="24"/>
+          <w:szCs w:val="24"/>
+        </w:rPr>
+        <w:t>To the right is a selection panel where you may choose to search by Name, Type, or by Index.</w:t>
+      </w:r>
+    </w:p>
+    <w:p>
+      <w:pPr>
+        <w:pStyle w:val="ListParagraph"/>
+        <w:numPr>
+          <w:ilvl w:val="2"/>
+          <w:numId w:val="1"/>
+        </w:numPr>
+        <w:spacing w:line="480" w:lineRule="auto"/>
+        <w:rPr>
+          <w:rFonts w:ascii="Times New Roman" w:hAnsi="Times New Roman" w:cs="Times New Roman"/>
+          <w:sz w:val="24"/>
+          <w:szCs w:val="24"/>
+        </w:rPr>
+      </w:pPr>
+      <w:r>
+        <w:rPr>
+          <w:rFonts w:ascii="Times New Roman" w:hAnsi="Times New Roman" w:cs="Times New Roman"/>
+          <w:sz w:val="24"/>
+          <w:szCs w:val="24"/>
+        </w:rPr>
+        <w:t>Navigation Tabs</w:t>
+      </w:r>
+    </w:p>
+    <w:p>
+      <w:pPr>
+        <w:pStyle w:val="ListParagraph"/>
+        <w:numPr>
+          <w:ilvl w:val="3"/>
+          <w:numId w:val="1"/>
+        </w:numPr>
+        <w:spacing w:line="480" w:lineRule="auto"/>
+        <w:rPr>
+          <w:rFonts w:ascii="Times New Roman" w:hAnsi="Times New Roman" w:cs="Times New Roman"/>
+          <w:sz w:val="24"/>
+          <w:szCs w:val="24"/>
+        </w:rPr>
+      </w:pPr>
+      <w:r>
+        <w:rPr>
+          <w:rFonts w:ascii="Times New Roman" w:hAnsi="Times New Roman" w:cs="Times New Roman"/>
+          <w:sz w:val="24"/>
+          <w:szCs w:val="24"/>
+        </w:rPr>
+        <w:lastRenderedPageBreak/>
+        <w:t>Going from left to right, the parties within the cave are accessible via their tab</w:t>
+      </w:r>
+    </w:p>
+    <w:p>
+      <w:pPr>
+        <w:pStyle w:val="ListParagraph"/>
+        <w:numPr>
+          <w:ilvl w:val="3"/>
+          <w:numId w:val="1"/>
+        </w:numPr>
+        <w:spacing w:line="480" w:lineRule="auto"/>
+        <w:rPr>
+          <w:rFonts w:ascii="Times New Roman" w:hAnsi="Times New Roman" w:cs="Times New Roman"/>
+          <w:sz w:val="24"/>
+          <w:szCs w:val="24"/>
+        </w:rPr>
+      </w:pPr>
+      <w:r>
+        <w:rPr>
+          <w:rFonts w:ascii="Times New Roman" w:hAnsi="Times New Roman" w:cs="Times New Roman"/>
+          <w:sz w:val="24"/>
+          <w:szCs w:val="24"/>
+        </w:rPr>
+        <w:t>In each tab, the party selected will be displayed in a space delimited text format</w:t>
+      </w:r>
+    </w:p>
+    <w:p>
+      <w:pPr>
+        <w:pStyle w:val="ListParagraph"/>
+        <w:numPr>
+          <w:ilvl w:val="1"/>
+          <w:numId w:val="1"/>
+        </w:numPr>
+        <w:spacing w:line="480" w:lineRule="auto"/>
+        <w:rPr>
+          <w:rFonts w:ascii="Times New Roman" w:hAnsi="Times New Roman" w:cs="Times New Roman"/>
+          <w:sz w:val="24"/>
+          <w:szCs w:val="24"/>
+        </w:rPr>
+      </w:pPr>
+      <w:r>
+        <w:rPr>
+          <w:rFonts w:ascii="Times New Roman" w:hAnsi="Times New Roman" w:cs="Times New Roman"/>
+          <w:sz w:val="24"/>
+          <w:szCs w:val="24"/>
+        </w:rPr>
+        <w:t>Searching:</w:t>
+      </w:r>
+    </w:p>
+    <w:p>
+      <w:pPr>
+        <w:pStyle w:val="ListParagraph"/>
+        <w:numPr>
+          <w:ilvl w:val="2"/>
+          <w:numId w:val="1"/>
+        </w:numPr>
+        <w:spacing w:line="480" w:lineRule="auto"/>
+        <w:rPr>
+          <w:rFonts w:ascii="Times New Roman" w:hAnsi="Times New Roman" w:cs="Times New Roman"/>
+          <w:sz w:val="24"/>
+          <w:szCs w:val="24"/>
+        </w:rPr>
+      </w:pPr>
+      <w:r>
+        <w:rPr>
+          <w:rFonts w:ascii="Times New Roman" w:hAnsi="Times New Roman" w:cs="Times New Roman"/>
+          <w:sz w:val="24"/>
+          <w:szCs w:val="24"/>
+        </w:rPr>
+        <w:t>When a search is executed, the content of the item searched for will be displayed in a popup window. If no item is found, or an illegal search parameter is entered, the appropriate message will be returned instead.</w:t>
+      </w:r>
     </w:p>
     <w:p>
       <w:pPr>
@@ -147,44 +628,545 @@
           <w:ilvl w:val="0"/>
           <w:numId w:val="1"/>
         </w:numPr>
-      </w:pPr>
-      <w:r>
-        <w:rPr>
-          <w:rFonts w:ascii="Calibri" w:eastAsia="Calibri" w:hAnsi="Calibri" w:cs="Calibri"/>
-          <w:color w:val="353535"/>
+        <w:spacing w:line="480" w:lineRule="auto"/>
+        <w:rPr>
+          <w:rFonts w:ascii="Times New Roman" w:hAnsi="Times New Roman" w:cs="Times New Roman"/>
+          <w:sz w:val="24"/>
+          <w:szCs w:val="24"/>
+        </w:rPr>
+      </w:pPr>
+      <w:r>
+        <w:rPr>
+          <w:rFonts w:ascii="Times New Roman" w:eastAsia="Calibri" w:hAnsi="Times New Roman" w:cs="Times New Roman"/>
+          <w:sz w:val="24"/>
+          <w:szCs w:val="24"/>
         </w:rPr>
         <w:t xml:space="preserve">Test Plan: sample input and </w:t>
       </w:r>
       <w:r>
         <w:rPr>
-          <w:rFonts w:ascii="Calibri" w:eastAsia="Calibri" w:hAnsi="Calibri" w:cs="Calibri"/>
+          <w:rFonts w:ascii="Times New Roman" w:eastAsia="Calibri" w:hAnsi="Times New Roman" w:cs="Times New Roman"/>
           <w:b/>
           <w:bCs/>
           <w:i/>
           <w:iCs/>
-          <w:color w:val="353535"/>
+          <w:sz w:val="24"/>
+          <w:szCs w:val="24"/>
         </w:rPr>
         <w:t>expected</w:t>
       </w:r>
       <w:r>
         <w:rPr>
-          <w:rFonts w:ascii="Calibri" w:eastAsia="Calibri" w:hAnsi="Calibri" w:cs="Calibri"/>
-          <w:color w:val="353535"/>
+          <w:rFonts w:ascii="Times New Roman" w:eastAsia="Calibri" w:hAnsi="Times New Roman" w:cs="Times New Roman"/>
+          <w:sz w:val="24"/>
+          <w:szCs w:val="24"/>
         </w:rPr>
         <w:t xml:space="preserve"> results, and including test data and results, with screen snapshots of some of your test cases</w:t>
       </w:r>
     </w:p>
     <w:p>
-      <w:r>
-        <w:rPr>
+      <w:pPr>
+        <w:pStyle w:val="ListParagraph"/>
+        <w:numPr>
+          <w:ilvl w:val="1"/>
+          <w:numId w:val="1"/>
+        </w:numPr>
+        <w:spacing w:line="480" w:lineRule="auto"/>
+        <w:rPr>
+          <w:rFonts w:ascii="Times New Roman" w:hAnsi="Times New Roman" w:cs="Times New Roman"/>
+          <w:sz w:val="24"/>
+          <w:szCs w:val="24"/>
+        </w:rPr>
+      </w:pPr>
+      <w:r>
+        <w:rPr>
+          <w:rFonts w:ascii="Times New Roman" w:eastAsia="Calibri" w:hAnsi="Times New Roman" w:cs="Times New Roman"/>
+          <w:sz w:val="24"/>
+          <w:szCs w:val="24"/>
+        </w:rPr>
+        <w:t>Sample Input</w:t>
+      </w:r>
+    </w:p>
+    <w:p>
+      <w:pPr>
+        <w:pStyle w:val="ListParagraph"/>
+        <w:numPr>
+          <w:ilvl w:val="2"/>
+          <w:numId w:val="1"/>
+        </w:numPr>
+        <w:spacing w:line="480" w:lineRule="auto"/>
+        <w:rPr>
+          <w:rFonts w:ascii="Times New Roman" w:hAnsi="Times New Roman" w:cs="Times New Roman"/>
+          <w:sz w:val="24"/>
+          <w:szCs w:val="24"/>
+        </w:rPr>
+      </w:pPr>
+      <w:r>
+        <w:rPr>
+          <w:rFonts w:ascii="Times New Roman" w:eastAsia="Calibri" w:hAnsi="Times New Roman" w:cs="Times New Roman"/>
+          <w:sz w:val="24"/>
+          <w:szCs w:val="24"/>
+        </w:rPr>
+        <w:t>The following is the sample input provided during testing:</w:t>
+      </w:r>
+    </w:p>
+    <w:p>
+      <w:r>
+        <w:t>//    p:&lt;index&gt;:&lt;name&gt;</w:t>
+      </w:r>
+    </w:p>
+    <w:p>
+      <w:r>
+        <w:t>p : 10001 : Unity</w:t>
+      </w:r>
+    </w:p>
+    <w:p>
+      <w:r>
+        <w:t>//    c:&lt;index&gt;:&lt;type&gt;:&lt;name&gt;:&lt;party&gt;:&lt;empathy&gt;:&lt;fear&gt;:&lt;carrying capacity&gt;</w:t>
+      </w:r>
+    </w:p>
+    <w:p>
+      <w:r>
+        <w:t>c : 20001 : Woman   : Lucy   :10001 : 17 : 22 : 20</w:t>
+      </w:r>
+    </w:p>
+    <w:p>
+      <w:r>
+        <w:t>c : 20002 : Woman   : Jane   :10001 : 22 : 15 : 25</w:t>
+      </w:r>
+    </w:p>
+    <w:p>
+      <w:r>
+        <w:t>//    t:&lt;index&gt;:&lt;type&gt;:&lt;creature&gt;:&lt;weight&gt;:&lt;value&gt;</w:t>
+      </w:r>
+    </w:p>
+    <w:p>
+      <w:r>
+        <w:t>t : 30001 : Gold : 20001 : 50 : 2000</w:t>
+      </w:r>
+    </w:p>
+    <w:p>
+      <w:r>
+        <w:t>t : 30002 : Gold :     0 : 75 : 5000</w:t>
+      </w:r>
+    </w:p>
+    <w:p>
+      <w:r>
+        <w:t>t : 30003 : Gems : 20002 : 10 : 10000</w:t>
+      </w:r>
+    </w:p>
+    <w:p>
+      <w:r>
+        <w:t>//    a:&lt;index&gt;:&lt;type&gt;:&lt;creature&gt;[:&lt;name&gt;]</w:t>
+      </w:r>
+    </w:p>
+    <w:p>
+      <w:r>
+        <w:t>a : 40001 : Wand : 20001 : ElderWand</w:t>
+      </w:r>
+    </w:p>
+    <w:p>
+      <w:pPr>
+        <w:pStyle w:val="ListParagraph"/>
+        <w:numPr>
+          <w:ilvl w:val="2"/>
+          <w:numId w:val="1"/>
+        </w:numPr>
+        <w:spacing w:line="480" w:lineRule="auto"/>
+        <w:rPr>
+          <w:rFonts w:ascii="Times New Roman" w:hAnsi="Times New Roman" w:cs="Times New Roman"/>
+          <w:sz w:val="24"/>
+          <w:szCs w:val="24"/>
+        </w:rPr>
+      </w:pPr>
+      <w:r>
+        <w:rPr>
+          <w:rFonts w:ascii="Times New Roman" w:hAnsi="Times New Roman" w:cs="Times New Roman"/>
+          <w:sz w:val="24"/>
+          <w:szCs w:val="24"/>
+        </w:rPr>
+        <w:t>The expectations are as follows:</w:t>
+      </w:r>
+    </w:p>
+    <w:p>
+      <w:pPr>
+        <w:pStyle w:val="ListParagraph"/>
+        <w:numPr>
+          <w:ilvl w:val="3"/>
+          <w:numId w:val="1"/>
+        </w:numPr>
+        <w:spacing w:line="480" w:lineRule="auto"/>
+        <w:rPr>
+          <w:rFonts w:ascii="Times New Roman" w:hAnsi="Times New Roman" w:cs="Times New Roman"/>
+          <w:sz w:val="24"/>
+          <w:szCs w:val="24"/>
+        </w:rPr>
+      </w:pPr>
+      <w:r>
+        <w:rPr>
+          <w:rFonts w:ascii="Times New Roman" w:hAnsi="Times New Roman" w:cs="Times New Roman"/>
+          <w:sz w:val="24"/>
+          <w:szCs w:val="24"/>
+        </w:rPr>
+        <w:lastRenderedPageBreak/>
+        <w:t>One Cave is created</w:t>
+      </w:r>
+    </w:p>
+    <w:p>
+      <w:pPr>
+        <w:pStyle w:val="ListParagraph"/>
+        <w:numPr>
+          <w:ilvl w:val="3"/>
+          <w:numId w:val="1"/>
+        </w:numPr>
+        <w:spacing w:line="480" w:lineRule="auto"/>
+        <w:rPr>
+          <w:rFonts w:ascii="Times New Roman" w:hAnsi="Times New Roman" w:cs="Times New Roman"/>
+          <w:sz w:val="24"/>
+          <w:szCs w:val="24"/>
+        </w:rPr>
+      </w:pPr>
+      <w:r>
+        <w:rPr>
+          <w:rFonts w:ascii="Times New Roman" w:hAnsi="Times New Roman" w:cs="Times New Roman"/>
+          <w:sz w:val="24"/>
+          <w:szCs w:val="24"/>
+        </w:rPr>
+        <w:t>One Party is created</w:t>
+      </w:r>
+    </w:p>
+    <w:p>
+      <w:pPr>
+        <w:pStyle w:val="ListParagraph"/>
+        <w:numPr>
+          <w:ilvl w:val="4"/>
+          <w:numId w:val="1"/>
+        </w:numPr>
+        <w:spacing w:line="480" w:lineRule="auto"/>
+        <w:rPr>
+          <w:rFonts w:ascii="Times New Roman" w:hAnsi="Times New Roman" w:cs="Times New Roman"/>
+          <w:sz w:val="24"/>
+          <w:szCs w:val="24"/>
+        </w:rPr>
+      </w:pPr>
+      <w:r>
+        <w:rPr>
+          <w:rFonts w:ascii="Times New Roman" w:hAnsi="Times New Roman" w:cs="Times New Roman"/>
+          <w:sz w:val="24"/>
+          <w:szCs w:val="24"/>
+        </w:rPr>
+        <w:t>Must belong to the one cave</w:t>
+      </w:r>
+    </w:p>
+    <w:p>
+      <w:pPr>
+        <w:pStyle w:val="ListParagraph"/>
+        <w:numPr>
+          <w:ilvl w:val="3"/>
+          <w:numId w:val="1"/>
+        </w:numPr>
+        <w:spacing w:line="480" w:lineRule="auto"/>
+        <w:rPr>
+          <w:rFonts w:ascii="Times New Roman" w:hAnsi="Times New Roman" w:cs="Times New Roman"/>
+          <w:sz w:val="24"/>
+          <w:szCs w:val="24"/>
+        </w:rPr>
+      </w:pPr>
+      <w:r>
+        <w:rPr>
+          <w:rFonts w:ascii="Times New Roman" w:hAnsi="Times New Roman" w:cs="Times New Roman"/>
+          <w:sz w:val="24"/>
+          <w:szCs w:val="24"/>
+        </w:rPr>
+        <w:t>Two Creatures are created</w:t>
+      </w:r>
+    </w:p>
+    <w:p>
+      <w:pPr>
+        <w:pStyle w:val="ListParagraph"/>
+        <w:numPr>
+          <w:ilvl w:val="4"/>
+          <w:numId w:val="1"/>
+        </w:numPr>
+        <w:spacing w:line="480" w:lineRule="auto"/>
+        <w:rPr>
+          <w:rFonts w:ascii="Times New Roman" w:hAnsi="Times New Roman" w:cs="Times New Roman"/>
+          <w:sz w:val="24"/>
+          <w:szCs w:val="24"/>
+        </w:rPr>
+      </w:pPr>
+      <w:r>
+        <w:rPr>
+          <w:rFonts w:ascii="Times New Roman" w:hAnsi="Times New Roman" w:cs="Times New Roman"/>
+          <w:sz w:val="24"/>
+          <w:szCs w:val="24"/>
+        </w:rPr>
+        <w:t>Both must belong to the one party</w:t>
+      </w:r>
+    </w:p>
+    <w:p>
+      <w:pPr>
+        <w:pStyle w:val="ListParagraph"/>
+        <w:numPr>
+          <w:ilvl w:val="3"/>
+          <w:numId w:val="1"/>
+        </w:numPr>
+        <w:spacing w:line="480" w:lineRule="auto"/>
+        <w:rPr>
+          <w:rFonts w:ascii="Times New Roman" w:hAnsi="Times New Roman" w:cs="Times New Roman"/>
+          <w:sz w:val="24"/>
+          <w:szCs w:val="24"/>
+        </w:rPr>
+      </w:pPr>
+      <w:r>
+        <w:rPr>
+          <w:rFonts w:ascii="Times New Roman" w:hAnsi="Times New Roman" w:cs="Times New Roman"/>
+          <w:sz w:val="24"/>
+          <w:szCs w:val="24"/>
+        </w:rPr>
+        <w:t>Three Treasures are created</w:t>
+      </w:r>
+    </w:p>
+    <w:p>
+      <w:pPr>
+        <w:pStyle w:val="ListParagraph"/>
+        <w:numPr>
+          <w:ilvl w:val="4"/>
+          <w:numId w:val="1"/>
+        </w:numPr>
+        <w:spacing w:line="480" w:lineRule="auto"/>
+        <w:rPr>
+          <w:rFonts w:ascii="Times New Roman" w:hAnsi="Times New Roman" w:cs="Times New Roman"/>
+          <w:sz w:val="24"/>
+          <w:szCs w:val="24"/>
+        </w:rPr>
+      </w:pPr>
+      <w:r>
+        <w:rPr>
+          <w:rFonts w:ascii="Times New Roman" w:hAnsi="Times New Roman" w:cs="Times New Roman"/>
+          <w:sz w:val="24"/>
+          <w:szCs w:val="24"/>
+        </w:rPr>
+        <w:t>One owned be each creature</w:t>
+      </w:r>
+    </w:p>
+    <w:p>
+      <w:pPr>
+        <w:pStyle w:val="ListParagraph"/>
+        <w:numPr>
+          <w:ilvl w:val="4"/>
+          <w:numId w:val="1"/>
+        </w:numPr>
+        <w:spacing w:line="480" w:lineRule="auto"/>
+        <w:rPr>
+          <w:rFonts w:ascii="Times New Roman" w:hAnsi="Times New Roman" w:cs="Times New Roman"/>
+          <w:sz w:val="24"/>
+          <w:szCs w:val="24"/>
+        </w:rPr>
+      </w:pPr>
+      <w:r>
+        <w:rPr>
+          <w:rFonts w:ascii="Times New Roman" w:hAnsi="Times New Roman" w:cs="Times New Roman"/>
+          <w:sz w:val="24"/>
+          <w:szCs w:val="24"/>
+        </w:rPr>
+        <w:t>One must be undiscovered</w:t>
+      </w:r>
+    </w:p>
+    <w:p>
+      <w:pPr>
+        <w:pStyle w:val="ListParagraph"/>
+        <w:numPr>
+          <w:ilvl w:val="3"/>
+          <w:numId w:val="1"/>
+        </w:numPr>
+        <w:spacing w:line="480" w:lineRule="auto"/>
+        <w:rPr>
+          <w:rFonts w:ascii="Times New Roman" w:hAnsi="Times New Roman" w:cs="Times New Roman"/>
+          <w:sz w:val="24"/>
+          <w:szCs w:val="24"/>
+        </w:rPr>
+      </w:pPr>
+      <w:r>
+        <w:rPr>
+          <w:rFonts w:ascii="Times New Roman" w:hAnsi="Times New Roman" w:cs="Times New Roman"/>
+          <w:sz w:val="24"/>
+          <w:szCs w:val="24"/>
+        </w:rPr>
+        <w:t>One Artifact is created</w:t>
+      </w:r>
+    </w:p>
+    <w:p>
+      <w:pPr>
+        <w:pStyle w:val="ListParagraph"/>
+        <w:numPr>
+          <w:ilvl w:val="4"/>
+          <w:numId w:val="1"/>
+        </w:numPr>
+        <w:spacing w:line="480" w:lineRule="auto"/>
+        <w:rPr>
+          <w:rFonts w:ascii="Times New Roman" w:hAnsi="Times New Roman" w:cs="Times New Roman"/>
+          <w:sz w:val="24"/>
+          <w:szCs w:val="24"/>
+        </w:rPr>
+      </w:pPr>
+      <w:r>
+        <w:rPr>
+          <w:rFonts w:ascii="Times New Roman" w:hAnsi="Times New Roman" w:cs="Times New Roman"/>
+          <w:sz w:val="24"/>
+          <w:szCs w:val="24"/>
+        </w:rPr>
+        <w:t>Mu</w:t>
+      </w:r>
+      <w:r>
+        <w:rPr>
+          <w:rFonts w:ascii="Times New Roman" w:hAnsi="Times New Roman" w:cs="Times New Roman"/>
+          <w:sz w:val="24"/>
+          <w:szCs w:val="24"/>
+        </w:rPr>
+        <w:t>st belong to the first Creature</w:t>
+      </w:r>
+    </w:p>
+    <w:p>
+      <w:pPr>
+        <w:pStyle w:val="ListParagraph"/>
+        <w:numPr>
+          <w:ilvl w:val="1"/>
+          <w:numId w:val="1"/>
+        </w:numPr>
+        <w:spacing w:line="480" w:lineRule="auto"/>
+        <w:rPr>
+          <w:rFonts w:ascii="Times New Roman" w:hAnsi="Times New Roman" w:cs="Times New Roman"/>
+          <w:sz w:val="24"/>
+          <w:szCs w:val="24"/>
+        </w:rPr>
+      </w:pPr>
+      <w:r>
+        <w:rPr>
+          <w:rFonts w:ascii="Times New Roman" w:hAnsi="Times New Roman" w:cs="Times New Roman"/>
+          <w:sz w:val="24"/>
+          <w:szCs w:val="24"/>
+        </w:rPr>
+        <w:t>Result</w:t>
+      </w:r>
+    </w:p>
+    <w:p>
+      <w:pPr>
+        <w:pStyle w:val="ListParagraph"/>
+        <w:numPr>
+          <w:ilvl w:val="2"/>
+          <w:numId w:val="1"/>
+        </w:numPr>
+        <w:spacing w:line="480" w:lineRule="auto"/>
+        <w:rPr>
+          <w:rFonts w:ascii="Times New Roman" w:hAnsi="Times New Roman" w:cs="Times New Roman"/>
+          <w:sz w:val="24"/>
+          <w:szCs w:val="24"/>
+        </w:rPr>
+      </w:pPr>
+      <w:r>
+        <w:rPr>
+          <w:rFonts w:ascii="Times New Roman" w:hAnsi="Times New Roman" w:cs="Times New Roman"/>
+          <w:sz w:val="24"/>
+          <w:szCs w:val="24"/>
+        </w:rPr>
+        <w:t>Assertion tests using Java JUnit testing framework succeeded in 0.130 seconds</w:t>
+      </w:r>
+    </w:p>
+    <w:p>
+      <w:pPr>
+        <w:pStyle w:val="ListParagraph"/>
+        <w:numPr>
+          <w:ilvl w:val="1"/>
+          <w:numId w:val="1"/>
+        </w:numPr>
+        <w:spacing w:line="480" w:lineRule="auto"/>
+        <w:rPr>
+          <w:rFonts w:ascii="Times New Roman" w:hAnsi="Times New Roman" w:cs="Times New Roman"/>
+          <w:sz w:val="24"/>
+          <w:szCs w:val="24"/>
+        </w:rPr>
+      </w:pPr>
+      <w:r>
+        <w:rPr>
+          <w:rFonts w:ascii="Times New Roman" w:eastAsia="Calibri" w:hAnsi="Times New Roman" w:cs="Times New Roman"/>
+          <w:sz w:val="24"/>
+          <w:szCs w:val="24"/>
+        </w:rPr>
+        <w:t xml:space="preserve">GUI </w:t>
+      </w:r>
+      <w:r>
+        <w:rPr>
+          <w:rFonts w:ascii="Times New Roman" w:eastAsia="Calibri" w:hAnsi="Times New Roman" w:cs="Times New Roman"/>
+          <w:sz w:val="24"/>
+          <w:szCs w:val="24"/>
+        </w:rPr>
+        <w:t>Test Cases:</w:t>
+      </w:r>
+    </w:p>
+    <w:p>
+      <w:pPr>
+        <w:pStyle w:val="ListParagraph"/>
+        <w:numPr>
+          <w:ilvl w:val="2"/>
+          <w:numId w:val="1"/>
+        </w:numPr>
+        <w:spacing w:line="480" w:lineRule="auto"/>
+        <w:rPr>
+          <w:rFonts w:ascii="Times New Roman" w:hAnsi="Times New Roman" w:cs="Times New Roman"/>
+          <w:sz w:val="24"/>
+          <w:szCs w:val="24"/>
+        </w:rPr>
+      </w:pPr>
+      <w:r>
+        <w:rPr>
+          <w:rFonts w:ascii="Times New Roman" w:hAnsi="Times New Roman" w:cs="Times New Roman"/>
+          <w:sz w:val="24"/>
+          <w:szCs w:val="24"/>
+        </w:rPr>
+        <w:t>Picking LargeCave.txt using JFilePicker</w:t>
+      </w:r>
+      <w:r>
+        <w:rPr>
+          <w:rFonts w:ascii="Times New Roman" w:hAnsi="Times New Roman" w:cs="Times New Roman"/>
+          <w:sz w:val="24"/>
+          <w:szCs w:val="24"/>
+        </w:rPr>
+        <w:t xml:space="preserve">. File contains no undiscovered items. </w:t>
+      </w:r>
+      <w:r>
+        <w:rPr>
+          <w:rFonts w:ascii="Times New Roman" w:hAnsi="Times New Roman" w:cs="Times New Roman"/>
+          <w:sz w:val="24"/>
+          <w:szCs w:val="24"/>
+        </w:rPr>
+        <w:t>After file loaded, all parties are present in tabs with no undiscovered items present as expected</w:t>
+      </w:r>
+    </w:p>
+    <w:p>
+      <w:pPr>
+        <w:spacing w:line="480" w:lineRule="auto"/>
+        <w:contextualSpacing/>
+        <w:rPr>
+          <w:rFonts w:ascii="Times New Roman" w:hAnsi="Times New Roman" w:cs="Times New Roman"/>
+          <w:sz w:val="24"/>
+          <w:szCs w:val="24"/>
+        </w:rPr>
+      </w:pPr>
+      <w:r>
+        <w:rPr>
+          <w:rFonts w:ascii="Times New Roman" w:hAnsi="Times New Roman" w:cs="Times New Roman"/>
           <w:noProof/>
+          <w:sz w:val="24"/>
+          <w:szCs w:val="24"/>
           <w:lang w:eastAsia="en-US"/>
         </w:rPr>
+        <w:lastRenderedPageBreak/>
         <w:drawing>
-          <wp:inline distT="0" distB="0" distL="0" distR="0" wp14:anchorId="1AB8695C" wp14:editId="2C743DA6">
-            <wp:extent cx="5943600" cy="3333750"/>
+          <wp:inline distT="0" distB="0" distL="0" distR="0" wp14:anchorId="5C8ACA0F" wp14:editId="4DAF45F2">
+            <wp:extent cx="5943600" cy="3341370"/>
             <wp:effectExtent l="0" t="0" r="0" b="0"/>
-            <wp:docPr id="460832310" name="picture" title="Inserting image..."/>
+            <wp:docPr id="1" name="Picture 1"/>
             <wp:cNvGraphicFramePr>
               <a:graphicFrameLocks xmlns:a="http://schemas.openxmlformats.org/drawingml/2006/main" noChangeAspect="1"/>
             </wp:cNvGraphicFramePr>
@@ -192,17 +1174,11 @@
               <a:graphicData uri="http://schemas.openxmlformats.org/drawingml/2006/picture">
                 <pic:pic xmlns:pic="http://schemas.openxmlformats.org/drawingml/2006/picture">
                   <pic:nvPicPr>
-                    <pic:cNvPr id="0" name="picture"/>
+                    <pic:cNvPr id="1" name=""/>
                     <pic:cNvPicPr/>
                   </pic:nvPicPr>
                   <pic:blipFill>
-                    <a:blip r:embed="rId5">
-                      <a:extLst>
-                        <a:ext uri="{28A0092B-C50C-407E-A947-70E740481C1C}">
-                          <a14:useLocalDpi xmlns:a14="http://schemas.microsoft.com/office/drawing/2010/main" val="0"/>
-                        </a:ext>
-                      </a:extLst>
-                    </a:blip>
+                    <a:blip r:embed="rId5"/>
                     <a:stretch>
                       <a:fillRect/>
                     </a:stretch>
@@ -210,7 +1186,7 @@
                   <pic:spPr>
                     <a:xfrm>
                       <a:off x="0" y="0"/>
-                      <a:ext cx="5943600" cy="3333750"/>
+                      <a:ext cx="5943600" cy="3341370"/>
                     </a:xfrm>
                     <a:prstGeom prst="rect">
                       <a:avLst/>
@@ -224,17 +1200,23 @@
       </w:r>
     </w:p>
     <w:p>
-      <w:r>
-        <w:t>Picking dataZ.txt</w:t>
-      </w:r>
-    </w:p>
-    <w:p>
-      <w:r>
-        <w:rPr>
+      <w:pPr>
+        <w:spacing w:line="480" w:lineRule="auto"/>
+        <w:contextualSpacing/>
+        <w:rPr>
+          <w:rFonts w:ascii="Times New Roman" w:hAnsi="Times New Roman" w:cs="Times New Roman"/>
+          <w:sz w:val="24"/>
+          <w:szCs w:val="24"/>
+        </w:rPr>
+      </w:pPr>
+      <w:r>
+        <w:rPr>
+          <w:rFonts w:ascii="Times New Roman" w:hAnsi="Times New Roman" w:cs="Times New Roman"/>
           <w:noProof/>
+          <w:sz w:val="24"/>
+          <w:szCs w:val="24"/>
           <w:lang w:eastAsia="en-US"/>
         </w:rPr>
-        <w:lastRenderedPageBreak/>
         <w:drawing>
           <wp:inline distT="0" distB="0" distL="0" distR="0" wp14:anchorId="12883345" wp14:editId="45700DEB">
             <wp:extent cx="5943600" cy="3333750"/>
@@ -279,16 +1261,91 @@
       </w:r>
     </w:p>
     <w:p>
-      <w:r>
-        <w:t>After file loaded, all parties are present in tabs, no undiscovered items present as expected</w:t>
-      </w:r>
-    </w:p>
-    <w:p>
-      <w:r>
-        <w:rPr>
+      <w:pPr>
+        <w:pStyle w:val="ListParagraph"/>
+        <w:numPr>
+          <w:ilvl w:val="2"/>
+          <w:numId w:val="1"/>
+        </w:numPr>
+        <w:spacing w:line="480" w:lineRule="auto"/>
+        <w:rPr>
+          <w:rFonts w:ascii="Times New Roman" w:hAnsi="Times New Roman" w:cs="Times New Roman"/>
+          <w:sz w:val="24"/>
+          <w:szCs w:val="24"/>
+        </w:rPr>
+      </w:pPr>
+      <w:r>
+        <w:rPr>
+          <w:rFonts w:ascii="Times New Roman" w:hAnsi="Times New Roman" w:cs="Times New Roman"/>
+          <w:sz w:val="24"/>
+          <w:szCs w:val="24"/>
+        </w:rPr>
+        <w:t>Search by name for character named Kara returns expected creature</w:t>
+      </w:r>
+      <w:r>
+        <w:rPr>
+          <w:rFonts w:ascii="Times New Roman" w:hAnsi="Times New Roman" w:cs="Times New Roman"/>
+          <w:sz w:val="24"/>
+          <w:szCs w:val="24"/>
+        </w:rPr>
+        <w:t xml:space="preserve">. </w:t>
+      </w:r>
+      <w:r>
+        <w:rPr>
+          <w:rFonts w:ascii="Times New Roman" w:hAnsi="Times New Roman" w:cs="Times New Roman"/>
+          <w:sz w:val="24"/>
+          <w:szCs w:val="24"/>
+        </w:rPr>
+        <w:t>Pressing OK button</w:t>
+      </w:r>
+      <w:r>
+        <w:rPr>
+          <w:rFonts w:ascii="Times New Roman" w:hAnsi="Times New Roman" w:cs="Times New Roman"/>
+          <w:sz w:val="24"/>
+          <w:szCs w:val="24"/>
+        </w:rPr>
+        <w:t xml:space="preserve"> after response given</w:t>
+      </w:r>
+      <w:r>
+        <w:rPr>
+          <w:rFonts w:ascii="Times New Roman" w:hAnsi="Times New Roman" w:cs="Times New Roman"/>
+          <w:sz w:val="24"/>
+          <w:szCs w:val="24"/>
+        </w:rPr>
+        <w:t xml:space="preserve"> returns focus to GUI as expected</w:t>
+      </w:r>
+    </w:p>
+    <w:p>
+      <w:pPr>
+        <w:pStyle w:val="ListParagraph"/>
+        <w:spacing w:line="480" w:lineRule="auto"/>
+        <w:ind w:left="2160"/>
+        <w:rPr>
+          <w:rFonts w:ascii="Times New Roman" w:hAnsi="Times New Roman" w:cs="Times New Roman"/>
+          <w:sz w:val="24"/>
+          <w:szCs w:val="24"/>
+        </w:rPr>
+      </w:pPr>
+    </w:p>
+    <w:p>
+      <w:pPr>
+        <w:spacing w:line="480" w:lineRule="auto"/>
+        <w:contextualSpacing/>
+        <w:rPr>
+          <w:rFonts w:ascii="Times New Roman" w:hAnsi="Times New Roman" w:cs="Times New Roman"/>
+          <w:sz w:val="24"/>
+          <w:szCs w:val="24"/>
+        </w:rPr>
+      </w:pPr>
+      <w:r>
+        <w:rPr>
+          <w:rFonts w:ascii="Times New Roman" w:hAnsi="Times New Roman" w:cs="Times New Roman"/>
           <w:noProof/>
+          <w:sz w:val="24"/>
+          <w:szCs w:val="24"/>
           <w:lang w:eastAsia="en-US"/>
         </w:rPr>
+        <w:lastRenderedPageBreak/>
         <w:drawing>
           <wp:inline distT="0" distB="0" distL="0" distR="0" wp14:anchorId="648EF0BD" wp14:editId="5E6BDE30">
             <wp:extent cx="5943600" cy="3333750"/>
@@ -333,17 +1390,23 @@
       </w:r>
     </w:p>
     <w:p>
-      <w:r>
-        <w:t>Search by name for character named Kara returns expected creature</w:t>
-      </w:r>
-    </w:p>
-    <w:p>
-      <w:r>
-        <w:rPr>
+      <w:pPr>
+        <w:spacing w:line="480" w:lineRule="auto"/>
+        <w:contextualSpacing/>
+        <w:rPr>
+          <w:rFonts w:ascii="Times New Roman" w:hAnsi="Times New Roman" w:cs="Times New Roman"/>
+          <w:sz w:val="24"/>
+          <w:szCs w:val="24"/>
+        </w:rPr>
+      </w:pPr>
+      <w:r>
+        <w:rPr>
+          <w:rFonts w:ascii="Times New Roman" w:hAnsi="Times New Roman" w:cs="Times New Roman"/>
           <w:noProof/>
+          <w:sz w:val="24"/>
+          <w:szCs w:val="24"/>
           <w:lang w:eastAsia="en-US"/>
         </w:rPr>
-        <w:lastRenderedPageBreak/>
         <w:drawing>
           <wp:inline distT="0" distB="0" distL="0" distR="0" wp14:anchorId="4E359FCE" wp14:editId="3A4683A1">
             <wp:extent cx="5943600" cy="3333750"/>
@@ -388,16 +1451,82 @@
       </w:r>
     </w:p>
     <w:p>
-      <w:r>
-        <w:t>Pressing OK button returns focus to GUI as expected</w:t>
-      </w:r>
-    </w:p>
-    <w:p>
-      <w:r>
-        <w:rPr>
+      <w:pPr>
+        <w:spacing w:line="480" w:lineRule="auto"/>
+        <w:contextualSpacing/>
+        <w:rPr>
+          <w:rFonts w:ascii="Times New Roman" w:hAnsi="Times New Roman" w:cs="Times New Roman"/>
+          <w:sz w:val="24"/>
+          <w:szCs w:val="24"/>
+        </w:rPr>
+      </w:pPr>
+    </w:p>
+    <w:p>
+      <w:pPr>
+        <w:pStyle w:val="ListParagraph"/>
+        <w:numPr>
+          <w:ilvl w:val="2"/>
+          <w:numId w:val="1"/>
+        </w:numPr>
+        <w:spacing w:line="480" w:lineRule="auto"/>
+        <w:rPr>
+          <w:rFonts w:ascii="Times New Roman" w:hAnsi="Times New Roman" w:cs="Times New Roman"/>
+          <w:sz w:val="24"/>
+          <w:szCs w:val="24"/>
+        </w:rPr>
+      </w:pPr>
+      <w:r>
+        <w:rPr>
+          <w:rFonts w:ascii="Times New Roman" w:hAnsi="Times New Roman" w:cs="Times New Roman"/>
+          <w:sz w:val="24"/>
+          <w:szCs w:val="24"/>
+        </w:rPr>
+        <w:t>Search by Name for foobarbang returns expected standard output</w:t>
+      </w:r>
+      <w:r>
+        <w:rPr>
+          <w:rFonts w:ascii="Times New Roman" w:hAnsi="Times New Roman" w:cs="Times New Roman"/>
+          <w:sz w:val="24"/>
+          <w:szCs w:val="24"/>
+        </w:rPr>
+        <w:t xml:space="preserve">. </w:t>
+      </w:r>
+      <w:r>
+        <w:rPr>
+          <w:rFonts w:ascii="Times New Roman" w:hAnsi="Times New Roman" w:cs="Times New Roman"/>
+          <w:sz w:val="24"/>
+          <w:szCs w:val="24"/>
+        </w:rPr>
+        <w:t>Pressing OK button after response given returns focus to GUI as expected</w:t>
+      </w:r>
+      <w:r>
+        <w:rPr>
+          <w:rFonts w:ascii="Times New Roman" w:hAnsi="Times New Roman" w:cs="Times New Roman"/>
+          <w:sz w:val="24"/>
+          <w:szCs w:val="24"/>
+        </w:rPr>
+        <w:t>.</w:t>
+      </w:r>
+    </w:p>
+    <w:p>
+      <w:pPr>
+        <w:spacing w:line="480" w:lineRule="auto"/>
+        <w:contextualSpacing/>
+        <w:rPr>
+          <w:rFonts w:ascii="Times New Roman" w:hAnsi="Times New Roman" w:cs="Times New Roman"/>
+          <w:sz w:val="24"/>
+          <w:szCs w:val="24"/>
+        </w:rPr>
+      </w:pPr>
+      <w:r>
+        <w:rPr>
+          <w:rFonts w:ascii="Times New Roman" w:hAnsi="Times New Roman" w:cs="Times New Roman"/>
           <w:noProof/>
+          <w:sz w:val="24"/>
+          <w:szCs w:val="24"/>
           <w:lang w:eastAsia="en-US"/>
         </w:rPr>
+        <w:lastRenderedPageBreak/>
         <w:drawing>
           <wp:inline distT="0" distB="0" distL="0" distR="0" wp14:anchorId="3F4B4578" wp14:editId="2555012E">
             <wp:extent cx="5943600" cy="3333750"/>
@@ -442,17 +1571,34 @@
       </w:r>
     </w:p>
     <w:p>
-      <w:r>
-        <w:t xml:space="preserve"> Search by Name for foobarbang returns expected standard output</w:t>
-      </w:r>
-    </w:p>
-    <w:p>
-      <w:r>
-        <w:rPr>
+      <w:pPr>
+        <w:spacing w:line="480" w:lineRule="auto"/>
+        <w:contextualSpacing/>
+        <w:rPr>
+          <w:rFonts w:ascii="Times New Roman" w:hAnsi="Times New Roman" w:cs="Times New Roman"/>
+          <w:sz w:val="24"/>
+          <w:szCs w:val="24"/>
+        </w:rPr>
+      </w:pPr>
+    </w:p>
+    <w:p>
+      <w:pPr>
+        <w:spacing w:line="480" w:lineRule="auto"/>
+        <w:contextualSpacing/>
+        <w:rPr>
+          <w:rFonts w:ascii="Times New Roman" w:hAnsi="Times New Roman" w:cs="Times New Roman"/>
+          <w:sz w:val="24"/>
+          <w:szCs w:val="24"/>
+        </w:rPr>
+      </w:pPr>
+      <w:r>
+        <w:rPr>
+          <w:rFonts w:ascii="Times New Roman" w:hAnsi="Times New Roman" w:cs="Times New Roman"/>
           <w:noProof/>
+          <w:sz w:val="24"/>
+          <w:szCs w:val="24"/>
           <w:lang w:eastAsia="en-US"/>
         </w:rPr>
-        <w:lastRenderedPageBreak/>
         <w:drawing>
           <wp:inline distT="0" distB="0" distL="0" distR="0" wp14:anchorId="226A1368" wp14:editId="012FA69F">
             <wp:extent cx="5943600" cy="3333750"/>
@@ -497,17 +1643,63 @@
       </w:r>
     </w:p>
     <w:p>
-      <w:r>
-        <w:t>OK button returns focus to GUI as expected</w:t>
-      </w:r>
-    </w:p>
-    <w:p/>
-    <w:p>
-      <w:r>
-        <w:rPr>
+      <w:pPr>
+        <w:pStyle w:val="ListParagraph"/>
+        <w:numPr>
+          <w:ilvl w:val="2"/>
+          <w:numId w:val="1"/>
+        </w:numPr>
+        <w:spacing w:line="480" w:lineRule="auto"/>
+        <w:rPr>
+          <w:rFonts w:ascii="Times New Roman" w:hAnsi="Times New Roman" w:cs="Times New Roman"/>
+          <w:sz w:val="24"/>
+          <w:szCs w:val="24"/>
+        </w:rPr>
+      </w:pPr>
+      <w:r>
+        <w:rPr>
+          <w:rFonts w:ascii="Times New Roman" w:hAnsi="Times New Roman" w:cs="Times New Roman"/>
+          <w:sz w:val="24"/>
+          <w:szCs w:val="24"/>
+        </w:rPr>
+        <w:t>Search by type of Stone returns all Stones as expected</w:t>
+      </w:r>
+      <w:r>
+        <w:rPr>
+          <w:rFonts w:ascii="Times New Roman" w:hAnsi="Times New Roman" w:cs="Times New Roman"/>
+          <w:sz w:val="24"/>
+          <w:szCs w:val="24"/>
+        </w:rPr>
+        <w:t xml:space="preserve">. </w:t>
+      </w:r>
+      <w:r>
+        <w:rPr>
+          <w:rFonts w:ascii="Times New Roman" w:hAnsi="Times New Roman" w:cs="Times New Roman"/>
+          <w:sz w:val="24"/>
+          <w:szCs w:val="24"/>
+        </w:rPr>
+        <w:t>Pressing OK button after response given returns focus to GUI as expected.</w:t>
+      </w:r>
+    </w:p>
+    <w:p>
+      <w:pPr>
+        <w:spacing w:line="480" w:lineRule="auto"/>
+        <w:contextualSpacing/>
+        <w:rPr>
+          <w:rFonts w:ascii="Times New Roman" w:hAnsi="Times New Roman" w:cs="Times New Roman"/>
+          <w:sz w:val="24"/>
+          <w:szCs w:val="24"/>
+        </w:rPr>
+      </w:pPr>
+      <w:r>
+        <w:rPr>
+          <w:rFonts w:ascii="Times New Roman" w:hAnsi="Times New Roman" w:cs="Times New Roman"/>
           <w:noProof/>
+          <w:sz w:val="24"/>
+          <w:szCs w:val="24"/>
           <w:lang w:eastAsia="en-US"/>
         </w:rPr>
+        <w:lastRenderedPageBreak/>
         <w:drawing>
           <wp:inline distT="0" distB="0" distL="0" distR="0" wp14:anchorId="4818A3DF" wp14:editId="1A2B76E4">
             <wp:extent cx="5943600" cy="3333750"/>
@@ -552,17 +1744,23 @@
       </w:r>
     </w:p>
     <w:p>
-      <w:r>
-        <w:t>Search by type of Stone returns all Stones as expected</w:t>
-      </w:r>
-    </w:p>
-    <w:p>
-      <w:r>
-        <w:rPr>
+      <w:pPr>
+        <w:spacing w:line="480" w:lineRule="auto"/>
+        <w:contextualSpacing/>
+        <w:rPr>
+          <w:rFonts w:ascii="Times New Roman" w:hAnsi="Times New Roman" w:cs="Times New Roman"/>
+          <w:sz w:val="24"/>
+          <w:szCs w:val="24"/>
+        </w:rPr>
+      </w:pPr>
+      <w:r>
+        <w:rPr>
+          <w:rFonts w:ascii="Times New Roman" w:hAnsi="Times New Roman" w:cs="Times New Roman"/>
           <w:noProof/>
+          <w:sz w:val="24"/>
+          <w:szCs w:val="24"/>
           <w:lang w:eastAsia="en-US"/>
         </w:rPr>
-        <w:lastRenderedPageBreak/>
         <w:drawing>
           <wp:inline distT="0" distB="0" distL="0" distR="0" wp14:anchorId="209DD6EC" wp14:editId="0539F471">
             <wp:extent cx="5943600" cy="3333750"/>
@@ -607,16 +1805,58 @@
       </w:r>
     </w:p>
     <w:p>
-      <w:r>
-        <w:t>Pressing OK button returns focus to GUI as expected</w:t>
-      </w:r>
-    </w:p>
-    <w:p>
-      <w:r>
-        <w:rPr>
+      <w:pPr>
+        <w:spacing w:line="480" w:lineRule="auto"/>
+        <w:contextualSpacing/>
+        <w:rPr>
+          <w:rFonts w:ascii="Times New Roman" w:hAnsi="Times New Roman" w:cs="Times New Roman"/>
+          <w:sz w:val="24"/>
+          <w:szCs w:val="24"/>
+        </w:rPr>
+      </w:pPr>
+    </w:p>
+    <w:p>
+      <w:pPr>
+        <w:pStyle w:val="ListParagraph"/>
+        <w:numPr>
+          <w:ilvl w:val="2"/>
+          <w:numId w:val="1"/>
+        </w:numPr>
+        <w:spacing w:line="480" w:lineRule="auto"/>
+        <w:rPr>
+          <w:rFonts w:ascii="Times New Roman" w:hAnsi="Times New Roman" w:cs="Times New Roman"/>
+          <w:sz w:val="24"/>
+          <w:szCs w:val="24"/>
+        </w:rPr>
+      </w:pPr>
+      <w:r>
+        <w:rPr>
+          <w:rFonts w:ascii="Times New Roman" w:hAnsi="Times New Roman" w:cs="Times New Roman"/>
+          <w:sz w:val="24"/>
+          <w:szCs w:val="24"/>
+        </w:rPr>
+        <w:t>Search by Type for foobarbang returns expected standard response. Pressing OK button after response given returns focus to GUI as expected.</w:t>
+      </w:r>
+    </w:p>
+    <w:p>
+      <w:pPr>
+        <w:spacing w:line="480" w:lineRule="auto"/>
+        <w:contextualSpacing/>
+        <w:rPr>
+          <w:rFonts w:ascii="Times New Roman" w:hAnsi="Times New Roman" w:cs="Times New Roman"/>
+          <w:sz w:val="24"/>
+          <w:szCs w:val="24"/>
+        </w:rPr>
+      </w:pPr>
+      <w:r>
+        <w:rPr>
+          <w:rFonts w:ascii="Times New Roman" w:hAnsi="Times New Roman" w:cs="Times New Roman"/>
           <w:noProof/>
+          <w:sz w:val="24"/>
+          <w:szCs w:val="24"/>
           <w:lang w:eastAsia="en-US"/>
         </w:rPr>
+        <w:lastRenderedPageBreak/>
         <w:drawing>
           <wp:inline distT="0" distB="0" distL="0" distR="0" wp14:anchorId="07BFBCD2" wp14:editId="611499E1">
             <wp:extent cx="5943600" cy="3333750"/>
@@ -661,17 +1901,23 @@
       </w:r>
     </w:p>
     <w:p>
-      <w:r>
-        <w:t>Search by Type for foobarbang returns expected standard response</w:t>
-      </w:r>
-    </w:p>
-    <w:p>
-      <w:r>
-        <w:rPr>
+      <w:pPr>
+        <w:spacing w:line="480" w:lineRule="auto"/>
+        <w:contextualSpacing/>
+        <w:rPr>
+          <w:rFonts w:ascii="Times New Roman" w:hAnsi="Times New Roman" w:cs="Times New Roman"/>
+          <w:sz w:val="24"/>
+          <w:szCs w:val="24"/>
+        </w:rPr>
+      </w:pPr>
+      <w:r>
+        <w:rPr>
+          <w:rFonts w:ascii="Times New Roman" w:hAnsi="Times New Roman" w:cs="Times New Roman"/>
           <w:noProof/>
+          <w:sz w:val="24"/>
+          <w:szCs w:val="24"/>
           <w:lang w:eastAsia="en-US"/>
         </w:rPr>
-        <w:lastRenderedPageBreak/>
         <w:drawing>
           <wp:inline distT="0" distB="0" distL="0" distR="0" wp14:anchorId="3578C8D9" wp14:editId="4C23176E">
             <wp:extent cx="5943600" cy="3333750"/>
@@ -716,16 +1962,58 @@
       </w:r>
     </w:p>
     <w:p>
-      <w:r>
-        <w:t>Pressing OK button returns focus to GUI as expected</w:t>
-      </w:r>
-    </w:p>
-    <w:p>
-      <w:r>
-        <w:rPr>
+      <w:pPr>
+        <w:spacing w:line="480" w:lineRule="auto"/>
+        <w:contextualSpacing/>
+        <w:rPr>
+          <w:rFonts w:ascii="Times New Roman" w:hAnsi="Times New Roman" w:cs="Times New Roman"/>
+          <w:sz w:val="24"/>
+          <w:szCs w:val="24"/>
+        </w:rPr>
+      </w:pPr>
+    </w:p>
+    <w:p>
+      <w:pPr>
+        <w:pStyle w:val="ListParagraph"/>
+        <w:numPr>
+          <w:ilvl w:val="2"/>
+          <w:numId w:val="1"/>
+        </w:numPr>
+        <w:spacing w:line="480" w:lineRule="auto"/>
+        <w:rPr>
+          <w:rFonts w:ascii="Times New Roman" w:hAnsi="Times New Roman" w:cs="Times New Roman"/>
+          <w:sz w:val="24"/>
+          <w:szCs w:val="24"/>
+        </w:rPr>
+      </w:pPr>
+      <w:r>
+        <w:rPr>
+          <w:rFonts w:ascii="Times New Roman" w:hAnsi="Times New Roman" w:cs="Times New Roman"/>
+          <w:sz w:val="24"/>
+          <w:szCs w:val="24"/>
+        </w:rPr>
+        <w:t>Search by index of 20002 returns Creature Kara as expected. Pressing OK button after response given returns focus to GUI as expected.</w:t>
+      </w:r>
+    </w:p>
+    <w:p>
+      <w:pPr>
+        <w:spacing w:line="480" w:lineRule="auto"/>
+        <w:contextualSpacing/>
+        <w:rPr>
+          <w:rFonts w:ascii="Times New Roman" w:hAnsi="Times New Roman" w:cs="Times New Roman"/>
+          <w:sz w:val="24"/>
+          <w:szCs w:val="24"/>
+        </w:rPr>
+      </w:pPr>
+      <w:r>
+        <w:rPr>
+          <w:rFonts w:ascii="Times New Roman" w:hAnsi="Times New Roman" w:cs="Times New Roman"/>
           <w:noProof/>
+          <w:sz w:val="24"/>
+          <w:szCs w:val="24"/>
           <w:lang w:eastAsia="en-US"/>
         </w:rPr>
+        <w:lastRenderedPageBreak/>
         <w:drawing>
           <wp:inline distT="0" distB="0" distL="0" distR="0" wp14:anchorId="5640AC0C" wp14:editId="27FDBCDF">
             <wp:extent cx="5943600" cy="3333750"/>
@@ -770,17 +2058,34 @@
       </w:r>
     </w:p>
     <w:p>
-      <w:r>
-        <w:t>Search by index of 20002 returns Creature Kara as expected</w:t>
-      </w:r>
-    </w:p>
-    <w:p>
-      <w:r>
-        <w:rPr>
+      <w:pPr>
+        <w:spacing w:line="480" w:lineRule="auto"/>
+        <w:contextualSpacing/>
+        <w:rPr>
+          <w:rFonts w:ascii="Times New Roman" w:hAnsi="Times New Roman" w:cs="Times New Roman"/>
+          <w:sz w:val="24"/>
+          <w:szCs w:val="24"/>
+        </w:rPr>
+      </w:pPr>
+    </w:p>
+    <w:p>
+      <w:pPr>
+        <w:spacing w:line="480" w:lineRule="auto"/>
+        <w:contextualSpacing/>
+        <w:rPr>
+          <w:rFonts w:ascii="Times New Roman" w:hAnsi="Times New Roman" w:cs="Times New Roman"/>
+          <w:sz w:val="24"/>
+          <w:szCs w:val="24"/>
+        </w:rPr>
+      </w:pPr>
+      <w:r>
+        <w:rPr>
+          <w:rFonts w:ascii="Times New Roman" w:hAnsi="Times New Roman" w:cs="Times New Roman"/>
           <w:noProof/>
+          <w:sz w:val="24"/>
+          <w:szCs w:val="24"/>
           <w:lang w:eastAsia="en-US"/>
         </w:rPr>
-        <w:lastRenderedPageBreak/>
         <w:drawing>
           <wp:inline distT="0" distB="0" distL="0" distR="0" wp14:anchorId="3CD677F7" wp14:editId="40F98D24">
             <wp:extent cx="5943600" cy="3333750"/>
@@ -825,14 +2130,58 @@
       </w:r>
     </w:p>
     <w:p>
-      <w:r>
-        <w:t>Pressing OK button returns focus to GUI as expected</w:t>
-      </w:r>
-    </w:p>
-    <w:p>
-      <w:r>
-        <w:rPr>
+      <w:pPr>
+        <w:spacing w:line="480" w:lineRule="auto"/>
+        <w:contextualSpacing/>
+        <w:rPr>
+          <w:rFonts w:ascii="Times New Roman" w:hAnsi="Times New Roman" w:cs="Times New Roman"/>
+          <w:sz w:val="24"/>
+          <w:szCs w:val="24"/>
+        </w:rPr>
+      </w:pPr>
+    </w:p>
+    <w:p>
+      <w:pPr>
+        <w:pStyle w:val="ListParagraph"/>
+        <w:numPr>
+          <w:ilvl w:val="2"/>
+          <w:numId w:val="1"/>
+        </w:numPr>
+        <w:spacing w:line="480" w:lineRule="auto"/>
+        <w:rPr>
+          <w:rFonts w:ascii="Times New Roman" w:hAnsi="Times New Roman" w:cs="Times New Roman"/>
+          <w:sz w:val="24"/>
+          <w:szCs w:val="24"/>
+        </w:rPr>
+      </w:pPr>
+      <w:r>
+        <w:rPr>
+          <w:rFonts w:ascii="Times New Roman" w:hAnsi="Times New Roman" w:cs="Times New Roman"/>
+          <w:sz w:val="24"/>
+          <w:szCs w:val="24"/>
+        </w:rPr>
+        <w:lastRenderedPageBreak/>
+        <w:t>Search of non existent index returns standard response. Pressing OK button after response given returns focus to GUI as expected.</w:t>
+      </w:r>
+    </w:p>
+    <w:p>
+      <w:pPr>
+        <w:spacing w:line="480" w:lineRule="auto"/>
+        <w:contextualSpacing/>
+        <w:rPr>
+          <w:rFonts w:ascii="Times New Roman" w:hAnsi="Times New Roman" w:cs="Times New Roman"/>
           <w:noProof/>
+          <w:sz w:val="24"/>
+          <w:szCs w:val="24"/>
+          <w:lang w:eastAsia="en-US"/>
+        </w:rPr>
+      </w:pPr>
+      <w:r>
+        <w:rPr>
+          <w:rFonts w:ascii="Times New Roman" w:hAnsi="Times New Roman" w:cs="Times New Roman"/>
+          <w:noProof/>
+          <w:sz w:val="24"/>
+          <w:szCs w:val="24"/>
           <w:lang w:eastAsia="en-US"/>
         </w:rPr>
         <w:drawing>
@@ -877,14 +2226,496 @@
           </wp:inline>
         </w:drawing>
       </w:r>
-    </w:p>
-    <w:p>
-      <w:r>
-        <w:t>Search of non existent index returns standard response</w:t>
-      </w:r>
-    </w:p>
-    <w:p/>
-    <w:p/>
+      <w:r>
+        <w:rPr>
+          <w:rFonts w:ascii="Times New Roman" w:hAnsi="Times New Roman" w:cs="Times New Roman"/>
+          <w:noProof/>
+          <w:sz w:val="24"/>
+          <w:szCs w:val="24"/>
+          <w:lang w:eastAsia="en-US"/>
+        </w:rPr>
+        <w:t xml:space="preserve"> </w:t>
+      </w:r>
+      <w:r>
+        <w:rPr>
+          <w:rFonts w:ascii="Times New Roman" w:hAnsi="Times New Roman" w:cs="Times New Roman"/>
+          <w:noProof/>
+          <w:sz w:val="24"/>
+          <w:szCs w:val="24"/>
+          <w:lang w:eastAsia="en-US"/>
+        </w:rPr>
+        <w:drawing>
+          <wp:inline distT="0" distB="0" distL="0" distR="0" wp14:anchorId="61F57B6F" wp14:editId="7CC44D87">
+            <wp:extent cx="5943600" cy="3341370"/>
+            <wp:effectExtent l="0" t="0" r="0" b="0"/>
+            <wp:docPr id="6" name="Picture 6"/>
+            <wp:cNvGraphicFramePr>
+              <a:graphicFrameLocks xmlns:a="http://schemas.openxmlformats.org/drawingml/2006/main" noChangeAspect="1"/>
+            </wp:cNvGraphicFramePr>
+            <a:graphic xmlns:a="http://schemas.openxmlformats.org/drawingml/2006/main">
+              <a:graphicData uri="http://schemas.openxmlformats.org/drawingml/2006/picture">
+                <pic:pic xmlns:pic="http://schemas.openxmlformats.org/drawingml/2006/picture">
+                  <pic:nvPicPr>
+                    <pic:cNvPr id="1" name=""/>
+                    <pic:cNvPicPr/>
+                  </pic:nvPicPr>
+                  <pic:blipFill>
+                    <a:blip r:embed="rId18"/>
+                    <a:stretch>
+                      <a:fillRect/>
+                    </a:stretch>
+                  </pic:blipFill>
+                  <pic:spPr>
+                    <a:xfrm>
+                      <a:off x="0" y="0"/>
+                      <a:ext cx="5943600" cy="3341370"/>
+                    </a:xfrm>
+                    <a:prstGeom prst="rect">
+                      <a:avLst/>
+                    </a:prstGeom>
+                  </pic:spPr>
+                </pic:pic>
+              </a:graphicData>
+            </a:graphic>
+          </wp:inline>
+        </w:drawing>
+      </w:r>
+    </w:p>
+    <w:p>
+      <w:pPr>
+        <w:pStyle w:val="ListParagraph"/>
+        <w:numPr>
+          <w:ilvl w:val="2"/>
+          <w:numId w:val="1"/>
+        </w:numPr>
+        <w:spacing w:line="480" w:lineRule="auto"/>
+        <w:rPr>
+          <w:rFonts w:ascii="Times New Roman" w:hAnsi="Times New Roman" w:cs="Times New Roman"/>
+          <w:sz w:val="24"/>
+          <w:szCs w:val="24"/>
+        </w:rPr>
+      </w:pPr>
+      <w:r>
+        <w:rPr>
+          <w:rFonts w:ascii="Times New Roman" w:hAnsi="Times New Roman" w:cs="Times New Roman"/>
+          <w:sz w:val="24"/>
+          <w:szCs w:val="24"/>
+        </w:rPr>
+        <w:lastRenderedPageBreak/>
+        <w:t>Search of index (below lower bound) returns standardized response. Pressing OK button after response given returns focus to GUI as expected.</w:t>
+      </w:r>
+    </w:p>
+    <w:p>
+      <w:pPr>
+        <w:spacing w:line="480" w:lineRule="auto"/>
+        <w:contextualSpacing/>
+        <w:rPr>
+          <w:rFonts w:ascii="Times New Roman" w:hAnsi="Times New Roman" w:cs="Times New Roman"/>
+          <w:sz w:val="24"/>
+          <w:szCs w:val="24"/>
+        </w:rPr>
+      </w:pPr>
+      <w:r>
+        <w:rPr>
+          <w:rFonts w:ascii="Times New Roman" w:hAnsi="Times New Roman" w:cs="Times New Roman"/>
+          <w:noProof/>
+          <w:sz w:val="24"/>
+          <w:szCs w:val="24"/>
+          <w:lang w:eastAsia="en-US"/>
+        </w:rPr>
+        <w:drawing>
+          <wp:inline distT="0" distB="0" distL="0" distR="0" wp14:anchorId="3CB04E5D" wp14:editId="3E8359D6">
+            <wp:extent cx="5943600" cy="3341370"/>
+            <wp:effectExtent l="0" t="0" r="0" b="0"/>
+            <wp:docPr id="4" name="Picture 4"/>
+            <wp:cNvGraphicFramePr>
+              <a:graphicFrameLocks xmlns:a="http://schemas.openxmlformats.org/drawingml/2006/main" noChangeAspect="1"/>
+            </wp:cNvGraphicFramePr>
+            <a:graphic xmlns:a="http://schemas.openxmlformats.org/drawingml/2006/main">
+              <a:graphicData uri="http://schemas.openxmlformats.org/drawingml/2006/picture">
+                <pic:pic xmlns:pic="http://schemas.openxmlformats.org/drawingml/2006/picture">
+                  <pic:nvPicPr>
+                    <pic:cNvPr id="1" name=""/>
+                    <pic:cNvPicPr/>
+                  </pic:nvPicPr>
+                  <pic:blipFill>
+                    <a:blip r:embed="rId19"/>
+                    <a:stretch>
+                      <a:fillRect/>
+                    </a:stretch>
+                  </pic:blipFill>
+                  <pic:spPr>
+                    <a:xfrm>
+                      <a:off x="0" y="0"/>
+                      <a:ext cx="5943600" cy="3341370"/>
+                    </a:xfrm>
+                    <a:prstGeom prst="rect">
+                      <a:avLst/>
+                    </a:prstGeom>
+                  </pic:spPr>
+                </pic:pic>
+              </a:graphicData>
+            </a:graphic>
+          </wp:inline>
+        </w:drawing>
+      </w:r>
+    </w:p>
+    <w:p>
+      <w:pPr>
+        <w:spacing w:line="480" w:lineRule="auto"/>
+        <w:contextualSpacing/>
+        <w:rPr>
+          <w:rFonts w:ascii="Times New Roman" w:hAnsi="Times New Roman" w:cs="Times New Roman"/>
+          <w:sz w:val="24"/>
+          <w:szCs w:val="24"/>
+        </w:rPr>
+      </w:pPr>
+      <w:r>
+        <w:rPr>
+          <w:rFonts w:ascii="Times New Roman" w:hAnsi="Times New Roman" w:cs="Times New Roman"/>
+          <w:noProof/>
+          <w:sz w:val="24"/>
+          <w:szCs w:val="24"/>
+          <w:lang w:eastAsia="en-US"/>
+        </w:rPr>
+        <w:drawing>
+          <wp:inline distT="0" distB="0" distL="0" distR="0" wp14:anchorId="53349796" wp14:editId="2DD59C69">
+            <wp:extent cx="5943600" cy="3341370"/>
+            <wp:effectExtent l="0" t="0" r="0" b="0"/>
+            <wp:docPr id="7" name="Picture 7"/>
+            <wp:cNvGraphicFramePr>
+              <a:graphicFrameLocks xmlns:a="http://schemas.openxmlformats.org/drawingml/2006/main" noChangeAspect="1"/>
+            </wp:cNvGraphicFramePr>
+            <a:graphic xmlns:a="http://schemas.openxmlformats.org/drawingml/2006/main">
+              <a:graphicData uri="http://schemas.openxmlformats.org/drawingml/2006/picture">
+                <pic:pic xmlns:pic="http://schemas.openxmlformats.org/drawingml/2006/picture">
+                  <pic:nvPicPr>
+                    <pic:cNvPr id="1" name=""/>
+                    <pic:cNvPicPr/>
+                  </pic:nvPicPr>
+                  <pic:blipFill>
+                    <a:blip r:embed="rId20"/>
+                    <a:stretch>
+                      <a:fillRect/>
+                    </a:stretch>
+                  </pic:blipFill>
+                  <pic:spPr>
+                    <a:xfrm>
+                      <a:off x="0" y="0"/>
+                      <a:ext cx="5943600" cy="3341370"/>
+                    </a:xfrm>
+                    <a:prstGeom prst="rect">
+                      <a:avLst/>
+                    </a:prstGeom>
+                  </pic:spPr>
+                </pic:pic>
+              </a:graphicData>
+            </a:graphic>
+          </wp:inline>
+        </w:drawing>
+      </w:r>
+    </w:p>
+    <w:p>
+      <w:pPr>
+        <w:pStyle w:val="ListParagraph"/>
+        <w:numPr>
+          <w:ilvl w:val="2"/>
+          <w:numId w:val="1"/>
+        </w:numPr>
+        <w:spacing w:line="480" w:lineRule="auto"/>
+        <w:rPr>
+          <w:rFonts w:ascii="Times New Roman" w:hAnsi="Times New Roman" w:cs="Times New Roman"/>
+          <w:sz w:val="24"/>
+          <w:szCs w:val="24"/>
+        </w:rPr>
+      </w:pPr>
+      <w:r>
+        <w:rPr>
+          <w:rFonts w:ascii="Times New Roman" w:hAnsi="Times New Roman" w:cs="Times New Roman"/>
+          <w:sz w:val="24"/>
+          <w:szCs w:val="24"/>
+        </w:rPr>
+        <w:lastRenderedPageBreak/>
+        <w:t>Search of index (above upper bound) returns standardized response. Pressing OK button after response given returns focus to GUI as expected.</w:t>
+      </w:r>
+    </w:p>
+    <w:p>
+      <w:pPr>
+        <w:spacing w:line="480" w:lineRule="auto"/>
+        <w:contextualSpacing/>
+        <w:rPr>
+          <w:rFonts w:ascii="Times New Roman" w:hAnsi="Times New Roman" w:cs="Times New Roman"/>
+          <w:sz w:val="24"/>
+          <w:szCs w:val="24"/>
+        </w:rPr>
+      </w:pPr>
+      <w:r>
+        <w:rPr>
+          <w:rFonts w:ascii="Times New Roman" w:hAnsi="Times New Roman" w:cs="Times New Roman"/>
+          <w:noProof/>
+          <w:sz w:val="24"/>
+          <w:szCs w:val="24"/>
+          <w:lang w:eastAsia="en-US"/>
+        </w:rPr>
+        <w:drawing>
+          <wp:inline distT="0" distB="0" distL="0" distR="0" wp14:anchorId="0028ED3F" wp14:editId="674F612E">
+            <wp:extent cx="5943600" cy="3341370"/>
+            <wp:effectExtent l="0" t="0" r="0" b="0"/>
+            <wp:docPr id="3" name="Picture 3"/>
+            <wp:cNvGraphicFramePr>
+              <a:graphicFrameLocks xmlns:a="http://schemas.openxmlformats.org/drawingml/2006/main" noChangeAspect="1"/>
+            </wp:cNvGraphicFramePr>
+            <a:graphic xmlns:a="http://schemas.openxmlformats.org/drawingml/2006/main">
+              <a:graphicData uri="http://schemas.openxmlformats.org/drawingml/2006/picture">
+                <pic:pic xmlns:pic="http://schemas.openxmlformats.org/drawingml/2006/picture">
+                  <pic:nvPicPr>
+                    <pic:cNvPr id="1" name=""/>
+                    <pic:cNvPicPr/>
+                  </pic:nvPicPr>
+                  <pic:blipFill>
+                    <a:blip r:embed="rId21"/>
+                    <a:stretch>
+                      <a:fillRect/>
+                    </a:stretch>
+                  </pic:blipFill>
+                  <pic:spPr>
+                    <a:xfrm>
+                      <a:off x="0" y="0"/>
+                      <a:ext cx="5943600" cy="3341370"/>
+                    </a:xfrm>
+                    <a:prstGeom prst="rect">
+                      <a:avLst/>
+                    </a:prstGeom>
+                  </pic:spPr>
+                </pic:pic>
+              </a:graphicData>
+            </a:graphic>
+          </wp:inline>
+        </w:drawing>
+      </w:r>
+    </w:p>
+    <w:p>
+      <w:pPr>
+        <w:spacing w:line="480" w:lineRule="auto"/>
+        <w:contextualSpacing/>
+        <w:rPr>
+          <w:rFonts w:ascii="Times New Roman" w:hAnsi="Times New Roman" w:cs="Times New Roman"/>
+          <w:sz w:val="24"/>
+          <w:szCs w:val="24"/>
+        </w:rPr>
+      </w:pPr>
+      <w:r>
+        <w:rPr>
+          <w:rFonts w:ascii="Times New Roman" w:hAnsi="Times New Roman" w:cs="Times New Roman"/>
+          <w:noProof/>
+          <w:sz w:val="24"/>
+          <w:szCs w:val="24"/>
+          <w:lang w:eastAsia="en-US"/>
+        </w:rPr>
+        <w:drawing>
+          <wp:inline distT="0" distB="0" distL="0" distR="0" wp14:anchorId="0CD8FF23" wp14:editId="21B59FCF">
+            <wp:extent cx="5943600" cy="3341370"/>
+            <wp:effectExtent l="0" t="0" r="0" b="0"/>
+            <wp:docPr id="8" name="Picture 8"/>
+            <wp:cNvGraphicFramePr>
+              <a:graphicFrameLocks xmlns:a="http://schemas.openxmlformats.org/drawingml/2006/main" noChangeAspect="1"/>
+            </wp:cNvGraphicFramePr>
+            <a:graphic xmlns:a="http://schemas.openxmlformats.org/drawingml/2006/main">
+              <a:graphicData uri="http://schemas.openxmlformats.org/drawingml/2006/picture">
+                <pic:pic xmlns:pic="http://schemas.openxmlformats.org/drawingml/2006/picture">
+                  <pic:nvPicPr>
+                    <pic:cNvPr id="1" name=""/>
+                    <pic:cNvPicPr/>
+                  </pic:nvPicPr>
+                  <pic:blipFill>
+                    <a:blip r:embed="rId22"/>
+                    <a:stretch>
+                      <a:fillRect/>
+                    </a:stretch>
+                  </pic:blipFill>
+                  <pic:spPr>
+                    <a:xfrm>
+                      <a:off x="0" y="0"/>
+                      <a:ext cx="5943600" cy="3341370"/>
+                    </a:xfrm>
+                    <a:prstGeom prst="rect">
+                      <a:avLst/>
+                    </a:prstGeom>
+                  </pic:spPr>
+                </pic:pic>
+              </a:graphicData>
+            </a:graphic>
+          </wp:inline>
+        </w:drawing>
+      </w:r>
+    </w:p>
+    <w:p>
+      <w:pPr>
+        <w:spacing w:line="480" w:lineRule="auto"/>
+        <w:contextualSpacing/>
+        <w:rPr>
+          <w:rFonts w:ascii="Times New Roman" w:hAnsi="Times New Roman" w:cs="Times New Roman"/>
+          <w:sz w:val="24"/>
+          <w:szCs w:val="24"/>
+        </w:rPr>
+      </w:pPr>
+    </w:p>
+    <w:p>
+      <w:pPr>
+        <w:pStyle w:val="ListParagraph"/>
+        <w:numPr>
+          <w:ilvl w:val="2"/>
+          <w:numId w:val="1"/>
+        </w:numPr>
+        <w:spacing w:line="480" w:lineRule="auto"/>
+        <w:rPr>
+          <w:rFonts w:ascii="Times New Roman" w:hAnsi="Times New Roman" w:cs="Times New Roman"/>
+          <w:sz w:val="24"/>
+          <w:szCs w:val="24"/>
+        </w:rPr>
+      </w:pPr>
+      <w:r>
+        <w:rPr>
+          <w:rFonts w:ascii="Times New Roman" w:hAnsi="Times New Roman" w:cs="Times New Roman"/>
+          <w:sz w:val="24"/>
+          <w:szCs w:val="24"/>
+        </w:rPr>
+        <w:lastRenderedPageBreak/>
+        <w:t>Search with empty string returns correct standardized response. Pressing OK button after response given returns focus to GUI as expected.</w:t>
+      </w:r>
+    </w:p>
+    <w:p>
+      <w:pPr>
+        <w:spacing w:line="480" w:lineRule="auto"/>
+        <w:contextualSpacing/>
+        <w:rPr>
+          <w:rFonts w:ascii="Times New Roman" w:hAnsi="Times New Roman" w:cs="Times New Roman"/>
+          <w:sz w:val="24"/>
+          <w:szCs w:val="24"/>
+        </w:rPr>
+      </w:pPr>
+    </w:p>
+    <w:p>
+      <w:pPr>
+        <w:spacing w:line="480" w:lineRule="auto"/>
+        <w:contextualSpacing/>
+        <w:rPr>
+          <w:rFonts w:ascii="Times New Roman" w:hAnsi="Times New Roman" w:cs="Times New Roman"/>
+          <w:sz w:val="24"/>
+          <w:szCs w:val="24"/>
+        </w:rPr>
+      </w:pPr>
+      <w:r>
+        <w:rPr>
+          <w:rFonts w:ascii="Times New Roman" w:hAnsi="Times New Roman" w:cs="Times New Roman"/>
+          <w:noProof/>
+          <w:sz w:val="24"/>
+          <w:szCs w:val="24"/>
+          <w:lang w:eastAsia="en-US"/>
+        </w:rPr>
+        <w:drawing>
+          <wp:inline distT="0" distB="0" distL="0" distR="0" wp14:anchorId="67D8FED3" wp14:editId="7DBF379E">
+            <wp:extent cx="5943600" cy="3341370"/>
+            <wp:effectExtent l="0" t="0" r="0" b="0"/>
+            <wp:docPr id="5" name="Picture 5"/>
+            <wp:cNvGraphicFramePr>
+              <a:graphicFrameLocks xmlns:a="http://schemas.openxmlformats.org/drawingml/2006/main" noChangeAspect="1"/>
+            </wp:cNvGraphicFramePr>
+            <a:graphic xmlns:a="http://schemas.openxmlformats.org/drawingml/2006/main">
+              <a:graphicData uri="http://schemas.openxmlformats.org/drawingml/2006/picture">
+                <pic:pic xmlns:pic="http://schemas.openxmlformats.org/drawingml/2006/picture">
+                  <pic:nvPicPr>
+                    <pic:cNvPr id="1" name=""/>
+                    <pic:cNvPicPr/>
+                  </pic:nvPicPr>
+                  <pic:blipFill>
+                    <a:blip r:embed="rId23"/>
+                    <a:stretch>
+                      <a:fillRect/>
+                    </a:stretch>
+                  </pic:blipFill>
+                  <pic:spPr>
+                    <a:xfrm>
+                      <a:off x="0" y="0"/>
+                      <a:ext cx="5943600" cy="3341370"/>
+                    </a:xfrm>
+                    <a:prstGeom prst="rect">
+                      <a:avLst/>
+                    </a:prstGeom>
+                  </pic:spPr>
+                </pic:pic>
+              </a:graphicData>
+            </a:graphic>
+          </wp:inline>
+        </w:drawing>
+      </w:r>
+    </w:p>
+    <w:p>
+      <w:pPr>
+        <w:spacing w:line="480" w:lineRule="auto"/>
+        <w:contextualSpacing/>
+        <w:rPr>
+          <w:rFonts w:ascii="Times New Roman" w:hAnsi="Times New Roman" w:cs="Times New Roman"/>
+          <w:sz w:val="24"/>
+          <w:szCs w:val="24"/>
+        </w:rPr>
+      </w:pPr>
+      <w:r>
+        <w:rPr>
+          <w:rFonts w:ascii="Times New Roman" w:hAnsi="Times New Roman" w:cs="Times New Roman"/>
+          <w:noProof/>
+          <w:sz w:val="24"/>
+          <w:szCs w:val="24"/>
+          <w:lang w:eastAsia="en-US"/>
+        </w:rPr>
+        <w:drawing>
+          <wp:inline distT="0" distB="0" distL="0" distR="0" wp14:anchorId="1C6A5AAC" wp14:editId="5765884A">
+            <wp:extent cx="5943600" cy="3341370"/>
+            <wp:effectExtent l="0" t="0" r="0" b="0"/>
+            <wp:docPr id="9" name="Picture 9"/>
+            <wp:cNvGraphicFramePr>
+              <a:graphicFrameLocks xmlns:a="http://schemas.openxmlformats.org/drawingml/2006/main" noChangeAspect="1"/>
+            </wp:cNvGraphicFramePr>
+            <a:graphic xmlns:a="http://schemas.openxmlformats.org/drawingml/2006/main">
+              <a:graphicData uri="http://schemas.openxmlformats.org/drawingml/2006/picture">
+                <pic:pic xmlns:pic="http://schemas.openxmlformats.org/drawingml/2006/picture">
+                  <pic:nvPicPr>
+                    <pic:cNvPr id="1" name=""/>
+                    <pic:cNvPicPr/>
+                  </pic:nvPicPr>
+                  <pic:blipFill>
+                    <a:blip r:embed="rId24"/>
+                    <a:stretch>
+                      <a:fillRect/>
+                    </a:stretch>
+                  </pic:blipFill>
+                  <pic:spPr>
+                    <a:xfrm>
+                      <a:off x="0" y="0"/>
+                      <a:ext cx="5943600" cy="3341370"/>
+                    </a:xfrm>
+                    <a:prstGeom prst="rect">
+                      <a:avLst/>
+                    </a:prstGeom>
+                  </pic:spPr>
+                </pic:pic>
+              </a:graphicData>
+            </a:graphic>
+          </wp:inline>
+        </w:drawing>
+      </w:r>
+    </w:p>
+    <w:p>
+      <w:pPr>
+        <w:spacing w:line="480" w:lineRule="auto"/>
+        <w:contextualSpacing/>
+        <w:rPr>
+          <w:rFonts w:ascii="Times New Roman" w:hAnsi="Times New Roman" w:cs="Times New Roman"/>
+          <w:sz w:val="24"/>
+          <w:szCs w:val="24"/>
+        </w:rPr>
+      </w:pPr>
+    </w:p>
     <w:p>
       <w:pPr>
         <w:pStyle w:val="ListParagraph"/>
@@ -892,33 +2723,101 @@
           <w:ilvl w:val="0"/>
           <w:numId w:val="2"/>
         </w:numPr>
-      </w:pPr>
-      <w:r>
-        <w:rPr>
-          <w:rFonts w:ascii="Calibri" w:eastAsia="Calibri" w:hAnsi="Calibri" w:cs="Calibri"/>
-          <w:color w:val="353535"/>
-        </w:rPr>
-        <w:lastRenderedPageBreak/>
-        <w:t>(optionally) Comments: design strengths and limitations, and suggestions for future improvement and alternative approaches</w:t>
-      </w:r>
-    </w:p>
-    <w:p>
-      <w:pPr>
-        <w:pStyle w:val="ListParagraph"/>
-        <w:numPr>
-          <w:ilvl w:val="0"/>
+        <w:spacing w:line="480" w:lineRule="auto"/>
+        <w:rPr>
+          <w:rFonts w:ascii="Times New Roman" w:hAnsi="Times New Roman" w:cs="Times New Roman"/>
+          <w:sz w:val="24"/>
+          <w:szCs w:val="24"/>
+        </w:rPr>
+      </w:pPr>
+      <w:r>
+        <w:rPr>
+          <w:rFonts w:ascii="Times New Roman" w:eastAsia="Calibri" w:hAnsi="Times New Roman" w:cs="Times New Roman"/>
+          <w:sz w:val="24"/>
+          <w:szCs w:val="24"/>
+        </w:rPr>
+        <w:t xml:space="preserve"> </w:t>
+      </w:r>
+      <w:r>
+        <w:rPr>
+          <w:rFonts w:ascii="Times New Roman" w:eastAsia="Calibri" w:hAnsi="Times New Roman" w:cs="Times New Roman"/>
+          <w:sz w:val="24"/>
+          <w:szCs w:val="24"/>
+        </w:rPr>
+        <w:t>Comments:</w:t>
+      </w:r>
+    </w:p>
+    <w:p>
+      <w:pPr>
+        <w:pStyle w:val="ListParagraph"/>
+        <w:numPr>
+          <w:ilvl w:val="1"/>
           <w:numId w:val="2"/>
         </w:numPr>
-      </w:pPr>
-      <w:r>
-        <w:rPr>
-          <w:rFonts w:ascii="Calibri" w:eastAsia="Calibri" w:hAnsi="Calibri" w:cs="Calibri"/>
-          <w:color w:val="353535"/>
-        </w:rPr>
-        <w:t xml:space="preserve"> Lessons Learned</w:t>
-      </w:r>
-    </w:p>
-    <w:p/>
+        <w:spacing w:line="480" w:lineRule="auto"/>
+        <w:rPr>
+          <w:rFonts w:ascii="Times New Roman" w:hAnsi="Times New Roman" w:cs="Times New Roman"/>
+          <w:sz w:val="24"/>
+          <w:szCs w:val="24"/>
+        </w:rPr>
+      </w:pPr>
+      <w:r>
+        <w:rPr>
+          <w:rFonts w:ascii="Times New Roman" w:eastAsia="Calibri" w:hAnsi="Times New Roman" w:cs="Times New Roman"/>
+          <w:sz w:val="24"/>
+          <w:szCs w:val="24"/>
+        </w:rPr>
+        <w:t>I believe I would have liked to implement the Type as constants rather than strings</w:t>
+      </w:r>
+    </w:p>
+    <w:p>
+      <w:pPr>
+        <w:pStyle w:val="ListParagraph"/>
+        <w:numPr>
+          <w:ilvl w:val="1"/>
+          <w:numId w:val="2"/>
+        </w:numPr>
+        <w:spacing w:line="480" w:lineRule="auto"/>
+        <w:rPr>
+          <w:rFonts w:ascii="Times New Roman" w:hAnsi="Times New Roman" w:cs="Times New Roman"/>
+          <w:sz w:val="24"/>
+          <w:szCs w:val="24"/>
+        </w:rPr>
+      </w:pPr>
+      <w:r>
+        <w:rPr>
+          <w:rFonts w:ascii="Times New Roman" w:hAnsi="Times New Roman" w:cs="Times New Roman"/>
+          <w:sz w:val="24"/>
+          <w:szCs w:val="24"/>
+        </w:rPr>
+        <w:t>I would be interested to try different data structures than ArrayList objects for the nested tree, as I believe other data types may be more suited for the search functionality</w:t>
+      </w:r>
+    </w:p>
+    <w:p>
+      <w:pPr>
+        <w:pStyle w:val="ListParagraph"/>
+        <w:numPr>
+          <w:ilvl w:val="1"/>
+          <w:numId w:val="2"/>
+        </w:numPr>
+        <w:spacing w:line="480" w:lineRule="auto"/>
+        <w:rPr>
+          <w:rFonts w:ascii="Times New Roman" w:hAnsi="Times New Roman" w:cs="Times New Roman"/>
+          <w:sz w:val="24"/>
+          <w:szCs w:val="24"/>
+        </w:rPr>
+      </w:pPr>
+      <w:r>
+        <w:rPr>
+          <w:rFonts w:ascii="Times New Roman" w:hAnsi="Times New Roman" w:cs="Times New Roman"/>
+          <w:sz w:val="24"/>
+          <w:szCs w:val="24"/>
+        </w:rPr>
+        <w:t>I don’t like that I have iterative search functionality for every item, though, it is very effective for the purposes of this application since it’s not an insane amount of iteration.</w:t>
+      </w:r>
+      <w:bookmarkStart w:id="0" w:name="_GoBack"/>
+      <w:bookmarkEnd w:id="0"/>
+    </w:p>
     <w:sectPr>
       <w:pgSz w:w="12240" w:h="15840"/>
       <w:pgMar w:top="1440" w:right="1440" w:bottom="1440" w:left="1440" w:header="720" w:footer="720" w:gutter="0"/>

</xml_diff>

<commit_message>
GUI implementation of sort and creature attribute modification completed
</commit_message>
<xml_diff>
--- a/src/game/doc/Sorcerers_Cave_Software_Documentation-Eric_Sabelhaus.docx
+++ b/src/game/doc/Sorcerers_Cave_Software_Documentation-Eric_Sabelhaus.docx
@@ -272,8 +272,38 @@
           <w:sz w:val="24"/>
           <w:szCs w:val="24"/>
         </w:rPr>
-        <w:t>java -classpath bin game.GameGUI</w:t>
-      </w:r>
+        <w:t>java -</w:t>
+      </w:r>
+      <w:proofErr w:type="spellStart"/>
+      <w:r>
+        <w:rPr>
+          <w:rFonts w:ascii="Times New Roman" w:hAnsi="Times New Roman" w:cs="Times New Roman"/>
+          <w:sz w:val="24"/>
+          <w:szCs w:val="24"/>
+        </w:rPr>
+        <w:t>classpath</w:t>
+      </w:r>
+      <w:proofErr w:type="spellEnd"/>
+      <w:r>
+        <w:rPr>
+          <w:rFonts w:ascii="Times New Roman" w:hAnsi="Times New Roman" w:cs="Times New Roman"/>
+          <w:sz w:val="24"/>
+          <w:szCs w:val="24"/>
+        </w:rPr>
+        <w:t xml:space="preserve"> bin </w:t>
+      </w:r>
+      <w:proofErr w:type="spellStart"/>
+      <w:proofErr w:type="gramStart"/>
+      <w:r>
+        <w:rPr>
+          <w:rFonts w:ascii="Times New Roman" w:hAnsi="Times New Roman" w:cs="Times New Roman"/>
+          <w:sz w:val="24"/>
+          <w:szCs w:val="24"/>
+        </w:rPr>
+        <w:t>game.GameGUI</w:t>
+      </w:r>
+      <w:proofErr w:type="spellEnd"/>
+      <w:proofErr w:type="gramEnd"/>
     </w:p>
     <w:p>
       <w:pPr>
@@ -548,7 +578,6 @@
           <w:sz w:val="24"/>
           <w:szCs w:val="24"/>
         </w:rPr>
-        <w:lastRenderedPageBreak/>
         <w:t>Going from left to right, the parties within the cave are accessible via their tab</w:t>
       </w:r>
     </w:p>
@@ -716,8 +745,13 @@
       </w:r>
     </w:p>
     <w:p>
-      <w:r>
-        <w:t>p : 10001 : Unity</w:t>
+      <w:proofErr w:type="gramStart"/>
+      <w:r>
+        <w:t>p :</w:t>
+      </w:r>
+      <w:proofErr w:type="gramEnd"/>
+      <w:r>
+        <w:t xml:space="preserve"> 10001 : Unity</w:t>
       </w:r>
     </w:p>
     <w:p>
@@ -726,8 +760,13 @@
       </w:r>
     </w:p>
     <w:p>
-      <w:r>
-        <w:t>c : 20001 : Woman   : Lucy   :10001 : 17 : 22 : 20</w:t>
+      <w:proofErr w:type="gramStart"/>
+      <w:r>
+        <w:t>c :</w:t>
+      </w:r>
+      <w:proofErr w:type="gramEnd"/>
+      <w:r>
+        <w:t xml:space="preserve"> 20001 : Woman   : Lucy   :10001 : 17 : 22 : 20</w:t>
       </w:r>
     </w:p>
     <w:p>
@@ -741,18 +780,33 @@
       </w:r>
     </w:p>
     <w:p>
-      <w:r>
-        <w:t>t : 30001 : Gold : 20001 : 50 : 2000</w:t>
-      </w:r>
-    </w:p>
-    <w:p>
-      <w:r>
-        <w:t>t : 30002 : Gold :     0 : 75 : 5000</w:t>
-      </w:r>
-    </w:p>
-    <w:p>
-      <w:r>
-        <w:t>t : 30003 : Gems : 20002 : 10 : 10000</w:t>
+      <w:proofErr w:type="gramStart"/>
+      <w:r>
+        <w:t>t :</w:t>
+      </w:r>
+      <w:proofErr w:type="gramEnd"/>
+      <w:r>
+        <w:t xml:space="preserve"> 30001 : Gold : 20001 : 50 : 2000</w:t>
+      </w:r>
+    </w:p>
+    <w:p>
+      <w:proofErr w:type="gramStart"/>
+      <w:r>
+        <w:t>t :</w:t>
+      </w:r>
+      <w:proofErr w:type="gramEnd"/>
+      <w:r>
+        <w:t xml:space="preserve"> 30002 : Gold :     0 : 75 : 5000</w:t>
+      </w:r>
+    </w:p>
+    <w:p>
+      <w:proofErr w:type="gramStart"/>
+      <w:r>
+        <w:t>t :</w:t>
+      </w:r>
+      <w:proofErr w:type="gramEnd"/>
+      <w:r>
+        <w:t xml:space="preserve"> 30003 : Gems : 20002 : 10 : 10000</w:t>
       </w:r>
     </w:p>
     <w:p>
@@ -761,9 +815,19 @@
       </w:r>
     </w:p>
     <w:p>
-      <w:r>
-        <w:t>a : 40001 : Wand : 20001 : ElderWand</w:t>
-      </w:r>
+      <w:proofErr w:type="gramStart"/>
+      <w:r>
+        <w:t>a :</w:t>
+      </w:r>
+      <w:proofErr w:type="gramEnd"/>
+      <w:r>
+        <w:t xml:space="preserve"> 40001 : Wand : 20001 : </w:t>
+      </w:r>
+      <w:proofErr w:type="spellStart"/>
+      <w:r>
+        <w:t>ElderWand</w:t>
+      </w:r>
+      <w:proofErr w:type="spellEnd"/>
     </w:p>
     <w:p>
       <w:pPr>
@@ -808,7 +872,6 @@
           <w:sz w:val="24"/>
           <w:szCs w:val="24"/>
         </w:rPr>
-        <w:lastRenderedPageBreak/>
         <w:t>One Cave is created</w:t>
       </w:r>
     </w:p>
@@ -1124,23 +1187,286 @@
           <w:sz w:val="24"/>
           <w:szCs w:val="24"/>
         </w:rPr>
-        <w:t>Picking LargeCave.txt using JFilePicker</w:t>
-      </w:r>
-      <w:r>
-        <w:rPr>
-          <w:rFonts w:ascii="Times New Roman" w:hAnsi="Times New Roman" w:cs="Times New Roman"/>
-          <w:sz w:val="24"/>
-          <w:szCs w:val="24"/>
-        </w:rPr>
-        <w:t xml:space="preserve">. File contains no undiscovered items. </w:t>
-      </w:r>
-      <w:r>
-        <w:rPr>
-          <w:rFonts w:ascii="Times New Roman" w:hAnsi="Times New Roman" w:cs="Times New Roman"/>
-          <w:sz w:val="24"/>
-          <w:szCs w:val="24"/>
-        </w:rPr>
-        <w:t>After file loaded, all parties are present in tabs with no undiscovered items present as expected</w:t>
+        <w:t xml:space="preserve">Picking LargeCave.txt using </w:t>
+      </w:r>
+      <w:proofErr w:type="spellStart"/>
+      <w:r>
+        <w:rPr>
+          <w:rFonts w:ascii="Times New Roman" w:hAnsi="Times New Roman" w:cs="Times New Roman"/>
+          <w:sz w:val="24"/>
+          <w:szCs w:val="24"/>
+        </w:rPr>
+        <w:t>JFilePicker</w:t>
+      </w:r>
+      <w:proofErr w:type="spellEnd"/>
+      <w:r>
+        <w:rPr>
+          <w:rFonts w:ascii="Times New Roman" w:hAnsi="Times New Roman" w:cs="Times New Roman"/>
+          <w:sz w:val="24"/>
+          <w:szCs w:val="24"/>
+        </w:rPr>
+        <w:t>. File contains no undiscovered items. After file loaded, all parties are present in tabs with no undiscovered items present as expected</w:t>
+      </w:r>
+    </w:p>
+    <w:p>
+      <w:pPr>
+        <w:pStyle w:val="ListParagraph"/>
+        <w:numPr>
+          <w:ilvl w:val="2"/>
+          <w:numId w:val="1"/>
+        </w:numPr>
+        <w:spacing w:line="480" w:lineRule="auto"/>
+        <w:rPr>
+          <w:rFonts w:ascii="Times New Roman" w:hAnsi="Times New Roman" w:cs="Times New Roman"/>
+          <w:sz w:val="24"/>
+          <w:szCs w:val="24"/>
+        </w:rPr>
+      </w:pPr>
+      <w:r>
+        <w:rPr>
+          <w:rFonts w:ascii="Times New Roman" w:hAnsi="Times New Roman" w:cs="Times New Roman"/>
+          <w:sz w:val="24"/>
+          <w:szCs w:val="24"/>
+        </w:rPr>
+        <w:t>Search by name for character named Kara returns expected creature. Pressing OK button after response given returns focus to GUI as expected</w:t>
+      </w:r>
+    </w:p>
+    <w:p>
+      <w:pPr>
+        <w:pStyle w:val="ListParagraph"/>
+        <w:numPr>
+          <w:ilvl w:val="2"/>
+          <w:numId w:val="1"/>
+        </w:numPr>
+        <w:spacing w:line="480" w:lineRule="auto"/>
+        <w:rPr>
+          <w:rFonts w:ascii="Times New Roman" w:hAnsi="Times New Roman" w:cs="Times New Roman"/>
+          <w:sz w:val="24"/>
+          <w:szCs w:val="24"/>
+        </w:rPr>
+      </w:pPr>
+      <w:r>
+        <w:rPr>
+          <w:rFonts w:ascii="Times New Roman" w:hAnsi="Times New Roman" w:cs="Times New Roman"/>
+          <w:sz w:val="24"/>
+          <w:szCs w:val="24"/>
+        </w:rPr>
+        <w:t xml:space="preserve">Search by Name for </w:t>
+      </w:r>
+      <w:proofErr w:type="spellStart"/>
+      <w:r>
+        <w:rPr>
+          <w:rFonts w:ascii="Times New Roman" w:hAnsi="Times New Roman" w:cs="Times New Roman"/>
+          <w:sz w:val="24"/>
+          <w:szCs w:val="24"/>
+        </w:rPr>
+        <w:t>foobarbang</w:t>
+      </w:r>
+      <w:proofErr w:type="spellEnd"/>
+      <w:r>
+        <w:rPr>
+          <w:rFonts w:ascii="Times New Roman" w:hAnsi="Times New Roman" w:cs="Times New Roman"/>
+          <w:sz w:val="24"/>
+          <w:szCs w:val="24"/>
+        </w:rPr>
+        <w:t xml:space="preserve"> returns expected standard output. Pressing OK button after response given returns focus to GUI as expected.</w:t>
+      </w:r>
+    </w:p>
+    <w:p>
+      <w:pPr>
+        <w:pStyle w:val="ListParagraph"/>
+        <w:numPr>
+          <w:ilvl w:val="2"/>
+          <w:numId w:val="1"/>
+        </w:numPr>
+        <w:spacing w:line="480" w:lineRule="auto"/>
+        <w:rPr>
+          <w:rFonts w:ascii="Times New Roman" w:hAnsi="Times New Roman" w:cs="Times New Roman"/>
+          <w:sz w:val="24"/>
+          <w:szCs w:val="24"/>
+        </w:rPr>
+      </w:pPr>
+      <w:r>
+        <w:rPr>
+          <w:rFonts w:ascii="Times New Roman" w:hAnsi="Times New Roman" w:cs="Times New Roman"/>
+          <w:sz w:val="24"/>
+          <w:szCs w:val="24"/>
+        </w:rPr>
+        <w:t>Search by type of Stone returns all Stones as expected. Pressing OK button after response given returns focus to GUI as expected.</w:t>
+      </w:r>
+    </w:p>
+    <w:p>
+      <w:pPr>
+        <w:pStyle w:val="ListParagraph"/>
+        <w:numPr>
+          <w:ilvl w:val="2"/>
+          <w:numId w:val="1"/>
+        </w:numPr>
+        <w:spacing w:line="480" w:lineRule="auto"/>
+        <w:rPr>
+          <w:rFonts w:ascii="Times New Roman" w:hAnsi="Times New Roman" w:cs="Times New Roman"/>
+          <w:sz w:val="24"/>
+          <w:szCs w:val="24"/>
+        </w:rPr>
+      </w:pPr>
+      <w:r>
+        <w:rPr>
+          <w:rFonts w:ascii="Times New Roman" w:hAnsi="Times New Roman" w:cs="Times New Roman"/>
+          <w:sz w:val="24"/>
+          <w:szCs w:val="24"/>
+        </w:rPr>
+        <w:t xml:space="preserve">Search by Type for </w:t>
+      </w:r>
+      <w:proofErr w:type="spellStart"/>
+      <w:r>
+        <w:rPr>
+          <w:rFonts w:ascii="Times New Roman" w:hAnsi="Times New Roman" w:cs="Times New Roman"/>
+          <w:sz w:val="24"/>
+          <w:szCs w:val="24"/>
+        </w:rPr>
+        <w:t>foobarbang</w:t>
+      </w:r>
+      <w:proofErr w:type="spellEnd"/>
+      <w:r>
+        <w:rPr>
+          <w:rFonts w:ascii="Times New Roman" w:hAnsi="Times New Roman" w:cs="Times New Roman"/>
+          <w:sz w:val="24"/>
+          <w:szCs w:val="24"/>
+        </w:rPr>
+        <w:t xml:space="preserve"> returns expected standard response. Pressing OK button after response given returns focus to GUI as expected.</w:t>
+      </w:r>
+    </w:p>
+    <w:p>
+      <w:pPr>
+        <w:pStyle w:val="ListParagraph"/>
+        <w:numPr>
+          <w:ilvl w:val="2"/>
+          <w:numId w:val="1"/>
+        </w:numPr>
+        <w:spacing w:line="480" w:lineRule="auto"/>
+        <w:rPr>
+          <w:rFonts w:ascii="Times New Roman" w:hAnsi="Times New Roman" w:cs="Times New Roman"/>
+          <w:sz w:val="24"/>
+          <w:szCs w:val="24"/>
+        </w:rPr>
+      </w:pPr>
+      <w:r>
+        <w:rPr>
+          <w:rFonts w:ascii="Times New Roman" w:hAnsi="Times New Roman" w:cs="Times New Roman"/>
+          <w:sz w:val="24"/>
+          <w:szCs w:val="24"/>
+        </w:rPr>
+        <w:t>Search by index of 20002 returns Creature Kara as expected. Pressing OK button after response given returns focus to GUI as expected.</w:t>
+      </w:r>
+    </w:p>
+    <w:p>
+      <w:pPr>
+        <w:pStyle w:val="ListParagraph"/>
+        <w:numPr>
+          <w:ilvl w:val="2"/>
+          <w:numId w:val="1"/>
+        </w:numPr>
+        <w:spacing w:line="480" w:lineRule="auto"/>
+        <w:rPr>
+          <w:rFonts w:ascii="Times New Roman" w:hAnsi="Times New Roman" w:cs="Times New Roman"/>
+          <w:sz w:val="24"/>
+          <w:szCs w:val="24"/>
+        </w:rPr>
+      </w:pPr>
+      <w:r>
+        <w:rPr>
+          <w:rFonts w:ascii="Times New Roman" w:hAnsi="Times New Roman" w:cs="Times New Roman"/>
+          <w:sz w:val="24"/>
+          <w:szCs w:val="24"/>
+        </w:rPr>
+        <w:t xml:space="preserve">Search of </w:t>
+      </w:r>
+      <w:proofErr w:type="spellStart"/>
+      <w:r>
+        <w:rPr>
+          <w:rFonts w:ascii="Times New Roman" w:hAnsi="Times New Roman" w:cs="Times New Roman"/>
+          <w:sz w:val="24"/>
+          <w:szCs w:val="24"/>
+        </w:rPr>
+        <w:t>non existent</w:t>
+      </w:r>
+      <w:proofErr w:type="spellEnd"/>
+      <w:r>
+        <w:rPr>
+          <w:rFonts w:ascii="Times New Roman" w:hAnsi="Times New Roman" w:cs="Times New Roman"/>
+          <w:sz w:val="24"/>
+          <w:szCs w:val="24"/>
+        </w:rPr>
+        <w:t xml:space="preserve"> index returns standard response. Pressing OK button after response given returns focus to GUI as expected.</w:t>
+      </w:r>
+    </w:p>
+    <w:p>
+      <w:pPr>
+        <w:pStyle w:val="ListParagraph"/>
+        <w:numPr>
+          <w:ilvl w:val="2"/>
+          <w:numId w:val="1"/>
+        </w:numPr>
+        <w:spacing w:line="480" w:lineRule="auto"/>
+        <w:rPr>
+          <w:rFonts w:ascii="Times New Roman" w:hAnsi="Times New Roman" w:cs="Times New Roman"/>
+          <w:sz w:val="24"/>
+          <w:szCs w:val="24"/>
+        </w:rPr>
+      </w:pPr>
+      <w:r>
+        <w:rPr>
+          <w:rFonts w:ascii="Times New Roman" w:hAnsi="Times New Roman" w:cs="Times New Roman"/>
+          <w:sz w:val="24"/>
+          <w:szCs w:val="24"/>
+        </w:rPr>
+        <w:t>Search of index (below lower bound) returns standardized response. Pressing OK button after response given returns focus to GUI as expected.</w:t>
+      </w:r>
+    </w:p>
+    <w:p>
+      <w:pPr>
+        <w:pStyle w:val="ListParagraph"/>
+        <w:numPr>
+          <w:ilvl w:val="2"/>
+          <w:numId w:val="1"/>
+        </w:numPr>
+        <w:spacing w:line="480" w:lineRule="auto"/>
+        <w:rPr>
+          <w:rFonts w:ascii="Times New Roman" w:hAnsi="Times New Roman" w:cs="Times New Roman"/>
+          <w:sz w:val="24"/>
+          <w:szCs w:val="24"/>
+        </w:rPr>
+      </w:pPr>
+      <w:r>
+        <w:rPr>
+          <w:rFonts w:ascii="Times New Roman" w:hAnsi="Times New Roman" w:cs="Times New Roman"/>
+          <w:sz w:val="24"/>
+          <w:szCs w:val="24"/>
+        </w:rPr>
+        <w:t>Search of index (above upper bound) returns standardized response. Pressing OK button after response given returns focus to GUI as expected.</w:t>
+      </w:r>
+    </w:p>
+    <w:p>
+      <w:pPr>
+        <w:pStyle w:val="ListParagraph"/>
+        <w:numPr>
+          <w:ilvl w:val="2"/>
+          <w:numId w:val="1"/>
+        </w:numPr>
+        <w:spacing w:line="480" w:lineRule="auto"/>
+        <w:rPr>
+          <w:rFonts w:ascii="Times New Roman" w:hAnsi="Times New Roman" w:cs="Times New Roman"/>
+          <w:sz w:val="24"/>
+          <w:szCs w:val="24"/>
+        </w:rPr>
+      </w:pPr>
+      <w:r>
+        <w:rPr>
+          <w:rFonts w:ascii="Times New Roman" w:hAnsi="Times New Roman" w:cs="Times New Roman"/>
+          <w:sz w:val="24"/>
+          <w:szCs w:val="24"/>
+        </w:rPr>
+        <w:t>Search with empty string returns correct standardized response. Pressing OK button after response given returns focus to GUI as expected.</w:t>
       </w:r>
     </w:p>
     <w:p>
@@ -1153,51 +1479,6 @@
           <w:szCs w:val="24"/>
         </w:rPr>
       </w:pPr>
-      <w:r>
-        <w:rPr>
-          <w:rFonts w:ascii="Times New Roman" w:hAnsi="Times New Roman" w:cs="Times New Roman"/>
-          <w:noProof/>
-          <w:sz w:val="24"/>
-          <w:szCs w:val="24"/>
-          <w:lang w:eastAsia="en-US"/>
-        </w:rPr>
-        <w:lastRenderedPageBreak/>
-        <w:drawing>
-          <wp:inline distT="0" distB="0" distL="0" distR="0" wp14:anchorId="5C8ACA0F" wp14:editId="4DAF45F2">
-            <wp:extent cx="5943600" cy="3341370"/>
-            <wp:effectExtent l="0" t="0" r="0" b="0"/>
-            <wp:docPr id="1" name="Picture 1"/>
-            <wp:cNvGraphicFramePr>
-              <a:graphicFrameLocks xmlns:a="http://schemas.openxmlformats.org/drawingml/2006/main" noChangeAspect="1"/>
-            </wp:cNvGraphicFramePr>
-            <a:graphic xmlns:a="http://schemas.openxmlformats.org/drawingml/2006/main">
-              <a:graphicData uri="http://schemas.openxmlformats.org/drawingml/2006/picture">
-                <pic:pic xmlns:pic="http://schemas.openxmlformats.org/drawingml/2006/picture">
-                  <pic:nvPicPr>
-                    <pic:cNvPr id="1" name=""/>
-                    <pic:cNvPicPr/>
-                  </pic:nvPicPr>
-                  <pic:blipFill>
-                    <a:blip r:embed="rId5"/>
-                    <a:stretch>
-                      <a:fillRect/>
-                    </a:stretch>
-                  </pic:blipFill>
-                  <pic:spPr>
-                    <a:xfrm>
-                      <a:off x="0" y="0"/>
-                      <a:ext cx="5943600" cy="3341370"/>
-                    </a:xfrm>
-                    <a:prstGeom prst="rect">
-                      <a:avLst/>
-                    </a:prstGeom>
-                  </pic:spPr>
-                </pic:pic>
-              </a:graphicData>
-            </a:graphic>
-          </wp:inline>
-        </w:drawing>
-      </w:r>
     </w:p>
     <w:p>
       <w:pPr>
@@ -1209,123 +1490,6 @@
           <w:szCs w:val="24"/>
         </w:rPr>
       </w:pPr>
-      <w:r>
-        <w:rPr>
-          <w:rFonts w:ascii="Times New Roman" w:hAnsi="Times New Roman" w:cs="Times New Roman"/>
-          <w:noProof/>
-          <w:sz w:val="24"/>
-          <w:szCs w:val="24"/>
-          <w:lang w:eastAsia="en-US"/>
-        </w:rPr>
-        <w:drawing>
-          <wp:inline distT="0" distB="0" distL="0" distR="0" wp14:anchorId="12883345" wp14:editId="45700DEB">
-            <wp:extent cx="5943600" cy="3333750"/>
-            <wp:effectExtent l="0" t="0" r="0" b="0"/>
-            <wp:docPr id="2038631777" name="picture"/>
-            <wp:cNvGraphicFramePr>
-              <a:graphicFrameLocks xmlns:a="http://schemas.openxmlformats.org/drawingml/2006/main" noChangeAspect="1"/>
-            </wp:cNvGraphicFramePr>
-            <a:graphic xmlns:a="http://schemas.openxmlformats.org/drawingml/2006/main">
-              <a:graphicData uri="http://schemas.openxmlformats.org/drawingml/2006/picture">
-                <pic:pic xmlns:pic="http://schemas.openxmlformats.org/drawingml/2006/picture">
-                  <pic:nvPicPr>
-                    <pic:cNvPr id="0" name="picture"/>
-                    <pic:cNvPicPr/>
-                  </pic:nvPicPr>
-                  <pic:blipFill>
-                    <a:blip r:embed="rId6">
-                      <a:extLst>
-                        <a:ext uri="{28A0092B-C50C-407E-A947-70E740481C1C}">
-                          <a14:useLocalDpi xmlns:a14="http://schemas.microsoft.com/office/drawing/2010/main" val="0"/>
-                        </a:ext>
-                      </a:extLst>
-                    </a:blip>
-                    <a:stretch>
-                      <a:fillRect/>
-                    </a:stretch>
-                  </pic:blipFill>
-                  <pic:spPr>
-                    <a:xfrm>
-                      <a:off x="0" y="0"/>
-                      <a:ext cx="5943600" cy="3333750"/>
-                    </a:xfrm>
-                    <a:prstGeom prst="rect">
-                      <a:avLst/>
-                    </a:prstGeom>
-                  </pic:spPr>
-                </pic:pic>
-              </a:graphicData>
-            </a:graphic>
-          </wp:inline>
-        </w:drawing>
-      </w:r>
-    </w:p>
-    <w:p>
-      <w:pPr>
-        <w:pStyle w:val="ListParagraph"/>
-        <w:numPr>
-          <w:ilvl w:val="2"/>
-          <w:numId w:val="1"/>
-        </w:numPr>
-        <w:spacing w:line="480" w:lineRule="auto"/>
-        <w:rPr>
-          <w:rFonts w:ascii="Times New Roman" w:hAnsi="Times New Roman" w:cs="Times New Roman"/>
-          <w:sz w:val="24"/>
-          <w:szCs w:val="24"/>
-        </w:rPr>
-      </w:pPr>
-      <w:r>
-        <w:rPr>
-          <w:rFonts w:ascii="Times New Roman" w:hAnsi="Times New Roman" w:cs="Times New Roman"/>
-          <w:sz w:val="24"/>
-          <w:szCs w:val="24"/>
-        </w:rPr>
-        <w:t>Search by name for character named Kara returns expected creature</w:t>
-      </w:r>
-      <w:r>
-        <w:rPr>
-          <w:rFonts w:ascii="Times New Roman" w:hAnsi="Times New Roman" w:cs="Times New Roman"/>
-          <w:sz w:val="24"/>
-          <w:szCs w:val="24"/>
-        </w:rPr>
-        <w:t xml:space="preserve">. </w:t>
-      </w:r>
-      <w:r>
-        <w:rPr>
-          <w:rFonts w:ascii="Times New Roman" w:hAnsi="Times New Roman" w:cs="Times New Roman"/>
-          <w:sz w:val="24"/>
-          <w:szCs w:val="24"/>
-        </w:rPr>
-        <w:t>Pressing OK button</w:t>
-      </w:r>
-      <w:r>
-        <w:rPr>
-          <w:rFonts w:ascii="Times New Roman" w:hAnsi="Times New Roman" w:cs="Times New Roman"/>
-          <w:sz w:val="24"/>
-          <w:szCs w:val="24"/>
-        </w:rPr>
-        <w:t xml:space="preserve"> after response given</w:t>
-      </w:r>
-      <w:r>
-        <w:rPr>
-          <w:rFonts w:ascii="Times New Roman" w:hAnsi="Times New Roman" w:cs="Times New Roman"/>
-          <w:sz w:val="24"/>
-          <w:szCs w:val="24"/>
-        </w:rPr>
-        <w:t xml:space="preserve"> returns focus to GUI as expected</w:t>
-      </w:r>
-    </w:p>
-    <w:p>
-      <w:pPr>
-        <w:pStyle w:val="ListParagraph"/>
-        <w:spacing w:line="480" w:lineRule="auto"/>
-        <w:ind w:left="2160"/>
-        <w:rPr>
-          <w:rFonts w:ascii="Times New Roman" w:hAnsi="Times New Roman" w:cs="Times New Roman"/>
-          <w:sz w:val="24"/>
-          <w:szCs w:val="24"/>
-        </w:rPr>
-      </w:pPr>
     </w:p>
     <w:p>
       <w:pPr>
@@ -1337,1373 +1501,6 @@
           <w:szCs w:val="24"/>
         </w:rPr>
       </w:pPr>
-      <w:r>
-        <w:rPr>
-          <w:rFonts w:ascii="Times New Roman" w:hAnsi="Times New Roman" w:cs="Times New Roman"/>
-          <w:noProof/>
-          <w:sz w:val="24"/>
-          <w:szCs w:val="24"/>
-          <w:lang w:eastAsia="en-US"/>
-        </w:rPr>
-        <w:lastRenderedPageBreak/>
-        <w:drawing>
-          <wp:inline distT="0" distB="0" distL="0" distR="0" wp14:anchorId="648EF0BD" wp14:editId="5E6BDE30">
-            <wp:extent cx="5943600" cy="3333750"/>
-            <wp:effectExtent l="0" t="0" r="0" b="0"/>
-            <wp:docPr id="2102774695" name="picture" title="Inserting image..."/>
-            <wp:cNvGraphicFramePr>
-              <a:graphicFrameLocks xmlns:a="http://schemas.openxmlformats.org/drawingml/2006/main" noChangeAspect="1"/>
-            </wp:cNvGraphicFramePr>
-            <a:graphic xmlns:a="http://schemas.openxmlformats.org/drawingml/2006/main">
-              <a:graphicData uri="http://schemas.openxmlformats.org/drawingml/2006/picture">
-                <pic:pic xmlns:pic="http://schemas.openxmlformats.org/drawingml/2006/picture">
-                  <pic:nvPicPr>
-                    <pic:cNvPr id="0" name="picture"/>
-                    <pic:cNvPicPr/>
-                  </pic:nvPicPr>
-                  <pic:blipFill>
-                    <a:blip r:embed="rId7">
-                      <a:extLst>
-                        <a:ext uri="{28A0092B-C50C-407E-A947-70E740481C1C}">
-                          <a14:useLocalDpi xmlns:a14="http://schemas.microsoft.com/office/drawing/2010/main" val="0"/>
-                        </a:ext>
-                      </a:extLst>
-                    </a:blip>
-                    <a:stretch>
-                      <a:fillRect/>
-                    </a:stretch>
-                  </pic:blipFill>
-                  <pic:spPr>
-                    <a:xfrm>
-                      <a:off x="0" y="0"/>
-                      <a:ext cx="5943600" cy="3333750"/>
-                    </a:xfrm>
-                    <a:prstGeom prst="rect">
-                      <a:avLst/>
-                    </a:prstGeom>
-                  </pic:spPr>
-                </pic:pic>
-              </a:graphicData>
-            </a:graphic>
-          </wp:inline>
-        </w:drawing>
-      </w:r>
-    </w:p>
-    <w:p>
-      <w:pPr>
-        <w:spacing w:line="480" w:lineRule="auto"/>
-        <w:contextualSpacing/>
-        <w:rPr>
-          <w:rFonts w:ascii="Times New Roman" w:hAnsi="Times New Roman" w:cs="Times New Roman"/>
-          <w:sz w:val="24"/>
-          <w:szCs w:val="24"/>
-        </w:rPr>
-      </w:pPr>
-      <w:r>
-        <w:rPr>
-          <w:rFonts w:ascii="Times New Roman" w:hAnsi="Times New Roman" w:cs="Times New Roman"/>
-          <w:noProof/>
-          <w:sz w:val="24"/>
-          <w:szCs w:val="24"/>
-          <w:lang w:eastAsia="en-US"/>
-        </w:rPr>
-        <w:drawing>
-          <wp:inline distT="0" distB="0" distL="0" distR="0" wp14:anchorId="4E359FCE" wp14:editId="3A4683A1">
-            <wp:extent cx="5943600" cy="3333750"/>
-            <wp:effectExtent l="0" t="0" r="0" b="0"/>
-            <wp:docPr id="1436829209" name="picture" title="Inserting image..."/>
-            <wp:cNvGraphicFramePr>
-              <a:graphicFrameLocks xmlns:a="http://schemas.openxmlformats.org/drawingml/2006/main" noChangeAspect="1"/>
-            </wp:cNvGraphicFramePr>
-            <a:graphic xmlns:a="http://schemas.openxmlformats.org/drawingml/2006/main">
-              <a:graphicData uri="http://schemas.openxmlformats.org/drawingml/2006/picture">
-                <pic:pic xmlns:pic="http://schemas.openxmlformats.org/drawingml/2006/picture">
-                  <pic:nvPicPr>
-                    <pic:cNvPr id="0" name="picture"/>
-                    <pic:cNvPicPr/>
-                  </pic:nvPicPr>
-                  <pic:blipFill>
-                    <a:blip r:embed="rId8">
-                      <a:extLst>
-                        <a:ext uri="{28A0092B-C50C-407E-A947-70E740481C1C}">
-                          <a14:useLocalDpi xmlns:a14="http://schemas.microsoft.com/office/drawing/2010/main" val="0"/>
-                        </a:ext>
-                      </a:extLst>
-                    </a:blip>
-                    <a:stretch>
-                      <a:fillRect/>
-                    </a:stretch>
-                  </pic:blipFill>
-                  <pic:spPr>
-                    <a:xfrm>
-                      <a:off x="0" y="0"/>
-                      <a:ext cx="5943600" cy="3333750"/>
-                    </a:xfrm>
-                    <a:prstGeom prst="rect">
-                      <a:avLst/>
-                    </a:prstGeom>
-                  </pic:spPr>
-                </pic:pic>
-              </a:graphicData>
-            </a:graphic>
-          </wp:inline>
-        </w:drawing>
-      </w:r>
-    </w:p>
-    <w:p>
-      <w:pPr>
-        <w:spacing w:line="480" w:lineRule="auto"/>
-        <w:contextualSpacing/>
-        <w:rPr>
-          <w:rFonts w:ascii="Times New Roman" w:hAnsi="Times New Roman" w:cs="Times New Roman"/>
-          <w:sz w:val="24"/>
-          <w:szCs w:val="24"/>
-        </w:rPr>
-      </w:pPr>
-    </w:p>
-    <w:p>
-      <w:pPr>
-        <w:pStyle w:val="ListParagraph"/>
-        <w:numPr>
-          <w:ilvl w:val="2"/>
-          <w:numId w:val="1"/>
-        </w:numPr>
-        <w:spacing w:line="480" w:lineRule="auto"/>
-        <w:rPr>
-          <w:rFonts w:ascii="Times New Roman" w:hAnsi="Times New Roman" w:cs="Times New Roman"/>
-          <w:sz w:val="24"/>
-          <w:szCs w:val="24"/>
-        </w:rPr>
-      </w:pPr>
-      <w:r>
-        <w:rPr>
-          <w:rFonts w:ascii="Times New Roman" w:hAnsi="Times New Roman" w:cs="Times New Roman"/>
-          <w:sz w:val="24"/>
-          <w:szCs w:val="24"/>
-        </w:rPr>
-        <w:t>Search by Name for foobarbang returns expected standard output</w:t>
-      </w:r>
-      <w:r>
-        <w:rPr>
-          <w:rFonts w:ascii="Times New Roman" w:hAnsi="Times New Roman" w:cs="Times New Roman"/>
-          <w:sz w:val="24"/>
-          <w:szCs w:val="24"/>
-        </w:rPr>
-        <w:t xml:space="preserve">. </w:t>
-      </w:r>
-      <w:r>
-        <w:rPr>
-          <w:rFonts w:ascii="Times New Roman" w:hAnsi="Times New Roman" w:cs="Times New Roman"/>
-          <w:sz w:val="24"/>
-          <w:szCs w:val="24"/>
-        </w:rPr>
-        <w:t>Pressing OK button after response given returns focus to GUI as expected</w:t>
-      </w:r>
-      <w:r>
-        <w:rPr>
-          <w:rFonts w:ascii="Times New Roman" w:hAnsi="Times New Roman" w:cs="Times New Roman"/>
-          <w:sz w:val="24"/>
-          <w:szCs w:val="24"/>
-        </w:rPr>
-        <w:t>.</w:t>
-      </w:r>
-    </w:p>
-    <w:p>
-      <w:pPr>
-        <w:spacing w:line="480" w:lineRule="auto"/>
-        <w:contextualSpacing/>
-        <w:rPr>
-          <w:rFonts w:ascii="Times New Roman" w:hAnsi="Times New Roman" w:cs="Times New Roman"/>
-          <w:sz w:val="24"/>
-          <w:szCs w:val="24"/>
-        </w:rPr>
-      </w:pPr>
-      <w:r>
-        <w:rPr>
-          <w:rFonts w:ascii="Times New Roman" w:hAnsi="Times New Roman" w:cs="Times New Roman"/>
-          <w:noProof/>
-          <w:sz w:val="24"/>
-          <w:szCs w:val="24"/>
-          <w:lang w:eastAsia="en-US"/>
-        </w:rPr>
-        <w:lastRenderedPageBreak/>
-        <w:drawing>
-          <wp:inline distT="0" distB="0" distL="0" distR="0" wp14:anchorId="3F4B4578" wp14:editId="2555012E">
-            <wp:extent cx="5943600" cy="3333750"/>
-            <wp:effectExtent l="0" t="0" r="0" b="0"/>
-            <wp:docPr id="1963062830" name="picture"/>
-            <wp:cNvGraphicFramePr>
-              <a:graphicFrameLocks xmlns:a="http://schemas.openxmlformats.org/drawingml/2006/main" noChangeAspect="1"/>
-            </wp:cNvGraphicFramePr>
-            <a:graphic xmlns:a="http://schemas.openxmlformats.org/drawingml/2006/main">
-              <a:graphicData uri="http://schemas.openxmlformats.org/drawingml/2006/picture">
-                <pic:pic xmlns:pic="http://schemas.openxmlformats.org/drawingml/2006/picture">
-                  <pic:nvPicPr>
-                    <pic:cNvPr id="0" name="picture"/>
-                    <pic:cNvPicPr/>
-                  </pic:nvPicPr>
-                  <pic:blipFill>
-                    <a:blip r:embed="rId9">
-                      <a:extLst>
-                        <a:ext uri="{28A0092B-C50C-407E-A947-70E740481C1C}">
-                          <a14:useLocalDpi xmlns:a14="http://schemas.microsoft.com/office/drawing/2010/main" val="0"/>
-                        </a:ext>
-                      </a:extLst>
-                    </a:blip>
-                    <a:stretch>
-                      <a:fillRect/>
-                    </a:stretch>
-                  </pic:blipFill>
-                  <pic:spPr>
-                    <a:xfrm>
-                      <a:off x="0" y="0"/>
-                      <a:ext cx="5943600" cy="3333750"/>
-                    </a:xfrm>
-                    <a:prstGeom prst="rect">
-                      <a:avLst/>
-                    </a:prstGeom>
-                  </pic:spPr>
-                </pic:pic>
-              </a:graphicData>
-            </a:graphic>
-          </wp:inline>
-        </w:drawing>
-      </w:r>
-    </w:p>
-    <w:p>
-      <w:pPr>
-        <w:spacing w:line="480" w:lineRule="auto"/>
-        <w:contextualSpacing/>
-        <w:rPr>
-          <w:rFonts w:ascii="Times New Roman" w:hAnsi="Times New Roman" w:cs="Times New Roman"/>
-          <w:sz w:val="24"/>
-          <w:szCs w:val="24"/>
-        </w:rPr>
-      </w:pPr>
-    </w:p>
-    <w:p>
-      <w:pPr>
-        <w:spacing w:line="480" w:lineRule="auto"/>
-        <w:contextualSpacing/>
-        <w:rPr>
-          <w:rFonts w:ascii="Times New Roman" w:hAnsi="Times New Roman" w:cs="Times New Roman"/>
-          <w:sz w:val="24"/>
-          <w:szCs w:val="24"/>
-        </w:rPr>
-      </w:pPr>
-      <w:r>
-        <w:rPr>
-          <w:rFonts w:ascii="Times New Roman" w:hAnsi="Times New Roman" w:cs="Times New Roman"/>
-          <w:noProof/>
-          <w:sz w:val="24"/>
-          <w:szCs w:val="24"/>
-          <w:lang w:eastAsia="en-US"/>
-        </w:rPr>
-        <w:drawing>
-          <wp:inline distT="0" distB="0" distL="0" distR="0" wp14:anchorId="226A1368" wp14:editId="012FA69F">
-            <wp:extent cx="5943600" cy="3333750"/>
-            <wp:effectExtent l="0" t="0" r="0" b="0"/>
-            <wp:docPr id="1884392833" name="picture" title="Inserting image..."/>
-            <wp:cNvGraphicFramePr>
-              <a:graphicFrameLocks xmlns:a="http://schemas.openxmlformats.org/drawingml/2006/main" noChangeAspect="1"/>
-            </wp:cNvGraphicFramePr>
-            <a:graphic xmlns:a="http://schemas.openxmlformats.org/drawingml/2006/main">
-              <a:graphicData uri="http://schemas.openxmlformats.org/drawingml/2006/picture">
-                <pic:pic xmlns:pic="http://schemas.openxmlformats.org/drawingml/2006/picture">
-                  <pic:nvPicPr>
-                    <pic:cNvPr id="0" name="picture"/>
-                    <pic:cNvPicPr/>
-                  </pic:nvPicPr>
-                  <pic:blipFill>
-                    <a:blip r:embed="rId10">
-                      <a:extLst>
-                        <a:ext uri="{28A0092B-C50C-407E-A947-70E740481C1C}">
-                          <a14:useLocalDpi xmlns:a14="http://schemas.microsoft.com/office/drawing/2010/main" val="0"/>
-                        </a:ext>
-                      </a:extLst>
-                    </a:blip>
-                    <a:stretch>
-                      <a:fillRect/>
-                    </a:stretch>
-                  </pic:blipFill>
-                  <pic:spPr>
-                    <a:xfrm>
-                      <a:off x="0" y="0"/>
-                      <a:ext cx="5943600" cy="3333750"/>
-                    </a:xfrm>
-                    <a:prstGeom prst="rect">
-                      <a:avLst/>
-                    </a:prstGeom>
-                  </pic:spPr>
-                </pic:pic>
-              </a:graphicData>
-            </a:graphic>
-          </wp:inline>
-        </w:drawing>
-      </w:r>
-    </w:p>
-    <w:p>
-      <w:pPr>
-        <w:pStyle w:val="ListParagraph"/>
-        <w:numPr>
-          <w:ilvl w:val="2"/>
-          <w:numId w:val="1"/>
-        </w:numPr>
-        <w:spacing w:line="480" w:lineRule="auto"/>
-        <w:rPr>
-          <w:rFonts w:ascii="Times New Roman" w:hAnsi="Times New Roman" w:cs="Times New Roman"/>
-          <w:sz w:val="24"/>
-          <w:szCs w:val="24"/>
-        </w:rPr>
-      </w:pPr>
-      <w:r>
-        <w:rPr>
-          <w:rFonts w:ascii="Times New Roman" w:hAnsi="Times New Roman" w:cs="Times New Roman"/>
-          <w:sz w:val="24"/>
-          <w:szCs w:val="24"/>
-        </w:rPr>
-        <w:t>Search by type of Stone returns all Stones as expected</w:t>
-      </w:r>
-      <w:r>
-        <w:rPr>
-          <w:rFonts w:ascii="Times New Roman" w:hAnsi="Times New Roman" w:cs="Times New Roman"/>
-          <w:sz w:val="24"/>
-          <w:szCs w:val="24"/>
-        </w:rPr>
-        <w:t xml:space="preserve">. </w:t>
-      </w:r>
-      <w:r>
-        <w:rPr>
-          <w:rFonts w:ascii="Times New Roman" w:hAnsi="Times New Roman" w:cs="Times New Roman"/>
-          <w:sz w:val="24"/>
-          <w:szCs w:val="24"/>
-        </w:rPr>
-        <w:t>Pressing OK button after response given returns focus to GUI as expected.</w:t>
-      </w:r>
-    </w:p>
-    <w:p>
-      <w:pPr>
-        <w:spacing w:line="480" w:lineRule="auto"/>
-        <w:contextualSpacing/>
-        <w:rPr>
-          <w:rFonts w:ascii="Times New Roman" w:hAnsi="Times New Roman" w:cs="Times New Roman"/>
-          <w:sz w:val="24"/>
-          <w:szCs w:val="24"/>
-        </w:rPr>
-      </w:pPr>
-      <w:r>
-        <w:rPr>
-          <w:rFonts w:ascii="Times New Roman" w:hAnsi="Times New Roman" w:cs="Times New Roman"/>
-          <w:noProof/>
-          <w:sz w:val="24"/>
-          <w:szCs w:val="24"/>
-          <w:lang w:eastAsia="en-US"/>
-        </w:rPr>
-        <w:lastRenderedPageBreak/>
-        <w:drawing>
-          <wp:inline distT="0" distB="0" distL="0" distR="0" wp14:anchorId="4818A3DF" wp14:editId="1A2B76E4">
-            <wp:extent cx="5943600" cy="3333750"/>
-            <wp:effectExtent l="0" t="0" r="0" b="0"/>
-            <wp:docPr id="1182831479" name="picture"/>
-            <wp:cNvGraphicFramePr>
-              <a:graphicFrameLocks xmlns:a="http://schemas.openxmlformats.org/drawingml/2006/main" noChangeAspect="1"/>
-            </wp:cNvGraphicFramePr>
-            <a:graphic xmlns:a="http://schemas.openxmlformats.org/drawingml/2006/main">
-              <a:graphicData uri="http://schemas.openxmlformats.org/drawingml/2006/picture">
-                <pic:pic xmlns:pic="http://schemas.openxmlformats.org/drawingml/2006/picture">
-                  <pic:nvPicPr>
-                    <pic:cNvPr id="0" name="picture"/>
-                    <pic:cNvPicPr/>
-                  </pic:nvPicPr>
-                  <pic:blipFill>
-                    <a:blip r:embed="rId11">
-                      <a:extLst>
-                        <a:ext uri="{28A0092B-C50C-407E-A947-70E740481C1C}">
-                          <a14:useLocalDpi xmlns:a14="http://schemas.microsoft.com/office/drawing/2010/main" val="0"/>
-                        </a:ext>
-                      </a:extLst>
-                    </a:blip>
-                    <a:stretch>
-                      <a:fillRect/>
-                    </a:stretch>
-                  </pic:blipFill>
-                  <pic:spPr>
-                    <a:xfrm>
-                      <a:off x="0" y="0"/>
-                      <a:ext cx="5943600" cy="3333750"/>
-                    </a:xfrm>
-                    <a:prstGeom prst="rect">
-                      <a:avLst/>
-                    </a:prstGeom>
-                  </pic:spPr>
-                </pic:pic>
-              </a:graphicData>
-            </a:graphic>
-          </wp:inline>
-        </w:drawing>
-      </w:r>
-    </w:p>
-    <w:p>
-      <w:pPr>
-        <w:spacing w:line="480" w:lineRule="auto"/>
-        <w:contextualSpacing/>
-        <w:rPr>
-          <w:rFonts w:ascii="Times New Roman" w:hAnsi="Times New Roman" w:cs="Times New Roman"/>
-          <w:sz w:val="24"/>
-          <w:szCs w:val="24"/>
-        </w:rPr>
-      </w:pPr>
-      <w:r>
-        <w:rPr>
-          <w:rFonts w:ascii="Times New Roman" w:hAnsi="Times New Roman" w:cs="Times New Roman"/>
-          <w:noProof/>
-          <w:sz w:val="24"/>
-          <w:szCs w:val="24"/>
-          <w:lang w:eastAsia="en-US"/>
-        </w:rPr>
-        <w:drawing>
-          <wp:inline distT="0" distB="0" distL="0" distR="0" wp14:anchorId="209DD6EC" wp14:editId="0539F471">
-            <wp:extent cx="5943600" cy="3333750"/>
-            <wp:effectExtent l="0" t="0" r="0" b="0"/>
-            <wp:docPr id="1024045455" name="picture" title="Inserting image..."/>
-            <wp:cNvGraphicFramePr>
-              <a:graphicFrameLocks xmlns:a="http://schemas.openxmlformats.org/drawingml/2006/main" noChangeAspect="1"/>
-            </wp:cNvGraphicFramePr>
-            <a:graphic xmlns:a="http://schemas.openxmlformats.org/drawingml/2006/main">
-              <a:graphicData uri="http://schemas.openxmlformats.org/drawingml/2006/picture">
-                <pic:pic xmlns:pic="http://schemas.openxmlformats.org/drawingml/2006/picture">
-                  <pic:nvPicPr>
-                    <pic:cNvPr id="0" name="picture"/>
-                    <pic:cNvPicPr/>
-                  </pic:nvPicPr>
-                  <pic:blipFill>
-                    <a:blip r:embed="rId12">
-                      <a:extLst>
-                        <a:ext uri="{28A0092B-C50C-407E-A947-70E740481C1C}">
-                          <a14:useLocalDpi xmlns:a14="http://schemas.microsoft.com/office/drawing/2010/main" val="0"/>
-                        </a:ext>
-                      </a:extLst>
-                    </a:blip>
-                    <a:stretch>
-                      <a:fillRect/>
-                    </a:stretch>
-                  </pic:blipFill>
-                  <pic:spPr>
-                    <a:xfrm>
-                      <a:off x="0" y="0"/>
-                      <a:ext cx="5943600" cy="3333750"/>
-                    </a:xfrm>
-                    <a:prstGeom prst="rect">
-                      <a:avLst/>
-                    </a:prstGeom>
-                  </pic:spPr>
-                </pic:pic>
-              </a:graphicData>
-            </a:graphic>
-          </wp:inline>
-        </w:drawing>
-      </w:r>
-    </w:p>
-    <w:p>
-      <w:pPr>
-        <w:spacing w:line="480" w:lineRule="auto"/>
-        <w:contextualSpacing/>
-        <w:rPr>
-          <w:rFonts w:ascii="Times New Roman" w:hAnsi="Times New Roman" w:cs="Times New Roman"/>
-          <w:sz w:val="24"/>
-          <w:szCs w:val="24"/>
-        </w:rPr>
-      </w:pPr>
-    </w:p>
-    <w:p>
-      <w:pPr>
-        <w:pStyle w:val="ListParagraph"/>
-        <w:numPr>
-          <w:ilvl w:val="2"/>
-          <w:numId w:val="1"/>
-        </w:numPr>
-        <w:spacing w:line="480" w:lineRule="auto"/>
-        <w:rPr>
-          <w:rFonts w:ascii="Times New Roman" w:hAnsi="Times New Roman" w:cs="Times New Roman"/>
-          <w:sz w:val="24"/>
-          <w:szCs w:val="24"/>
-        </w:rPr>
-      </w:pPr>
-      <w:r>
-        <w:rPr>
-          <w:rFonts w:ascii="Times New Roman" w:hAnsi="Times New Roman" w:cs="Times New Roman"/>
-          <w:sz w:val="24"/>
-          <w:szCs w:val="24"/>
-        </w:rPr>
-        <w:t>Search by Type for foobarbang returns expected standard response. Pressing OK button after response given returns focus to GUI as expected.</w:t>
-      </w:r>
-    </w:p>
-    <w:p>
-      <w:pPr>
-        <w:spacing w:line="480" w:lineRule="auto"/>
-        <w:contextualSpacing/>
-        <w:rPr>
-          <w:rFonts w:ascii="Times New Roman" w:hAnsi="Times New Roman" w:cs="Times New Roman"/>
-          <w:sz w:val="24"/>
-          <w:szCs w:val="24"/>
-        </w:rPr>
-      </w:pPr>
-      <w:r>
-        <w:rPr>
-          <w:rFonts w:ascii="Times New Roman" w:hAnsi="Times New Roman" w:cs="Times New Roman"/>
-          <w:noProof/>
-          <w:sz w:val="24"/>
-          <w:szCs w:val="24"/>
-          <w:lang w:eastAsia="en-US"/>
-        </w:rPr>
-        <w:lastRenderedPageBreak/>
-        <w:drawing>
-          <wp:inline distT="0" distB="0" distL="0" distR="0" wp14:anchorId="07BFBCD2" wp14:editId="611499E1">
-            <wp:extent cx="5943600" cy="3333750"/>
-            <wp:effectExtent l="0" t="0" r="0" b="0"/>
-            <wp:docPr id="1380849723" name="picture" title="Inserting image..."/>
-            <wp:cNvGraphicFramePr>
-              <a:graphicFrameLocks xmlns:a="http://schemas.openxmlformats.org/drawingml/2006/main" noChangeAspect="1"/>
-            </wp:cNvGraphicFramePr>
-            <a:graphic xmlns:a="http://schemas.openxmlformats.org/drawingml/2006/main">
-              <a:graphicData uri="http://schemas.openxmlformats.org/drawingml/2006/picture">
-                <pic:pic xmlns:pic="http://schemas.openxmlformats.org/drawingml/2006/picture">
-                  <pic:nvPicPr>
-                    <pic:cNvPr id="0" name="picture"/>
-                    <pic:cNvPicPr/>
-                  </pic:nvPicPr>
-                  <pic:blipFill>
-                    <a:blip r:embed="rId13">
-                      <a:extLst>
-                        <a:ext uri="{28A0092B-C50C-407E-A947-70E740481C1C}">
-                          <a14:useLocalDpi xmlns:a14="http://schemas.microsoft.com/office/drawing/2010/main" val="0"/>
-                        </a:ext>
-                      </a:extLst>
-                    </a:blip>
-                    <a:stretch>
-                      <a:fillRect/>
-                    </a:stretch>
-                  </pic:blipFill>
-                  <pic:spPr>
-                    <a:xfrm>
-                      <a:off x="0" y="0"/>
-                      <a:ext cx="5943600" cy="3333750"/>
-                    </a:xfrm>
-                    <a:prstGeom prst="rect">
-                      <a:avLst/>
-                    </a:prstGeom>
-                  </pic:spPr>
-                </pic:pic>
-              </a:graphicData>
-            </a:graphic>
-          </wp:inline>
-        </w:drawing>
-      </w:r>
-    </w:p>
-    <w:p>
-      <w:pPr>
-        <w:spacing w:line="480" w:lineRule="auto"/>
-        <w:contextualSpacing/>
-        <w:rPr>
-          <w:rFonts w:ascii="Times New Roman" w:hAnsi="Times New Roman" w:cs="Times New Roman"/>
-          <w:sz w:val="24"/>
-          <w:szCs w:val="24"/>
-        </w:rPr>
-      </w:pPr>
-      <w:r>
-        <w:rPr>
-          <w:rFonts w:ascii="Times New Roman" w:hAnsi="Times New Roman" w:cs="Times New Roman"/>
-          <w:noProof/>
-          <w:sz w:val="24"/>
-          <w:szCs w:val="24"/>
-          <w:lang w:eastAsia="en-US"/>
-        </w:rPr>
-        <w:drawing>
-          <wp:inline distT="0" distB="0" distL="0" distR="0" wp14:anchorId="3578C8D9" wp14:editId="4C23176E">
-            <wp:extent cx="5943600" cy="3333750"/>
-            <wp:effectExtent l="0" t="0" r="0" b="0"/>
-            <wp:docPr id="2023527681" name="picture"/>
-            <wp:cNvGraphicFramePr>
-              <a:graphicFrameLocks xmlns:a="http://schemas.openxmlformats.org/drawingml/2006/main" noChangeAspect="1"/>
-            </wp:cNvGraphicFramePr>
-            <a:graphic xmlns:a="http://schemas.openxmlformats.org/drawingml/2006/main">
-              <a:graphicData uri="http://schemas.openxmlformats.org/drawingml/2006/picture">
-                <pic:pic xmlns:pic="http://schemas.openxmlformats.org/drawingml/2006/picture">
-                  <pic:nvPicPr>
-                    <pic:cNvPr id="0" name="picture"/>
-                    <pic:cNvPicPr/>
-                  </pic:nvPicPr>
-                  <pic:blipFill>
-                    <a:blip r:embed="rId14">
-                      <a:extLst>
-                        <a:ext uri="{28A0092B-C50C-407E-A947-70E740481C1C}">
-                          <a14:useLocalDpi xmlns:a14="http://schemas.microsoft.com/office/drawing/2010/main" val="0"/>
-                        </a:ext>
-                      </a:extLst>
-                    </a:blip>
-                    <a:stretch>
-                      <a:fillRect/>
-                    </a:stretch>
-                  </pic:blipFill>
-                  <pic:spPr>
-                    <a:xfrm>
-                      <a:off x="0" y="0"/>
-                      <a:ext cx="5943600" cy="3333750"/>
-                    </a:xfrm>
-                    <a:prstGeom prst="rect">
-                      <a:avLst/>
-                    </a:prstGeom>
-                  </pic:spPr>
-                </pic:pic>
-              </a:graphicData>
-            </a:graphic>
-          </wp:inline>
-        </w:drawing>
-      </w:r>
-    </w:p>
-    <w:p>
-      <w:pPr>
-        <w:spacing w:line="480" w:lineRule="auto"/>
-        <w:contextualSpacing/>
-        <w:rPr>
-          <w:rFonts w:ascii="Times New Roman" w:hAnsi="Times New Roman" w:cs="Times New Roman"/>
-          <w:sz w:val="24"/>
-          <w:szCs w:val="24"/>
-        </w:rPr>
-      </w:pPr>
-    </w:p>
-    <w:p>
-      <w:pPr>
-        <w:pStyle w:val="ListParagraph"/>
-        <w:numPr>
-          <w:ilvl w:val="2"/>
-          <w:numId w:val="1"/>
-        </w:numPr>
-        <w:spacing w:line="480" w:lineRule="auto"/>
-        <w:rPr>
-          <w:rFonts w:ascii="Times New Roman" w:hAnsi="Times New Roman" w:cs="Times New Roman"/>
-          <w:sz w:val="24"/>
-          <w:szCs w:val="24"/>
-        </w:rPr>
-      </w:pPr>
-      <w:r>
-        <w:rPr>
-          <w:rFonts w:ascii="Times New Roman" w:hAnsi="Times New Roman" w:cs="Times New Roman"/>
-          <w:sz w:val="24"/>
-          <w:szCs w:val="24"/>
-        </w:rPr>
-        <w:t>Search by index of 20002 returns Creature Kara as expected. Pressing OK button after response given returns focus to GUI as expected.</w:t>
-      </w:r>
-    </w:p>
-    <w:p>
-      <w:pPr>
-        <w:spacing w:line="480" w:lineRule="auto"/>
-        <w:contextualSpacing/>
-        <w:rPr>
-          <w:rFonts w:ascii="Times New Roman" w:hAnsi="Times New Roman" w:cs="Times New Roman"/>
-          <w:sz w:val="24"/>
-          <w:szCs w:val="24"/>
-        </w:rPr>
-      </w:pPr>
-      <w:r>
-        <w:rPr>
-          <w:rFonts w:ascii="Times New Roman" w:hAnsi="Times New Roman" w:cs="Times New Roman"/>
-          <w:noProof/>
-          <w:sz w:val="24"/>
-          <w:szCs w:val="24"/>
-          <w:lang w:eastAsia="en-US"/>
-        </w:rPr>
-        <w:lastRenderedPageBreak/>
-        <w:drawing>
-          <wp:inline distT="0" distB="0" distL="0" distR="0" wp14:anchorId="5640AC0C" wp14:editId="27FDBCDF">
-            <wp:extent cx="5943600" cy="3333750"/>
-            <wp:effectExtent l="0" t="0" r="0" b="0"/>
-            <wp:docPr id="1069123339" name="picture"/>
-            <wp:cNvGraphicFramePr>
-              <a:graphicFrameLocks xmlns:a="http://schemas.openxmlformats.org/drawingml/2006/main" noChangeAspect="1"/>
-            </wp:cNvGraphicFramePr>
-            <a:graphic xmlns:a="http://schemas.openxmlformats.org/drawingml/2006/main">
-              <a:graphicData uri="http://schemas.openxmlformats.org/drawingml/2006/picture">
-                <pic:pic xmlns:pic="http://schemas.openxmlformats.org/drawingml/2006/picture">
-                  <pic:nvPicPr>
-                    <pic:cNvPr id="0" name="picture"/>
-                    <pic:cNvPicPr/>
-                  </pic:nvPicPr>
-                  <pic:blipFill>
-                    <a:blip r:embed="rId15">
-                      <a:extLst>
-                        <a:ext uri="{28A0092B-C50C-407E-A947-70E740481C1C}">
-                          <a14:useLocalDpi xmlns:a14="http://schemas.microsoft.com/office/drawing/2010/main" val="0"/>
-                        </a:ext>
-                      </a:extLst>
-                    </a:blip>
-                    <a:stretch>
-                      <a:fillRect/>
-                    </a:stretch>
-                  </pic:blipFill>
-                  <pic:spPr>
-                    <a:xfrm>
-                      <a:off x="0" y="0"/>
-                      <a:ext cx="5943600" cy="3333750"/>
-                    </a:xfrm>
-                    <a:prstGeom prst="rect">
-                      <a:avLst/>
-                    </a:prstGeom>
-                  </pic:spPr>
-                </pic:pic>
-              </a:graphicData>
-            </a:graphic>
-          </wp:inline>
-        </w:drawing>
-      </w:r>
-    </w:p>
-    <w:p>
-      <w:pPr>
-        <w:spacing w:line="480" w:lineRule="auto"/>
-        <w:contextualSpacing/>
-        <w:rPr>
-          <w:rFonts w:ascii="Times New Roman" w:hAnsi="Times New Roman" w:cs="Times New Roman"/>
-          <w:sz w:val="24"/>
-          <w:szCs w:val="24"/>
-        </w:rPr>
-      </w:pPr>
-    </w:p>
-    <w:p>
-      <w:pPr>
-        <w:spacing w:line="480" w:lineRule="auto"/>
-        <w:contextualSpacing/>
-        <w:rPr>
-          <w:rFonts w:ascii="Times New Roman" w:hAnsi="Times New Roman" w:cs="Times New Roman"/>
-          <w:sz w:val="24"/>
-          <w:szCs w:val="24"/>
-        </w:rPr>
-      </w:pPr>
-      <w:r>
-        <w:rPr>
-          <w:rFonts w:ascii="Times New Roman" w:hAnsi="Times New Roman" w:cs="Times New Roman"/>
-          <w:noProof/>
-          <w:sz w:val="24"/>
-          <w:szCs w:val="24"/>
-          <w:lang w:eastAsia="en-US"/>
-        </w:rPr>
-        <w:drawing>
-          <wp:inline distT="0" distB="0" distL="0" distR="0" wp14:anchorId="3CD677F7" wp14:editId="40F98D24">
-            <wp:extent cx="5943600" cy="3333750"/>
-            <wp:effectExtent l="0" t="0" r="0" b="0"/>
-            <wp:docPr id="994735937" name="picture"/>
-            <wp:cNvGraphicFramePr>
-              <a:graphicFrameLocks xmlns:a="http://schemas.openxmlformats.org/drawingml/2006/main" noChangeAspect="1"/>
-            </wp:cNvGraphicFramePr>
-            <a:graphic xmlns:a="http://schemas.openxmlformats.org/drawingml/2006/main">
-              <a:graphicData uri="http://schemas.openxmlformats.org/drawingml/2006/picture">
-                <pic:pic xmlns:pic="http://schemas.openxmlformats.org/drawingml/2006/picture">
-                  <pic:nvPicPr>
-                    <pic:cNvPr id="0" name="picture"/>
-                    <pic:cNvPicPr/>
-                  </pic:nvPicPr>
-                  <pic:blipFill>
-                    <a:blip r:embed="rId16">
-                      <a:extLst>
-                        <a:ext uri="{28A0092B-C50C-407E-A947-70E740481C1C}">
-                          <a14:useLocalDpi xmlns:a14="http://schemas.microsoft.com/office/drawing/2010/main" val="0"/>
-                        </a:ext>
-                      </a:extLst>
-                    </a:blip>
-                    <a:stretch>
-                      <a:fillRect/>
-                    </a:stretch>
-                  </pic:blipFill>
-                  <pic:spPr>
-                    <a:xfrm>
-                      <a:off x="0" y="0"/>
-                      <a:ext cx="5943600" cy="3333750"/>
-                    </a:xfrm>
-                    <a:prstGeom prst="rect">
-                      <a:avLst/>
-                    </a:prstGeom>
-                  </pic:spPr>
-                </pic:pic>
-              </a:graphicData>
-            </a:graphic>
-          </wp:inline>
-        </w:drawing>
-      </w:r>
-    </w:p>
-    <w:p>
-      <w:pPr>
-        <w:spacing w:line="480" w:lineRule="auto"/>
-        <w:contextualSpacing/>
-        <w:rPr>
-          <w:rFonts w:ascii="Times New Roman" w:hAnsi="Times New Roman" w:cs="Times New Roman"/>
-          <w:sz w:val="24"/>
-          <w:szCs w:val="24"/>
-        </w:rPr>
-      </w:pPr>
-    </w:p>
-    <w:p>
-      <w:pPr>
-        <w:pStyle w:val="ListParagraph"/>
-        <w:numPr>
-          <w:ilvl w:val="2"/>
-          <w:numId w:val="1"/>
-        </w:numPr>
-        <w:spacing w:line="480" w:lineRule="auto"/>
-        <w:rPr>
-          <w:rFonts w:ascii="Times New Roman" w:hAnsi="Times New Roman" w:cs="Times New Roman"/>
-          <w:sz w:val="24"/>
-          <w:szCs w:val="24"/>
-        </w:rPr>
-      </w:pPr>
-      <w:r>
-        <w:rPr>
-          <w:rFonts w:ascii="Times New Roman" w:hAnsi="Times New Roman" w:cs="Times New Roman"/>
-          <w:sz w:val="24"/>
-          <w:szCs w:val="24"/>
-        </w:rPr>
-        <w:lastRenderedPageBreak/>
-        <w:t>Search of non existent index returns standard response. Pressing OK button after response given returns focus to GUI as expected.</w:t>
-      </w:r>
-    </w:p>
-    <w:p>
-      <w:pPr>
-        <w:spacing w:line="480" w:lineRule="auto"/>
-        <w:contextualSpacing/>
-        <w:rPr>
-          <w:rFonts w:ascii="Times New Roman" w:hAnsi="Times New Roman" w:cs="Times New Roman"/>
-          <w:noProof/>
-          <w:sz w:val="24"/>
-          <w:szCs w:val="24"/>
-          <w:lang w:eastAsia="en-US"/>
-        </w:rPr>
-      </w:pPr>
-      <w:r>
-        <w:rPr>
-          <w:rFonts w:ascii="Times New Roman" w:hAnsi="Times New Roman" w:cs="Times New Roman"/>
-          <w:noProof/>
-          <w:sz w:val="24"/>
-          <w:szCs w:val="24"/>
-          <w:lang w:eastAsia="en-US"/>
-        </w:rPr>
-        <w:drawing>
-          <wp:inline distT="0" distB="0" distL="0" distR="0" wp14:anchorId="0234C7C6" wp14:editId="59F55D69">
-            <wp:extent cx="5943600" cy="3333750"/>
-            <wp:effectExtent l="0" t="0" r="0" b="0"/>
-            <wp:docPr id="1146896603" name="picture" title="Inserting image..."/>
-            <wp:cNvGraphicFramePr>
-              <a:graphicFrameLocks xmlns:a="http://schemas.openxmlformats.org/drawingml/2006/main" noChangeAspect="1"/>
-            </wp:cNvGraphicFramePr>
-            <a:graphic xmlns:a="http://schemas.openxmlformats.org/drawingml/2006/main">
-              <a:graphicData uri="http://schemas.openxmlformats.org/drawingml/2006/picture">
-                <pic:pic xmlns:pic="http://schemas.openxmlformats.org/drawingml/2006/picture">
-                  <pic:nvPicPr>
-                    <pic:cNvPr id="0" name="picture"/>
-                    <pic:cNvPicPr/>
-                  </pic:nvPicPr>
-                  <pic:blipFill>
-                    <a:blip r:embed="rId17">
-                      <a:extLst>
-                        <a:ext uri="{28A0092B-C50C-407E-A947-70E740481C1C}">
-                          <a14:useLocalDpi xmlns:a14="http://schemas.microsoft.com/office/drawing/2010/main" val="0"/>
-                        </a:ext>
-                      </a:extLst>
-                    </a:blip>
-                    <a:stretch>
-                      <a:fillRect/>
-                    </a:stretch>
-                  </pic:blipFill>
-                  <pic:spPr>
-                    <a:xfrm>
-                      <a:off x="0" y="0"/>
-                      <a:ext cx="5943600" cy="3333750"/>
-                    </a:xfrm>
-                    <a:prstGeom prst="rect">
-                      <a:avLst/>
-                    </a:prstGeom>
-                  </pic:spPr>
-                </pic:pic>
-              </a:graphicData>
-            </a:graphic>
-          </wp:inline>
-        </w:drawing>
-      </w:r>
-      <w:r>
-        <w:rPr>
-          <w:rFonts w:ascii="Times New Roman" w:hAnsi="Times New Roman" w:cs="Times New Roman"/>
-          <w:noProof/>
-          <w:sz w:val="24"/>
-          <w:szCs w:val="24"/>
-          <w:lang w:eastAsia="en-US"/>
-        </w:rPr>
-        <w:t xml:space="preserve"> </w:t>
-      </w:r>
-      <w:r>
-        <w:rPr>
-          <w:rFonts w:ascii="Times New Roman" w:hAnsi="Times New Roman" w:cs="Times New Roman"/>
-          <w:noProof/>
-          <w:sz w:val="24"/>
-          <w:szCs w:val="24"/>
-          <w:lang w:eastAsia="en-US"/>
-        </w:rPr>
-        <w:drawing>
-          <wp:inline distT="0" distB="0" distL="0" distR="0" wp14:anchorId="61F57B6F" wp14:editId="7CC44D87">
-            <wp:extent cx="5943600" cy="3341370"/>
-            <wp:effectExtent l="0" t="0" r="0" b="0"/>
-            <wp:docPr id="6" name="Picture 6"/>
-            <wp:cNvGraphicFramePr>
-              <a:graphicFrameLocks xmlns:a="http://schemas.openxmlformats.org/drawingml/2006/main" noChangeAspect="1"/>
-            </wp:cNvGraphicFramePr>
-            <a:graphic xmlns:a="http://schemas.openxmlformats.org/drawingml/2006/main">
-              <a:graphicData uri="http://schemas.openxmlformats.org/drawingml/2006/picture">
-                <pic:pic xmlns:pic="http://schemas.openxmlformats.org/drawingml/2006/picture">
-                  <pic:nvPicPr>
-                    <pic:cNvPr id="1" name=""/>
-                    <pic:cNvPicPr/>
-                  </pic:nvPicPr>
-                  <pic:blipFill>
-                    <a:blip r:embed="rId18"/>
-                    <a:stretch>
-                      <a:fillRect/>
-                    </a:stretch>
-                  </pic:blipFill>
-                  <pic:spPr>
-                    <a:xfrm>
-                      <a:off x="0" y="0"/>
-                      <a:ext cx="5943600" cy="3341370"/>
-                    </a:xfrm>
-                    <a:prstGeom prst="rect">
-                      <a:avLst/>
-                    </a:prstGeom>
-                  </pic:spPr>
-                </pic:pic>
-              </a:graphicData>
-            </a:graphic>
-          </wp:inline>
-        </w:drawing>
-      </w:r>
-    </w:p>
-    <w:p>
-      <w:pPr>
-        <w:pStyle w:val="ListParagraph"/>
-        <w:numPr>
-          <w:ilvl w:val="2"/>
-          <w:numId w:val="1"/>
-        </w:numPr>
-        <w:spacing w:line="480" w:lineRule="auto"/>
-        <w:rPr>
-          <w:rFonts w:ascii="Times New Roman" w:hAnsi="Times New Roman" w:cs="Times New Roman"/>
-          <w:sz w:val="24"/>
-          <w:szCs w:val="24"/>
-        </w:rPr>
-      </w:pPr>
-      <w:r>
-        <w:rPr>
-          <w:rFonts w:ascii="Times New Roman" w:hAnsi="Times New Roman" w:cs="Times New Roman"/>
-          <w:sz w:val="24"/>
-          <w:szCs w:val="24"/>
-        </w:rPr>
-        <w:lastRenderedPageBreak/>
-        <w:t>Search of index (below lower bound) returns standardized response. Pressing OK button after response given returns focus to GUI as expected.</w:t>
-      </w:r>
-    </w:p>
-    <w:p>
-      <w:pPr>
-        <w:spacing w:line="480" w:lineRule="auto"/>
-        <w:contextualSpacing/>
-        <w:rPr>
-          <w:rFonts w:ascii="Times New Roman" w:hAnsi="Times New Roman" w:cs="Times New Roman"/>
-          <w:sz w:val="24"/>
-          <w:szCs w:val="24"/>
-        </w:rPr>
-      </w:pPr>
-      <w:r>
-        <w:rPr>
-          <w:rFonts w:ascii="Times New Roman" w:hAnsi="Times New Roman" w:cs="Times New Roman"/>
-          <w:noProof/>
-          <w:sz w:val="24"/>
-          <w:szCs w:val="24"/>
-          <w:lang w:eastAsia="en-US"/>
-        </w:rPr>
-        <w:drawing>
-          <wp:inline distT="0" distB="0" distL="0" distR="0" wp14:anchorId="3CB04E5D" wp14:editId="3E8359D6">
-            <wp:extent cx="5943600" cy="3341370"/>
-            <wp:effectExtent l="0" t="0" r="0" b="0"/>
-            <wp:docPr id="4" name="Picture 4"/>
-            <wp:cNvGraphicFramePr>
-              <a:graphicFrameLocks xmlns:a="http://schemas.openxmlformats.org/drawingml/2006/main" noChangeAspect="1"/>
-            </wp:cNvGraphicFramePr>
-            <a:graphic xmlns:a="http://schemas.openxmlformats.org/drawingml/2006/main">
-              <a:graphicData uri="http://schemas.openxmlformats.org/drawingml/2006/picture">
-                <pic:pic xmlns:pic="http://schemas.openxmlformats.org/drawingml/2006/picture">
-                  <pic:nvPicPr>
-                    <pic:cNvPr id="1" name=""/>
-                    <pic:cNvPicPr/>
-                  </pic:nvPicPr>
-                  <pic:blipFill>
-                    <a:blip r:embed="rId19"/>
-                    <a:stretch>
-                      <a:fillRect/>
-                    </a:stretch>
-                  </pic:blipFill>
-                  <pic:spPr>
-                    <a:xfrm>
-                      <a:off x="0" y="0"/>
-                      <a:ext cx="5943600" cy="3341370"/>
-                    </a:xfrm>
-                    <a:prstGeom prst="rect">
-                      <a:avLst/>
-                    </a:prstGeom>
-                  </pic:spPr>
-                </pic:pic>
-              </a:graphicData>
-            </a:graphic>
-          </wp:inline>
-        </w:drawing>
-      </w:r>
-    </w:p>
-    <w:p>
-      <w:pPr>
-        <w:spacing w:line="480" w:lineRule="auto"/>
-        <w:contextualSpacing/>
-        <w:rPr>
-          <w:rFonts w:ascii="Times New Roman" w:hAnsi="Times New Roman" w:cs="Times New Roman"/>
-          <w:sz w:val="24"/>
-          <w:szCs w:val="24"/>
-        </w:rPr>
-      </w:pPr>
-      <w:r>
-        <w:rPr>
-          <w:rFonts w:ascii="Times New Roman" w:hAnsi="Times New Roman" w:cs="Times New Roman"/>
-          <w:noProof/>
-          <w:sz w:val="24"/>
-          <w:szCs w:val="24"/>
-          <w:lang w:eastAsia="en-US"/>
-        </w:rPr>
-        <w:drawing>
-          <wp:inline distT="0" distB="0" distL="0" distR="0" wp14:anchorId="53349796" wp14:editId="2DD59C69">
-            <wp:extent cx="5943600" cy="3341370"/>
-            <wp:effectExtent l="0" t="0" r="0" b="0"/>
-            <wp:docPr id="7" name="Picture 7"/>
-            <wp:cNvGraphicFramePr>
-              <a:graphicFrameLocks xmlns:a="http://schemas.openxmlformats.org/drawingml/2006/main" noChangeAspect="1"/>
-            </wp:cNvGraphicFramePr>
-            <a:graphic xmlns:a="http://schemas.openxmlformats.org/drawingml/2006/main">
-              <a:graphicData uri="http://schemas.openxmlformats.org/drawingml/2006/picture">
-                <pic:pic xmlns:pic="http://schemas.openxmlformats.org/drawingml/2006/picture">
-                  <pic:nvPicPr>
-                    <pic:cNvPr id="1" name=""/>
-                    <pic:cNvPicPr/>
-                  </pic:nvPicPr>
-                  <pic:blipFill>
-                    <a:blip r:embed="rId20"/>
-                    <a:stretch>
-                      <a:fillRect/>
-                    </a:stretch>
-                  </pic:blipFill>
-                  <pic:spPr>
-                    <a:xfrm>
-                      <a:off x="0" y="0"/>
-                      <a:ext cx="5943600" cy="3341370"/>
-                    </a:xfrm>
-                    <a:prstGeom prst="rect">
-                      <a:avLst/>
-                    </a:prstGeom>
-                  </pic:spPr>
-                </pic:pic>
-              </a:graphicData>
-            </a:graphic>
-          </wp:inline>
-        </w:drawing>
-      </w:r>
-    </w:p>
-    <w:p>
-      <w:pPr>
-        <w:pStyle w:val="ListParagraph"/>
-        <w:numPr>
-          <w:ilvl w:val="2"/>
-          <w:numId w:val="1"/>
-        </w:numPr>
-        <w:spacing w:line="480" w:lineRule="auto"/>
-        <w:rPr>
-          <w:rFonts w:ascii="Times New Roman" w:hAnsi="Times New Roman" w:cs="Times New Roman"/>
-          <w:sz w:val="24"/>
-          <w:szCs w:val="24"/>
-        </w:rPr>
-      </w:pPr>
-      <w:r>
-        <w:rPr>
-          <w:rFonts w:ascii="Times New Roman" w:hAnsi="Times New Roman" w:cs="Times New Roman"/>
-          <w:sz w:val="24"/>
-          <w:szCs w:val="24"/>
-        </w:rPr>
-        <w:lastRenderedPageBreak/>
-        <w:t>Search of index (above upper bound) returns standardized response. Pressing OK button after response given returns focus to GUI as expected.</w:t>
-      </w:r>
-    </w:p>
-    <w:p>
-      <w:pPr>
-        <w:spacing w:line="480" w:lineRule="auto"/>
-        <w:contextualSpacing/>
-        <w:rPr>
-          <w:rFonts w:ascii="Times New Roman" w:hAnsi="Times New Roman" w:cs="Times New Roman"/>
-          <w:sz w:val="24"/>
-          <w:szCs w:val="24"/>
-        </w:rPr>
-      </w:pPr>
-      <w:r>
-        <w:rPr>
-          <w:rFonts w:ascii="Times New Roman" w:hAnsi="Times New Roman" w:cs="Times New Roman"/>
-          <w:noProof/>
-          <w:sz w:val="24"/>
-          <w:szCs w:val="24"/>
-          <w:lang w:eastAsia="en-US"/>
-        </w:rPr>
-        <w:drawing>
-          <wp:inline distT="0" distB="0" distL="0" distR="0" wp14:anchorId="0028ED3F" wp14:editId="674F612E">
-            <wp:extent cx="5943600" cy="3341370"/>
-            <wp:effectExtent l="0" t="0" r="0" b="0"/>
-            <wp:docPr id="3" name="Picture 3"/>
-            <wp:cNvGraphicFramePr>
-              <a:graphicFrameLocks xmlns:a="http://schemas.openxmlformats.org/drawingml/2006/main" noChangeAspect="1"/>
-            </wp:cNvGraphicFramePr>
-            <a:graphic xmlns:a="http://schemas.openxmlformats.org/drawingml/2006/main">
-              <a:graphicData uri="http://schemas.openxmlformats.org/drawingml/2006/picture">
-                <pic:pic xmlns:pic="http://schemas.openxmlformats.org/drawingml/2006/picture">
-                  <pic:nvPicPr>
-                    <pic:cNvPr id="1" name=""/>
-                    <pic:cNvPicPr/>
-                  </pic:nvPicPr>
-                  <pic:blipFill>
-                    <a:blip r:embed="rId21"/>
-                    <a:stretch>
-                      <a:fillRect/>
-                    </a:stretch>
-                  </pic:blipFill>
-                  <pic:spPr>
-                    <a:xfrm>
-                      <a:off x="0" y="0"/>
-                      <a:ext cx="5943600" cy="3341370"/>
-                    </a:xfrm>
-                    <a:prstGeom prst="rect">
-                      <a:avLst/>
-                    </a:prstGeom>
-                  </pic:spPr>
-                </pic:pic>
-              </a:graphicData>
-            </a:graphic>
-          </wp:inline>
-        </w:drawing>
-      </w:r>
-    </w:p>
-    <w:p>
-      <w:pPr>
-        <w:spacing w:line="480" w:lineRule="auto"/>
-        <w:contextualSpacing/>
-        <w:rPr>
-          <w:rFonts w:ascii="Times New Roman" w:hAnsi="Times New Roman" w:cs="Times New Roman"/>
-          <w:sz w:val="24"/>
-          <w:szCs w:val="24"/>
-        </w:rPr>
-      </w:pPr>
-      <w:r>
-        <w:rPr>
-          <w:rFonts w:ascii="Times New Roman" w:hAnsi="Times New Roman" w:cs="Times New Roman"/>
-          <w:noProof/>
-          <w:sz w:val="24"/>
-          <w:szCs w:val="24"/>
-          <w:lang w:eastAsia="en-US"/>
-        </w:rPr>
-        <w:drawing>
-          <wp:inline distT="0" distB="0" distL="0" distR="0" wp14:anchorId="0CD8FF23" wp14:editId="21B59FCF">
-            <wp:extent cx="5943600" cy="3341370"/>
-            <wp:effectExtent l="0" t="0" r="0" b="0"/>
-            <wp:docPr id="8" name="Picture 8"/>
-            <wp:cNvGraphicFramePr>
-              <a:graphicFrameLocks xmlns:a="http://schemas.openxmlformats.org/drawingml/2006/main" noChangeAspect="1"/>
-            </wp:cNvGraphicFramePr>
-            <a:graphic xmlns:a="http://schemas.openxmlformats.org/drawingml/2006/main">
-              <a:graphicData uri="http://schemas.openxmlformats.org/drawingml/2006/picture">
-                <pic:pic xmlns:pic="http://schemas.openxmlformats.org/drawingml/2006/picture">
-                  <pic:nvPicPr>
-                    <pic:cNvPr id="1" name=""/>
-                    <pic:cNvPicPr/>
-                  </pic:nvPicPr>
-                  <pic:blipFill>
-                    <a:blip r:embed="rId22"/>
-                    <a:stretch>
-                      <a:fillRect/>
-                    </a:stretch>
-                  </pic:blipFill>
-                  <pic:spPr>
-                    <a:xfrm>
-                      <a:off x="0" y="0"/>
-                      <a:ext cx="5943600" cy="3341370"/>
-                    </a:xfrm>
-                    <a:prstGeom prst="rect">
-                      <a:avLst/>
-                    </a:prstGeom>
-                  </pic:spPr>
-                </pic:pic>
-              </a:graphicData>
-            </a:graphic>
-          </wp:inline>
-        </w:drawing>
-      </w:r>
-    </w:p>
-    <w:p>
-      <w:pPr>
-        <w:spacing w:line="480" w:lineRule="auto"/>
-        <w:contextualSpacing/>
-        <w:rPr>
-          <w:rFonts w:ascii="Times New Roman" w:hAnsi="Times New Roman" w:cs="Times New Roman"/>
-          <w:sz w:val="24"/>
-          <w:szCs w:val="24"/>
-        </w:rPr>
-      </w:pPr>
-    </w:p>
-    <w:p>
-      <w:pPr>
-        <w:pStyle w:val="ListParagraph"/>
-        <w:numPr>
-          <w:ilvl w:val="2"/>
-          <w:numId w:val="1"/>
-        </w:numPr>
-        <w:spacing w:line="480" w:lineRule="auto"/>
-        <w:rPr>
-          <w:rFonts w:ascii="Times New Roman" w:hAnsi="Times New Roman" w:cs="Times New Roman"/>
-          <w:sz w:val="24"/>
-          <w:szCs w:val="24"/>
-        </w:rPr>
-      </w:pPr>
-      <w:r>
-        <w:rPr>
-          <w:rFonts w:ascii="Times New Roman" w:hAnsi="Times New Roman" w:cs="Times New Roman"/>
-          <w:sz w:val="24"/>
-          <w:szCs w:val="24"/>
-        </w:rPr>
-        <w:lastRenderedPageBreak/>
-        <w:t>Search with empty string returns correct standardized response. Pressing OK button after response given returns focus to GUI as expected.</w:t>
-      </w:r>
-    </w:p>
-    <w:p>
-      <w:pPr>
-        <w:spacing w:line="480" w:lineRule="auto"/>
-        <w:contextualSpacing/>
-        <w:rPr>
-          <w:rFonts w:ascii="Times New Roman" w:hAnsi="Times New Roman" w:cs="Times New Roman"/>
-          <w:sz w:val="24"/>
-          <w:szCs w:val="24"/>
-        </w:rPr>
-      </w:pPr>
-    </w:p>
-    <w:p>
-      <w:pPr>
-        <w:spacing w:line="480" w:lineRule="auto"/>
-        <w:contextualSpacing/>
-        <w:rPr>
-          <w:rFonts w:ascii="Times New Roman" w:hAnsi="Times New Roman" w:cs="Times New Roman"/>
-          <w:sz w:val="24"/>
-          <w:szCs w:val="24"/>
-        </w:rPr>
-      </w:pPr>
-      <w:r>
-        <w:rPr>
-          <w:rFonts w:ascii="Times New Roman" w:hAnsi="Times New Roman" w:cs="Times New Roman"/>
-          <w:noProof/>
-          <w:sz w:val="24"/>
-          <w:szCs w:val="24"/>
-          <w:lang w:eastAsia="en-US"/>
-        </w:rPr>
-        <w:drawing>
-          <wp:inline distT="0" distB="0" distL="0" distR="0" wp14:anchorId="67D8FED3" wp14:editId="7DBF379E">
-            <wp:extent cx="5943600" cy="3341370"/>
-            <wp:effectExtent l="0" t="0" r="0" b="0"/>
-            <wp:docPr id="5" name="Picture 5"/>
-            <wp:cNvGraphicFramePr>
-              <a:graphicFrameLocks xmlns:a="http://schemas.openxmlformats.org/drawingml/2006/main" noChangeAspect="1"/>
-            </wp:cNvGraphicFramePr>
-            <a:graphic xmlns:a="http://schemas.openxmlformats.org/drawingml/2006/main">
-              <a:graphicData uri="http://schemas.openxmlformats.org/drawingml/2006/picture">
-                <pic:pic xmlns:pic="http://schemas.openxmlformats.org/drawingml/2006/picture">
-                  <pic:nvPicPr>
-                    <pic:cNvPr id="1" name=""/>
-                    <pic:cNvPicPr/>
-                  </pic:nvPicPr>
-                  <pic:blipFill>
-                    <a:blip r:embed="rId23"/>
-                    <a:stretch>
-                      <a:fillRect/>
-                    </a:stretch>
-                  </pic:blipFill>
-                  <pic:spPr>
-                    <a:xfrm>
-                      <a:off x="0" y="0"/>
-                      <a:ext cx="5943600" cy="3341370"/>
-                    </a:xfrm>
-                    <a:prstGeom prst="rect">
-                      <a:avLst/>
-                    </a:prstGeom>
-                  </pic:spPr>
-                </pic:pic>
-              </a:graphicData>
-            </a:graphic>
-          </wp:inline>
-        </w:drawing>
-      </w:r>
-    </w:p>
-    <w:p>
-      <w:pPr>
-        <w:spacing w:line="480" w:lineRule="auto"/>
-        <w:contextualSpacing/>
-        <w:rPr>
-          <w:rFonts w:ascii="Times New Roman" w:hAnsi="Times New Roman" w:cs="Times New Roman"/>
-          <w:sz w:val="24"/>
-          <w:szCs w:val="24"/>
-        </w:rPr>
-      </w:pPr>
-      <w:r>
-        <w:rPr>
-          <w:rFonts w:ascii="Times New Roman" w:hAnsi="Times New Roman" w:cs="Times New Roman"/>
-          <w:noProof/>
-          <w:sz w:val="24"/>
-          <w:szCs w:val="24"/>
-          <w:lang w:eastAsia="en-US"/>
-        </w:rPr>
-        <w:drawing>
-          <wp:inline distT="0" distB="0" distL="0" distR="0" wp14:anchorId="1C6A5AAC" wp14:editId="5765884A">
-            <wp:extent cx="5943600" cy="3341370"/>
-            <wp:effectExtent l="0" t="0" r="0" b="0"/>
-            <wp:docPr id="9" name="Picture 9"/>
-            <wp:cNvGraphicFramePr>
-              <a:graphicFrameLocks xmlns:a="http://schemas.openxmlformats.org/drawingml/2006/main" noChangeAspect="1"/>
-            </wp:cNvGraphicFramePr>
-            <a:graphic xmlns:a="http://schemas.openxmlformats.org/drawingml/2006/main">
-              <a:graphicData uri="http://schemas.openxmlformats.org/drawingml/2006/picture">
-                <pic:pic xmlns:pic="http://schemas.openxmlformats.org/drawingml/2006/picture">
-                  <pic:nvPicPr>
-                    <pic:cNvPr id="1" name=""/>
-                    <pic:cNvPicPr/>
-                  </pic:nvPicPr>
-                  <pic:blipFill>
-                    <a:blip r:embed="rId24"/>
-                    <a:stretch>
-                      <a:fillRect/>
-                    </a:stretch>
-                  </pic:blipFill>
-                  <pic:spPr>
-                    <a:xfrm>
-                      <a:off x="0" y="0"/>
-                      <a:ext cx="5943600" cy="3341370"/>
-                    </a:xfrm>
-                    <a:prstGeom prst="rect">
-                      <a:avLst/>
-                    </a:prstGeom>
-                  </pic:spPr>
-                </pic:pic>
-              </a:graphicData>
-            </a:graphic>
-          </wp:inline>
-        </w:drawing>
-      </w:r>
     </w:p>
     <w:p>
       <w:pPr>
@@ -2790,7 +1587,25 @@
           <w:sz w:val="24"/>
           <w:szCs w:val="24"/>
         </w:rPr>
-        <w:t>I would be interested to try different data structures than ArrayList objects for the nested tree, as I believe other data types may be more suited for the search functionality</w:t>
+        <w:t xml:space="preserve">I would be interested to try different data structures than </w:t>
+      </w:r>
+      <w:proofErr w:type="spellStart"/>
+      <w:r>
+        <w:rPr>
+          <w:rFonts w:ascii="Times New Roman" w:hAnsi="Times New Roman" w:cs="Times New Roman"/>
+          <w:sz w:val="24"/>
+          <w:szCs w:val="24"/>
+        </w:rPr>
+        <w:t>ArrayList</w:t>
+      </w:r>
+      <w:proofErr w:type="spellEnd"/>
+      <w:r>
+        <w:rPr>
+          <w:rFonts w:ascii="Times New Roman" w:hAnsi="Times New Roman" w:cs="Times New Roman"/>
+          <w:sz w:val="24"/>
+          <w:szCs w:val="24"/>
+        </w:rPr>
+        <w:t xml:space="preserve"> objects for the nested tree, as I believe other data types may be more suited for the search functionality</w:t>
       </w:r>
     </w:p>
     <w:p>
@@ -2815,8 +1630,6 @@
         </w:rPr>
         <w:t>I don’t like that I have iterative search functionality for every item, though, it is very effective for the purposes of this application since it’s not an insane amount of iteration.</w:t>
       </w:r>
-      <w:bookmarkStart w:id="0" w:name="_GoBack"/>
-      <w:bookmarkEnd w:id="0"/>
     </w:p>
     <w:sectPr>
       <w:pgSz w:w="12240" w:h="15840"/>

</xml_diff>

<commit_message>
documentation, comments, finishing touches
</commit_message>
<xml_diff>
--- a/src/game/doc/Sorcerers_Cave_Software_Documentation-Eric_Sabelhaus.docx
+++ b/src/game/doc/Sorcerers_Cave_Software_Documentation-Eric_Sabelhaus.docx
@@ -272,38 +272,8 @@
           <w:sz w:val="24"/>
           <w:szCs w:val="24"/>
         </w:rPr>
-        <w:t>java -</w:t>
-      </w:r>
-      <w:proofErr w:type="spellStart"/>
-      <w:r>
-        <w:rPr>
-          <w:rFonts w:ascii="Times New Roman" w:hAnsi="Times New Roman" w:cs="Times New Roman"/>
-          <w:sz w:val="24"/>
-          <w:szCs w:val="24"/>
-        </w:rPr>
-        <w:t>classpath</w:t>
-      </w:r>
-      <w:proofErr w:type="spellEnd"/>
-      <w:r>
-        <w:rPr>
-          <w:rFonts w:ascii="Times New Roman" w:hAnsi="Times New Roman" w:cs="Times New Roman"/>
-          <w:sz w:val="24"/>
-          <w:szCs w:val="24"/>
-        </w:rPr>
-        <w:t xml:space="preserve"> bin </w:t>
-      </w:r>
-      <w:proofErr w:type="spellStart"/>
-      <w:proofErr w:type="gramStart"/>
-      <w:r>
-        <w:rPr>
-          <w:rFonts w:ascii="Times New Roman" w:hAnsi="Times New Roman" w:cs="Times New Roman"/>
-          <w:sz w:val="24"/>
-          <w:szCs w:val="24"/>
-        </w:rPr>
-        <w:t>game.GameGUI</w:t>
-      </w:r>
-      <w:proofErr w:type="spellEnd"/>
-      <w:proofErr w:type="gramEnd"/>
+        <w:t>java -classpath bin game.GameGUI</w:t>
+      </w:r>
     </w:p>
     <w:p>
       <w:pPr>
@@ -371,7 +341,15 @@
           <w:sz w:val="24"/>
           <w:szCs w:val="24"/>
         </w:rPr>
-        <w:t>SmallCaveWithUndiscoveredItems.txt</w:t>
+        <w:t>A_BigData</w:t>
+      </w:r>
+      <w:r>
+        <w:rPr>
+          <w:rFonts w:ascii="Times New Roman" w:hAnsi="Times New Roman" w:cs="Times New Roman"/>
+          <w:sz w:val="24"/>
+          <w:szCs w:val="24"/>
+        </w:rPr>
+        <w:t>.txt</w:t>
       </w:r>
     </w:p>
     <w:p>
@@ -440,7 +418,47 @@
           <w:sz w:val="24"/>
           <w:szCs w:val="24"/>
         </w:rPr>
-        <w:t>Going from top to bottom, the first element you see is the search bar, which is followed by the cave navigation tabs.</w:t>
+        <w:t xml:space="preserve">Going from top to bottom, the first element you see is the </w:t>
+      </w:r>
+      <w:r>
+        <w:rPr>
+          <w:rFonts w:ascii="Times New Roman" w:hAnsi="Times New Roman" w:cs="Times New Roman"/>
+          <w:sz w:val="24"/>
+          <w:szCs w:val="24"/>
+        </w:rPr>
+        <w:t>main set of navigational tabs</w:t>
+      </w:r>
+      <w:r>
+        <w:rPr>
+          <w:rFonts w:ascii="Times New Roman" w:hAnsi="Times New Roman" w:cs="Times New Roman"/>
+          <w:sz w:val="24"/>
+          <w:szCs w:val="24"/>
+        </w:rPr>
+        <w:t>, which is followed by the</w:t>
+      </w:r>
+      <w:r>
+        <w:rPr>
+          <w:rFonts w:ascii="Times New Roman" w:hAnsi="Times New Roman" w:cs="Times New Roman"/>
+          <w:sz w:val="24"/>
+          <w:szCs w:val="24"/>
+        </w:rPr>
+        <w:t xml:space="preserve"> content presented on the selected tab</w:t>
+      </w:r>
+      <w:r>
+        <w:rPr>
+          <w:rFonts w:ascii="Times New Roman" w:hAnsi="Times New Roman" w:cs="Times New Roman"/>
+          <w:sz w:val="24"/>
+          <w:szCs w:val="24"/>
+        </w:rPr>
+        <w:t>.</w:t>
+      </w:r>
+      <w:r>
+        <w:rPr>
+          <w:rFonts w:ascii="Times New Roman" w:hAnsi="Times New Roman" w:cs="Times New Roman"/>
+          <w:sz w:val="24"/>
+          <w:szCs w:val="24"/>
+        </w:rPr>
+        <w:t xml:space="preserve"> The following are the tabs functionally from left to right:</w:t>
       </w:r>
     </w:p>
     <w:p>
@@ -463,7 +481,7 @@
           <w:sz w:val="24"/>
           <w:szCs w:val="24"/>
         </w:rPr>
-        <w:t>Search Bar:</w:t>
+        <w:t>Search Tab</w:t>
       </w:r>
     </w:p>
     <w:p>
@@ -486,6 +504,29 @@
           <w:sz w:val="24"/>
           <w:szCs w:val="24"/>
         </w:rPr>
+        <w:t>Top bar</w:t>
+      </w:r>
+    </w:p>
+    <w:p>
+      <w:pPr>
+        <w:pStyle w:val="ListParagraph"/>
+        <w:numPr>
+          <w:ilvl w:val="4"/>
+          <w:numId w:val="1"/>
+        </w:numPr>
+        <w:spacing w:line="480" w:lineRule="auto"/>
+        <w:rPr>
+          <w:rFonts w:ascii="Times New Roman" w:hAnsi="Times New Roman" w:cs="Times New Roman"/>
+          <w:sz w:val="24"/>
+          <w:szCs w:val="24"/>
+        </w:rPr>
+      </w:pPr>
+      <w:r>
+        <w:rPr>
+          <w:rFonts w:ascii="Times New Roman" w:hAnsi="Times New Roman" w:cs="Times New Roman"/>
+          <w:sz w:val="24"/>
+          <w:szCs w:val="24"/>
+        </w:rPr>
         <w:t>To the left is the submit button</w:t>
       </w:r>
     </w:p>
@@ -493,6 +534,69 @@
       <w:pPr>
         <w:pStyle w:val="ListParagraph"/>
         <w:numPr>
+          <w:ilvl w:val="4"/>
+          <w:numId w:val="1"/>
+        </w:numPr>
+        <w:spacing w:line="480" w:lineRule="auto"/>
+        <w:rPr>
+          <w:rFonts w:ascii="Times New Roman" w:hAnsi="Times New Roman" w:cs="Times New Roman"/>
+          <w:sz w:val="24"/>
+          <w:szCs w:val="24"/>
+        </w:rPr>
+      </w:pPr>
+      <w:r>
+        <w:rPr>
+          <w:rFonts w:ascii="Times New Roman" w:hAnsi="Times New Roman" w:cs="Times New Roman"/>
+          <w:sz w:val="24"/>
+          <w:szCs w:val="24"/>
+        </w:rPr>
+        <w:lastRenderedPageBreak/>
+        <w:t>To the right of the submit button is the search selector, where you may choose</w:t>
+      </w:r>
+      <w:r>
+        <w:rPr>
+          <w:rFonts w:ascii="Times New Roman" w:hAnsi="Times New Roman" w:cs="Times New Roman"/>
+          <w:sz w:val="24"/>
+          <w:szCs w:val="24"/>
+        </w:rPr>
+        <w:t xml:space="preserve"> </w:t>
+      </w:r>
+      <w:r>
+        <w:rPr>
+          <w:rFonts w:ascii="Times New Roman" w:hAnsi="Times New Roman" w:cs="Times New Roman"/>
+          <w:sz w:val="24"/>
+          <w:szCs w:val="24"/>
+        </w:rPr>
+        <w:t>to search by Name, Type, or by Index.</w:t>
+      </w:r>
+    </w:p>
+    <w:p>
+      <w:pPr>
+        <w:pStyle w:val="ListParagraph"/>
+        <w:numPr>
+          <w:ilvl w:val="4"/>
+          <w:numId w:val="1"/>
+        </w:numPr>
+        <w:spacing w:line="480" w:lineRule="auto"/>
+        <w:rPr>
+          <w:rFonts w:ascii="Times New Roman" w:hAnsi="Times New Roman" w:cs="Times New Roman"/>
+          <w:sz w:val="24"/>
+          <w:szCs w:val="24"/>
+        </w:rPr>
+      </w:pPr>
+      <w:r>
+        <w:rPr>
+          <w:rFonts w:ascii="Times New Roman" w:hAnsi="Times New Roman" w:cs="Times New Roman"/>
+          <w:sz w:val="24"/>
+          <w:szCs w:val="24"/>
+        </w:rPr>
+        <w:t>To the right of the tab is the input field</w:t>
+      </w:r>
+    </w:p>
+    <w:p>
+      <w:pPr>
+        <w:pStyle w:val="ListParagraph"/>
+        <w:numPr>
           <w:ilvl w:val="3"/>
           <w:numId w:val="1"/>
         </w:numPr>
@@ -509,7 +613,101 @@
           <w:sz w:val="24"/>
           <w:szCs w:val="24"/>
         </w:rPr>
-        <w:t>In the center is the input field to enter a search string</w:t>
+        <w:t>Search results</w:t>
+      </w:r>
+    </w:p>
+    <w:p>
+      <w:pPr>
+        <w:pStyle w:val="ListParagraph"/>
+        <w:numPr>
+          <w:ilvl w:val="4"/>
+          <w:numId w:val="1"/>
+        </w:numPr>
+        <w:spacing w:line="480" w:lineRule="auto"/>
+        <w:rPr>
+          <w:rFonts w:ascii="Times New Roman" w:hAnsi="Times New Roman" w:cs="Times New Roman"/>
+          <w:sz w:val="24"/>
+          <w:szCs w:val="24"/>
+        </w:rPr>
+      </w:pPr>
+      <w:r>
+        <w:rPr>
+          <w:rFonts w:ascii="Times New Roman" w:hAnsi="Times New Roman" w:cs="Times New Roman"/>
+          <w:sz w:val="24"/>
+          <w:szCs w:val="24"/>
+        </w:rPr>
+        <w:t>When a search is executed, the content of the item sea</w:t>
+      </w:r>
+      <w:r>
+        <w:rPr>
+          <w:rFonts w:ascii="Times New Roman" w:hAnsi="Times New Roman" w:cs="Times New Roman"/>
+          <w:sz w:val="24"/>
+          <w:szCs w:val="24"/>
+        </w:rPr>
+        <w:t>rched for will be displayed in this text field</w:t>
+      </w:r>
+      <w:r>
+        <w:rPr>
+          <w:rFonts w:ascii="Times New Roman" w:hAnsi="Times New Roman" w:cs="Times New Roman"/>
+          <w:sz w:val="24"/>
+          <w:szCs w:val="24"/>
+        </w:rPr>
+        <w:t>. If</w:t>
+      </w:r>
+      <w:r>
+        <w:rPr>
+          <w:rFonts w:ascii="Times New Roman" w:hAnsi="Times New Roman" w:cs="Times New Roman"/>
+          <w:sz w:val="24"/>
+          <w:szCs w:val="24"/>
+        </w:rPr>
+        <w:t xml:space="preserve"> an illegal search parame</w:t>
+      </w:r>
+      <w:r>
+        <w:rPr>
+          <w:rFonts w:ascii="Times New Roman" w:hAnsi="Times New Roman" w:cs="Times New Roman"/>
+          <w:sz w:val="24"/>
+          <w:szCs w:val="24"/>
+        </w:rPr>
+        <w:t>ter is entered</w:t>
+      </w:r>
+      <w:r>
+        <w:rPr>
+          <w:rFonts w:ascii="Times New Roman" w:hAnsi="Times New Roman" w:cs="Times New Roman"/>
+          <w:sz w:val="24"/>
+          <w:szCs w:val="24"/>
+        </w:rPr>
+        <w:t xml:space="preserve"> an appropriate popup will notify of the change necessary to perform the search</w:t>
+      </w:r>
+      <w:r>
+        <w:rPr>
+          <w:rFonts w:ascii="Times New Roman" w:hAnsi="Times New Roman" w:cs="Times New Roman"/>
+          <w:sz w:val="24"/>
+          <w:szCs w:val="24"/>
+        </w:rPr>
+        <w:t>.</w:t>
+      </w:r>
+    </w:p>
+    <w:p>
+      <w:pPr>
+        <w:pStyle w:val="ListParagraph"/>
+        <w:numPr>
+          <w:ilvl w:val="2"/>
+          <w:numId w:val="1"/>
+        </w:numPr>
+        <w:spacing w:line="480" w:lineRule="auto"/>
+        <w:rPr>
+          <w:rFonts w:ascii="Times New Roman" w:hAnsi="Times New Roman" w:cs="Times New Roman"/>
+          <w:sz w:val="24"/>
+          <w:szCs w:val="24"/>
+        </w:rPr>
+      </w:pPr>
+      <w:r>
+        <w:rPr>
+          <w:rFonts w:ascii="Times New Roman" w:hAnsi="Times New Roman" w:cs="Times New Roman"/>
+          <w:sz w:val="24"/>
+          <w:szCs w:val="24"/>
+        </w:rPr>
+        <w:t>Party Tab 1…n</w:t>
       </w:r>
     </w:p>
     <w:p>
@@ -532,30 +730,7 @@
           <w:sz w:val="24"/>
           <w:szCs w:val="24"/>
         </w:rPr>
-        <w:t>To the right is a selection panel where you may choose to search by Name, Type, or by Index.</w:t>
-      </w:r>
-    </w:p>
-    <w:p>
-      <w:pPr>
-        <w:pStyle w:val="ListParagraph"/>
-        <w:numPr>
-          <w:ilvl w:val="2"/>
-          <w:numId w:val="1"/>
-        </w:numPr>
-        <w:spacing w:line="480" w:lineRule="auto"/>
-        <w:rPr>
-          <w:rFonts w:ascii="Times New Roman" w:hAnsi="Times New Roman" w:cs="Times New Roman"/>
-          <w:sz w:val="24"/>
-          <w:szCs w:val="24"/>
-        </w:rPr>
-      </w:pPr>
-      <w:r>
-        <w:rPr>
-          <w:rFonts w:ascii="Times New Roman" w:hAnsi="Times New Roman" w:cs="Times New Roman"/>
-          <w:sz w:val="24"/>
-          <w:szCs w:val="24"/>
-        </w:rPr>
-        <w:t>Navigation Tabs</w:t>
+        <w:t>To the left of the party tab is a vertical tab selection of a sortable text view, followed by the individual creature tabs of that party sorted alphabetically</w:t>
       </w:r>
     </w:p>
     <w:p>
@@ -578,76 +753,379 @@
           <w:sz w:val="24"/>
           <w:szCs w:val="24"/>
         </w:rPr>
-        <w:t>Going from left to right, the parties within the cave are accessible via their tab</w:t>
-      </w:r>
-    </w:p>
-    <w:p>
-      <w:pPr>
-        <w:pStyle w:val="ListParagraph"/>
-        <w:numPr>
-          <w:ilvl w:val="3"/>
-          <w:numId w:val="1"/>
-        </w:numPr>
-        <w:spacing w:line="480" w:lineRule="auto"/>
-        <w:rPr>
-          <w:rFonts w:ascii="Times New Roman" w:hAnsi="Times New Roman" w:cs="Times New Roman"/>
-          <w:sz w:val="24"/>
-          <w:szCs w:val="24"/>
-        </w:rPr>
-      </w:pPr>
-      <w:r>
-        <w:rPr>
-          <w:rFonts w:ascii="Times New Roman" w:hAnsi="Times New Roman" w:cs="Times New Roman"/>
-          <w:sz w:val="24"/>
-          <w:szCs w:val="24"/>
-        </w:rPr>
-        <w:t>In each tab, the party selected will be displayed in a space delimited text format</w:t>
-      </w:r>
-    </w:p>
-    <w:p>
-      <w:pPr>
-        <w:pStyle w:val="ListParagraph"/>
-        <w:numPr>
-          <w:ilvl w:val="1"/>
-          <w:numId w:val="1"/>
-        </w:numPr>
-        <w:spacing w:line="480" w:lineRule="auto"/>
-        <w:rPr>
-          <w:rFonts w:ascii="Times New Roman" w:hAnsi="Times New Roman" w:cs="Times New Roman"/>
-          <w:sz w:val="24"/>
-          <w:szCs w:val="24"/>
-        </w:rPr>
-      </w:pPr>
-      <w:r>
-        <w:rPr>
-          <w:rFonts w:ascii="Times New Roman" w:hAnsi="Times New Roman" w:cs="Times New Roman"/>
-          <w:sz w:val="24"/>
-          <w:szCs w:val="24"/>
-        </w:rPr>
-        <w:t>Searching:</w:t>
-      </w:r>
-    </w:p>
-    <w:p>
-      <w:pPr>
-        <w:pStyle w:val="ListParagraph"/>
-        <w:numPr>
-          <w:ilvl w:val="2"/>
-          <w:numId w:val="1"/>
-        </w:numPr>
-        <w:spacing w:line="480" w:lineRule="auto"/>
-        <w:rPr>
-          <w:rFonts w:ascii="Times New Roman" w:hAnsi="Times New Roman" w:cs="Times New Roman"/>
-          <w:sz w:val="24"/>
-          <w:szCs w:val="24"/>
-        </w:rPr>
-      </w:pPr>
-      <w:r>
-        <w:rPr>
-          <w:rFonts w:ascii="Times New Roman" w:hAnsi="Times New Roman" w:cs="Times New Roman"/>
-          <w:sz w:val="24"/>
-          <w:szCs w:val="24"/>
-        </w:rPr>
-        <w:t>When a search is executed, the content of the item searched for will be displayed in a popup window. If no item is found, or an illegal search parameter is entered, the appropriate message will be returned instead.</w:t>
+        <w:t>Sortable Party View Tab</w:t>
+      </w:r>
+      <w:r>
+        <w:rPr>
+          <w:rFonts w:ascii="Times New Roman" w:hAnsi="Times New Roman" w:cs="Times New Roman"/>
+          <w:sz w:val="24"/>
+          <w:szCs w:val="24"/>
+        </w:rPr>
+        <w:t>:</w:t>
+      </w:r>
+    </w:p>
+    <w:p>
+      <w:pPr>
+        <w:pStyle w:val="ListParagraph"/>
+        <w:numPr>
+          <w:ilvl w:val="4"/>
+          <w:numId w:val="1"/>
+        </w:numPr>
+        <w:spacing w:line="480" w:lineRule="auto"/>
+        <w:rPr>
+          <w:rFonts w:ascii="Times New Roman" w:hAnsi="Times New Roman" w:cs="Times New Roman"/>
+          <w:sz w:val="24"/>
+          <w:szCs w:val="24"/>
+        </w:rPr>
+      </w:pPr>
+      <w:r>
+        <w:rPr>
+          <w:rFonts w:ascii="Times New Roman" w:hAnsi="Times New Roman" w:cs="Times New Roman"/>
+          <w:sz w:val="24"/>
+          <w:szCs w:val="24"/>
+        </w:rPr>
+        <w:t>In this tab, you will be presented two dropdowns in a top bar, as well as a submit button.</w:t>
+      </w:r>
+    </w:p>
+    <w:p>
+      <w:pPr>
+        <w:pStyle w:val="ListParagraph"/>
+        <w:numPr>
+          <w:ilvl w:val="4"/>
+          <w:numId w:val="1"/>
+        </w:numPr>
+        <w:spacing w:line="480" w:lineRule="auto"/>
+        <w:rPr>
+          <w:rFonts w:ascii="Times New Roman" w:hAnsi="Times New Roman" w:cs="Times New Roman"/>
+          <w:sz w:val="24"/>
+          <w:szCs w:val="24"/>
+        </w:rPr>
+      </w:pPr>
+      <w:r>
+        <w:rPr>
+          <w:rFonts w:ascii="Times New Roman" w:hAnsi="Times New Roman" w:cs="Times New Roman"/>
+          <w:sz w:val="24"/>
+          <w:szCs w:val="24"/>
+        </w:rPr>
+        <w:t>The first dropdown allows sorting on Creatures or Treasures</w:t>
+      </w:r>
+    </w:p>
+    <w:p>
+      <w:pPr>
+        <w:pStyle w:val="ListParagraph"/>
+        <w:numPr>
+          <w:ilvl w:val="4"/>
+          <w:numId w:val="1"/>
+        </w:numPr>
+        <w:spacing w:line="480" w:lineRule="auto"/>
+        <w:rPr>
+          <w:rFonts w:ascii="Times New Roman" w:hAnsi="Times New Roman" w:cs="Times New Roman"/>
+          <w:sz w:val="24"/>
+          <w:szCs w:val="24"/>
+        </w:rPr>
+      </w:pPr>
+      <w:r>
+        <w:rPr>
+          <w:rFonts w:ascii="Times New Roman" w:hAnsi="Times New Roman" w:cs="Times New Roman"/>
+          <w:sz w:val="24"/>
+          <w:szCs w:val="24"/>
+        </w:rPr>
+        <w:t>The second dropdown allows sorting on the selected type  in the first dropdown by the available search parameters on that type</w:t>
+      </w:r>
+    </w:p>
+    <w:p>
+      <w:pPr>
+        <w:pStyle w:val="ListParagraph"/>
+        <w:numPr>
+          <w:ilvl w:val="4"/>
+          <w:numId w:val="1"/>
+        </w:numPr>
+        <w:spacing w:line="480" w:lineRule="auto"/>
+        <w:rPr>
+          <w:rFonts w:ascii="Times New Roman" w:hAnsi="Times New Roman" w:cs="Times New Roman"/>
+          <w:sz w:val="24"/>
+          <w:szCs w:val="24"/>
+        </w:rPr>
+      </w:pPr>
+      <w:r>
+        <w:rPr>
+          <w:rFonts w:ascii="Times New Roman" w:hAnsi="Times New Roman" w:cs="Times New Roman"/>
+          <w:sz w:val="24"/>
+          <w:szCs w:val="24"/>
+        </w:rPr>
+        <w:t>How to Sort:</w:t>
+      </w:r>
+    </w:p>
+    <w:p>
+      <w:pPr>
+        <w:pStyle w:val="ListParagraph"/>
+        <w:numPr>
+          <w:ilvl w:val="5"/>
+          <w:numId w:val="1"/>
+        </w:numPr>
+        <w:spacing w:line="480" w:lineRule="auto"/>
+        <w:rPr>
+          <w:rFonts w:ascii="Times New Roman" w:hAnsi="Times New Roman" w:cs="Times New Roman"/>
+          <w:sz w:val="24"/>
+          <w:szCs w:val="24"/>
+        </w:rPr>
+      </w:pPr>
+      <w:r>
+        <w:rPr>
+          <w:rFonts w:ascii="Times New Roman" w:hAnsi="Times New Roman" w:cs="Times New Roman"/>
+          <w:sz w:val="24"/>
+          <w:szCs w:val="24"/>
+        </w:rPr>
+        <w:t>Creature – Sorts entire party</w:t>
+      </w:r>
+    </w:p>
+    <w:p>
+      <w:pPr>
+        <w:pStyle w:val="ListParagraph"/>
+        <w:numPr>
+          <w:ilvl w:val="6"/>
+          <w:numId w:val="1"/>
+        </w:numPr>
+        <w:spacing w:line="480" w:lineRule="auto"/>
+        <w:rPr>
+          <w:rFonts w:ascii="Times New Roman" w:hAnsi="Times New Roman" w:cs="Times New Roman"/>
+          <w:sz w:val="24"/>
+          <w:szCs w:val="24"/>
+        </w:rPr>
+      </w:pPr>
+      <w:r>
+        <w:rPr>
+          <w:rFonts w:ascii="Times New Roman" w:hAnsi="Times New Roman" w:cs="Times New Roman"/>
+          <w:sz w:val="24"/>
+          <w:szCs w:val="24"/>
+        </w:rPr>
+        <w:lastRenderedPageBreak/>
+        <w:t xml:space="preserve">Age – sorted </w:t>
+      </w:r>
+      <w:r>
+        <w:rPr>
+          <w:rFonts w:ascii="Times New Roman" w:hAnsi="Times New Roman" w:cs="Times New Roman"/>
+          <w:sz w:val="24"/>
+          <w:szCs w:val="24"/>
+        </w:rPr>
+        <w:t>numerically</w:t>
+      </w:r>
+      <w:bookmarkStart w:id="0" w:name="_GoBack"/>
+      <w:bookmarkEnd w:id="0"/>
+    </w:p>
+    <w:p>
+      <w:pPr>
+        <w:pStyle w:val="ListParagraph"/>
+        <w:numPr>
+          <w:ilvl w:val="6"/>
+          <w:numId w:val="1"/>
+        </w:numPr>
+        <w:spacing w:line="480" w:lineRule="auto"/>
+        <w:rPr>
+          <w:rFonts w:ascii="Times New Roman" w:hAnsi="Times New Roman" w:cs="Times New Roman"/>
+          <w:sz w:val="24"/>
+          <w:szCs w:val="24"/>
+        </w:rPr>
+      </w:pPr>
+      <w:r>
+        <w:rPr>
+          <w:rFonts w:ascii="Times New Roman" w:hAnsi="Times New Roman" w:cs="Times New Roman"/>
+          <w:sz w:val="24"/>
+          <w:szCs w:val="24"/>
+        </w:rPr>
+        <w:t>Empathy – sorted numerically</w:t>
+      </w:r>
+    </w:p>
+    <w:p>
+      <w:pPr>
+        <w:pStyle w:val="ListParagraph"/>
+        <w:numPr>
+          <w:ilvl w:val="6"/>
+          <w:numId w:val="1"/>
+        </w:numPr>
+        <w:spacing w:line="480" w:lineRule="auto"/>
+        <w:rPr>
+          <w:rFonts w:ascii="Times New Roman" w:hAnsi="Times New Roman" w:cs="Times New Roman"/>
+          <w:sz w:val="24"/>
+          <w:szCs w:val="24"/>
+        </w:rPr>
+      </w:pPr>
+      <w:r>
+        <w:rPr>
+          <w:rFonts w:ascii="Times New Roman" w:hAnsi="Times New Roman" w:cs="Times New Roman"/>
+          <w:sz w:val="24"/>
+          <w:szCs w:val="24"/>
+        </w:rPr>
+        <w:t>Fear – sorted numerically</w:t>
+      </w:r>
+    </w:p>
+    <w:p>
+      <w:pPr>
+        <w:pStyle w:val="ListParagraph"/>
+        <w:numPr>
+          <w:ilvl w:val="6"/>
+          <w:numId w:val="1"/>
+        </w:numPr>
+        <w:spacing w:line="480" w:lineRule="auto"/>
+        <w:rPr>
+          <w:rFonts w:ascii="Times New Roman" w:hAnsi="Times New Roman" w:cs="Times New Roman"/>
+          <w:sz w:val="24"/>
+          <w:szCs w:val="24"/>
+        </w:rPr>
+      </w:pPr>
+      <w:r>
+        <w:rPr>
+          <w:rFonts w:ascii="Times New Roman" w:hAnsi="Times New Roman" w:cs="Times New Roman"/>
+          <w:sz w:val="24"/>
+          <w:szCs w:val="24"/>
+        </w:rPr>
+        <w:t>Height – sorted numerically</w:t>
+      </w:r>
+    </w:p>
+    <w:p>
+      <w:pPr>
+        <w:pStyle w:val="ListParagraph"/>
+        <w:numPr>
+          <w:ilvl w:val="6"/>
+          <w:numId w:val="1"/>
+        </w:numPr>
+        <w:spacing w:line="480" w:lineRule="auto"/>
+        <w:rPr>
+          <w:rFonts w:ascii="Times New Roman" w:hAnsi="Times New Roman" w:cs="Times New Roman"/>
+          <w:sz w:val="24"/>
+          <w:szCs w:val="24"/>
+        </w:rPr>
+      </w:pPr>
+      <w:r>
+        <w:rPr>
+          <w:rFonts w:ascii="Times New Roman" w:hAnsi="Times New Roman" w:cs="Times New Roman"/>
+          <w:sz w:val="24"/>
+          <w:szCs w:val="24"/>
+        </w:rPr>
+        <w:t>Name – sorted alphabetically</w:t>
+      </w:r>
+    </w:p>
+    <w:p>
+      <w:pPr>
+        <w:pStyle w:val="ListParagraph"/>
+        <w:numPr>
+          <w:ilvl w:val="6"/>
+          <w:numId w:val="1"/>
+        </w:numPr>
+        <w:spacing w:line="480" w:lineRule="auto"/>
+        <w:rPr>
+          <w:rFonts w:ascii="Times New Roman" w:hAnsi="Times New Roman" w:cs="Times New Roman"/>
+          <w:sz w:val="24"/>
+          <w:szCs w:val="24"/>
+        </w:rPr>
+      </w:pPr>
+      <w:r>
+        <w:rPr>
+          <w:rFonts w:ascii="Times New Roman" w:hAnsi="Times New Roman" w:cs="Times New Roman"/>
+          <w:sz w:val="24"/>
+          <w:szCs w:val="24"/>
+        </w:rPr>
+        <w:t>Weight – sorted numerically</w:t>
+      </w:r>
+    </w:p>
+    <w:p>
+      <w:pPr>
+        <w:pStyle w:val="ListParagraph"/>
+        <w:numPr>
+          <w:ilvl w:val="5"/>
+          <w:numId w:val="1"/>
+        </w:numPr>
+        <w:spacing w:line="480" w:lineRule="auto"/>
+        <w:rPr>
+          <w:rFonts w:ascii="Times New Roman" w:hAnsi="Times New Roman" w:cs="Times New Roman"/>
+          <w:sz w:val="24"/>
+          <w:szCs w:val="24"/>
+        </w:rPr>
+      </w:pPr>
+      <w:r>
+        <w:rPr>
+          <w:rFonts w:ascii="Times New Roman" w:hAnsi="Times New Roman" w:cs="Times New Roman"/>
+          <w:sz w:val="24"/>
+          <w:szCs w:val="24"/>
+        </w:rPr>
+        <w:t>Treasure – Sorts on</w:t>
+      </w:r>
+      <w:r>
+        <w:rPr>
+          <w:rFonts w:ascii="Times New Roman" w:hAnsi="Times New Roman" w:cs="Times New Roman"/>
+          <w:sz w:val="24"/>
+          <w:szCs w:val="24"/>
+        </w:rPr>
+        <w:t xml:space="preserve"> each creature</w:t>
+      </w:r>
+    </w:p>
+    <w:p>
+      <w:pPr>
+        <w:pStyle w:val="ListParagraph"/>
+        <w:numPr>
+          <w:ilvl w:val="6"/>
+          <w:numId w:val="1"/>
+        </w:numPr>
+        <w:spacing w:line="480" w:lineRule="auto"/>
+        <w:rPr>
+          <w:rFonts w:ascii="Times New Roman" w:hAnsi="Times New Roman" w:cs="Times New Roman"/>
+          <w:sz w:val="24"/>
+          <w:szCs w:val="24"/>
+        </w:rPr>
+      </w:pPr>
+      <w:r>
+        <w:rPr>
+          <w:rFonts w:ascii="Times New Roman" w:hAnsi="Times New Roman" w:cs="Times New Roman"/>
+          <w:sz w:val="24"/>
+          <w:szCs w:val="24"/>
+        </w:rPr>
+        <w:t>Value – sorted numerically</w:t>
+      </w:r>
+    </w:p>
+    <w:p>
+      <w:pPr>
+        <w:pStyle w:val="ListParagraph"/>
+        <w:numPr>
+          <w:ilvl w:val="6"/>
+          <w:numId w:val="1"/>
+        </w:numPr>
+        <w:spacing w:line="480" w:lineRule="auto"/>
+        <w:rPr>
+          <w:rFonts w:ascii="Times New Roman" w:hAnsi="Times New Roman" w:cs="Times New Roman"/>
+          <w:sz w:val="24"/>
+          <w:szCs w:val="24"/>
+        </w:rPr>
+      </w:pPr>
+      <w:r>
+        <w:rPr>
+          <w:rFonts w:ascii="Times New Roman" w:hAnsi="Times New Roman" w:cs="Times New Roman"/>
+          <w:sz w:val="24"/>
+          <w:szCs w:val="24"/>
+        </w:rPr>
+        <w:t>Weight – sorted numerically</w:t>
+      </w:r>
+    </w:p>
+    <w:p>
+      <w:pPr>
+        <w:pStyle w:val="ListParagraph"/>
+        <w:numPr>
+          <w:ilvl w:val="5"/>
+          <w:numId w:val="1"/>
+        </w:numPr>
+        <w:spacing w:line="480" w:lineRule="auto"/>
+        <w:rPr>
+          <w:rFonts w:ascii="Times New Roman" w:hAnsi="Times New Roman" w:cs="Times New Roman"/>
+          <w:sz w:val="24"/>
+          <w:szCs w:val="24"/>
+        </w:rPr>
+      </w:pPr>
+      <w:r>
+        <w:rPr>
+          <w:rFonts w:ascii="Times New Roman" w:hAnsi="Times New Roman" w:cs="Times New Roman"/>
+          <w:sz w:val="24"/>
+          <w:szCs w:val="24"/>
+        </w:rPr>
+        <w:t>Once a set of selections has been picked, pressing the Sort button will reorder the elements of the text accordingly</w:t>
       </w:r>
     </w:p>
     <w:p>
@@ -740,94 +1218,225 @@
       </w:r>
     </w:p>
     <w:p>
-      <w:r>
+      <w:pPr>
+        <w:rPr>
+          <w:rFonts w:ascii="Times New Roman" w:hAnsi="Times New Roman" w:cs="Times New Roman"/>
+        </w:rPr>
+      </w:pPr>
+      <w:r>
+        <w:rPr>
+          <w:rFonts w:ascii="Times New Roman" w:hAnsi="Times New Roman" w:cs="Times New Roman"/>
+        </w:rPr>
         <w:t>//    p:&lt;index&gt;:&lt;name&gt;</w:t>
       </w:r>
     </w:p>
     <w:p>
-      <w:proofErr w:type="gramStart"/>
-      <w:r>
-        <w:t>p :</w:t>
-      </w:r>
-      <w:proofErr w:type="gramEnd"/>
-      <w:r>
-        <w:t xml:space="preserve"> 10001 : Unity</w:t>
-      </w:r>
-    </w:p>
-    <w:p>
-      <w:r>
+      <w:pPr>
+        <w:rPr>
+          <w:rFonts w:ascii="Times New Roman" w:hAnsi="Times New Roman" w:cs="Times New Roman"/>
+        </w:rPr>
+      </w:pPr>
+      <w:r>
+        <w:rPr>
+          <w:rFonts w:ascii="Times New Roman" w:hAnsi="Times New Roman" w:cs="Times New Roman"/>
+        </w:rPr>
+        <w:t>p : 10001 : Unity</w:t>
+      </w:r>
+    </w:p>
+    <w:p>
+      <w:pPr>
+        <w:rPr>
+          <w:rFonts w:ascii="Times New Roman" w:hAnsi="Times New Roman" w:cs="Times New Roman"/>
+        </w:rPr>
+      </w:pPr>
+      <w:r>
+        <w:rPr>
+          <w:rFonts w:ascii="Times New Roman" w:hAnsi="Times New Roman" w:cs="Times New Roman"/>
+        </w:rPr>
         <w:t>//    c:&lt;index&gt;:&lt;type&gt;:&lt;name&gt;:&lt;party&gt;:&lt;empathy&gt;:&lt;fear&gt;:&lt;carrying capacity&gt;</w:t>
       </w:r>
     </w:p>
     <w:p>
-      <w:proofErr w:type="gramStart"/>
-      <w:r>
-        <w:t>c :</w:t>
-      </w:r>
-      <w:proofErr w:type="gramEnd"/>
-      <w:r>
-        <w:t xml:space="preserve"> 20001 : Woman   : Lucy   :10001 : 17 : 22 : 20</w:t>
-      </w:r>
-    </w:p>
-    <w:p>
-      <w:r>
+      <w:pPr>
+        <w:rPr>
+          <w:rFonts w:ascii="Times New Roman" w:hAnsi="Times New Roman" w:cs="Times New Roman"/>
+        </w:rPr>
+      </w:pPr>
+      <w:r>
+        <w:rPr>
+          <w:rFonts w:ascii="Times New Roman" w:hAnsi="Times New Roman" w:cs="Times New Roman"/>
+        </w:rPr>
+        <w:t>c : 20001 : Woman   : Lucy   :10001 : 17 : 22 : 20</w:t>
+      </w:r>
+    </w:p>
+    <w:p>
+      <w:pPr>
+        <w:rPr>
+          <w:rFonts w:ascii="Times New Roman" w:hAnsi="Times New Roman" w:cs="Times New Roman"/>
+        </w:rPr>
+      </w:pPr>
+      <w:r>
+        <w:rPr>
+          <w:rFonts w:ascii="Times New Roman" w:hAnsi="Times New Roman" w:cs="Times New Roman"/>
+        </w:rPr>
         <w:t>c : 20002 : Woman   : Jane   :10001 : 22 : 15 : 25</w:t>
       </w:r>
     </w:p>
     <w:p>
-      <w:r>
+      <w:pPr>
+        <w:autoSpaceDE w:val="0"/>
+        <w:autoSpaceDN w:val="0"/>
+        <w:adjustRightInd w:val="0"/>
+        <w:spacing w:after="0" w:line="240" w:lineRule="auto"/>
+        <w:rPr>
+          <w:rFonts w:ascii="Times New Roman" w:hAnsi="Times New Roman" w:cs="Times New Roman"/>
+          <w:sz w:val="20"/>
+          <w:szCs w:val="20"/>
+        </w:rPr>
+      </w:pPr>
+      <w:r>
+        <w:rPr>
+          <w:rFonts w:ascii="Times New Roman" w:hAnsi="Times New Roman" w:cs="Times New Roman"/>
+          <w:sz w:val="20"/>
+          <w:szCs w:val="20"/>
+        </w:rPr>
+        <w:t xml:space="preserve">c </w:t>
+      </w:r>
+      <w:r>
+        <w:rPr>
+          <w:rFonts w:ascii="Times New Roman" w:hAnsi="Times New Roman" w:cs="Times New Roman"/>
+          <w:sz w:val="20"/>
+          <w:szCs w:val="20"/>
+        </w:rPr>
+        <w:t xml:space="preserve">: 20003 : </w:t>
+      </w:r>
+      <w:r>
+        <w:rPr>
+          <w:rFonts w:ascii="Times New Roman" w:hAnsi="Times New Roman" w:cs="Times New Roman"/>
+          <w:color w:val="000000"/>
+          <w:sz w:val="20"/>
+          <w:szCs w:val="20"/>
+        </w:rPr>
+        <w:t>Worg</w:t>
+      </w:r>
+      <w:r>
+        <w:rPr>
+          <w:rFonts w:ascii="Times New Roman" w:hAnsi="Times New Roman" w:cs="Times New Roman"/>
+          <w:sz w:val="20"/>
+          <w:szCs w:val="20"/>
+        </w:rPr>
+        <w:tab/>
+        <w:t xml:space="preserve">: </w:t>
+      </w:r>
+      <w:r>
+        <w:rPr>
+          <w:rFonts w:ascii="Times New Roman" w:hAnsi="Times New Roman" w:cs="Times New Roman"/>
+          <w:color w:val="000000"/>
+          <w:sz w:val="20"/>
+          <w:szCs w:val="20"/>
+        </w:rPr>
+        <w:t>Brandon</w:t>
+      </w:r>
+      <w:r>
+        <w:rPr>
+          <w:rFonts w:ascii="Times New Roman" w:hAnsi="Times New Roman" w:cs="Times New Roman"/>
+          <w:sz w:val="20"/>
+          <w:szCs w:val="20"/>
+        </w:rPr>
+        <w:t xml:space="preserve"> : 0     : 30 : 21 : 0</w:t>
+      </w:r>
+    </w:p>
+    <w:p>
+      <w:pPr>
+        <w:autoSpaceDE w:val="0"/>
+        <w:autoSpaceDN w:val="0"/>
+        <w:adjustRightInd w:val="0"/>
+        <w:spacing w:after="0" w:line="240" w:lineRule="auto"/>
+        <w:rPr>
+          <w:rFonts w:ascii="Times New Roman" w:hAnsi="Times New Roman" w:cs="Times New Roman"/>
+          <w:sz w:val="20"/>
+          <w:szCs w:val="20"/>
+        </w:rPr>
+      </w:pPr>
+    </w:p>
+    <w:p>
+      <w:pPr>
+        <w:rPr>
+          <w:rFonts w:ascii="Times New Roman" w:hAnsi="Times New Roman" w:cs="Times New Roman"/>
+        </w:rPr>
+      </w:pPr>
+      <w:r>
+        <w:rPr>
+          <w:rFonts w:ascii="Times New Roman" w:hAnsi="Times New Roman" w:cs="Times New Roman"/>
+        </w:rPr>
         <w:t>//    t:&lt;index&gt;:&lt;type&gt;:&lt;creature&gt;:&lt;weight&gt;:&lt;value&gt;</w:t>
       </w:r>
     </w:p>
     <w:p>
-      <w:proofErr w:type="gramStart"/>
-      <w:r>
-        <w:t>t :</w:t>
-      </w:r>
-      <w:proofErr w:type="gramEnd"/>
-      <w:r>
-        <w:t xml:space="preserve"> 30001 : Gold : 20001 : 50 : 2000</w:t>
-      </w:r>
-    </w:p>
-    <w:p>
-      <w:proofErr w:type="gramStart"/>
-      <w:r>
-        <w:t>t :</w:t>
-      </w:r>
-      <w:proofErr w:type="gramEnd"/>
-      <w:r>
-        <w:t xml:space="preserve"> 30002 : Gold :     0 : 75 : 5000</w:t>
-      </w:r>
-    </w:p>
-    <w:p>
-      <w:proofErr w:type="gramStart"/>
-      <w:r>
-        <w:t>t :</w:t>
-      </w:r>
-      <w:proofErr w:type="gramEnd"/>
-      <w:r>
-        <w:t xml:space="preserve"> 30003 : Gems : 20002 : 10 : 10000</w:t>
-      </w:r>
-    </w:p>
-    <w:p>
-      <w:r>
+      <w:pPr>
+        <w:rPr>
+          <w:rFonts w:ascii="Times New Roman" w:hAnsi="Times New Roman" w:cs="Times New Roman"/>
+        </w:rPr>
+      </w:pPr>
+      <w:r>
+        <w:rPr>
+          <w:rFonts w:ascii="Times New Roman" w:hAnsi="Times New Roman" w:cs="Times New Roman"/>
+        </w:rPr>
+        <w:t>t : 30001 : Gold : 20001 : 50 : 2000</w:t>
+      </w:r>
+    </w:p>
+    <w:p>
+      <w:pPr>
+        <w:rPr>
+          <w:rFonts w:ascii="Times New Roman" w:hAnsi="Times New Roman" w:cs="Times New Roman"/>
+        </w:rPr>
+      </w:pPr>
+      <w:r>
+        <w:rPr>
+          <w:rFonts w:ascii="Times New Roman" w:hAnsi="Times New Roman" w:cs="Times New Roman"/>
+        </w:rPr>
+        <w:lastRenderedPageBreak/>
+        <w:t>t : 30002 : Gold :     0 : 75 : 5000</w:t>
+      </w:r>
+    </w:p>
+    <w:p>
+      <w:pPr>
+        <w:rPr>
+          <w:rFonts w:ascii="Times New Roman" w:hAnsi="Times New Roman" w:cs="Times New Roman"/>
+        </w:rPr>
+      </w:pPr>
+      <w:r>
+        <w:rPr>
+          <w:rFonts w:ascii="Times New Roman" w:hAnsi="Times New Roman" w:cs="Times New Roman"/>
+        </w:rPr>
+        <w:t>t : 30003 : Gems : 20002 : 10 : 10000</w:t>
+      </w:r>
+    </w:p>
+    <w:p>
+      <w:pPr>
+        <w:rPr>
+          <w:rFonts w:ascii="Times New Roman" w:hAnsi="Times New Roman" w:cs="Times New Roman"/>
+        </w:rPr>
+      </w:pPr>
+      <w:r>
+        <w:rPr>
+          <w:rFonts w:ascii="Times New Roman" w:hAnsi="Times New Roman" w:cs="Times New Roman"/>
+        </w:rPr>
         <w:t>//    a:&lt;index&gt;:&lt;type&gt;:&lt;creature&gt;[:&lt;name&gt;]</w:t>
       </w:r>
     </w:p>
     <w:p>
-      <w:proofErr w:type="gramStart"/>
-      <w:r>
-        <w:t>a :</w:t>
-      </w:r>
-      <w:proofErr w:type="gramEnd"/>
-      <w:r>
-        <w:t xml:space="preserve"> 40001 : Wand : 20001 : </w:t>
-      </w:r>
-      <w:proofErr w:type="spellStart"/>
-      <w:r>
-        <w:t>ElderWand</w:t>
-      </w:r>
-      <w:proofErr w:type="spellEnd"/>
+      <w:pPr>
+        <w:rPr>
+          <w:rFonts w:ascii="Times New Roman" w:hAnsi="Times New Roman" w:cs="Times New Roman"/>
+        </w:rPr>
+      </w:pPr>
+      <w:r>
+        <w:rPr>
+          <w:rFonts w:ascii="Times New Roman" w:hAnsi="Times New Roman" w:cs="Times New Roman"/>
+        </w:rPr>
+        <w:t>a : 40001 : Wand : 20001 : ElderWand</w:t>
+      </w:r>
     </w:p>
     <w:p>
       <w:pPr>
@@ -1094,6 +1703,52 @@
       <w:pPr>
         <w:pStyle w:val="ListParagraph"/>
         <w:numPr>
+          <w:ilvl w:val="3"/>
+          <w:numId w:val="1"/>
+        </w:numPr>
+        <w:spacing w:line="480" w:lineRule="auto"/>
+        <w:rPr>
+          <w:rFonts w:ascii="Times New Roman" w:hAnsi="Times New Roman" w:cs="Times New Roman"/>
+          <w:sz w:val="24"/>
+          <w:szCs w:val="24"/>
+        </w:rPr>
+      </w:pPr>
+      <w:r>
+        <w:rPr>
+          <w:rFonts w:ascii="Times New Roman" w:hAnsi="Times New Roman" w:cs="Times New Roman"/>
+          <w:sz w:val="24"/>
+          <w:szCs w:val="24"/>
+        </w:rPr>
+        <w:t>Before sorting Lucy should come first</w:t>
+      </w:r>
+    </w:p>
+    <w:p>
+      <w:pPr>
+        <w:pStyle w:val="ListParagraph"/>
+        <w:numPr>
+          <w:ilvl w:val="3"/>
+          <w:numId w:val="1"/>
+        </w:numPr>
+        <w:spacing w:line="480" w:lineRule="auto"/>
+        <w:rPr>
+          <w:rFonts w:ascii="Times New Roman" w:hAnsi="Times New Roman" w:cs="Times New Roman"/>
+          <w:sz w:val="24"/>
+          <w:szCs w:val="24"/>
+        </w:rPr>
+      </w:pPr>
+      <w:r>
+        <w:rPr>
+          <w:rFonts w:ascii="Times New Roman" w:hAnsi="Times New Roman" w:cs="Times New Roman"/>
+          <w:sz w:val="24"/>
+          <w:szCs w:val="24"/>
+        </w:rPr>
+        <w:t>After sorting Jane should come first</w:t>
+      </w:r>
+    </w:p>
+    <w:p>
+      <w:pPr>
+        <w:pStyle w:val="ListParagraph"/>
+        <w:numPr>
           <w:ilvl w:val="1"/>
           <w:numId w:val="1"/>
         </w:numPr>
@@ -1133,7 +1788,23 @@
           <w:sz w:val="24"/>
           <w:szCs w:val="24"/>
         </w:rPr>
-        <w:t>Assertion tests using Java JUnit testing framework succeeded in 0.130 seconds</w:t>
+        <w:t>Assertion tests using Java JUnit testing framework succeeded in 0.</w:t>
+      </w:r>
+      <w:r>
+        <w:rPr>
+          <w:rFonts w:ascii="Times New Roman" w:hAnsi="Times New Roman" w:cs="Times New Roman"/>
+          <w:sz w:val="24"/>
+          <w:szCs w:val="24"/>
+        </w:rPr>
+        <w:t>806</w:t>
+      </w:r>
+      <w:r>
+        <w:rPr>
+          <w:rFonts w:ascii="Times New Roman" w:hAnsi="Times New Roman" w:cs="Times New Roman"/>
+          <w:sz w:val="24"/>
+          <w:szCs w:val="24"/>
+        </w:rPr>
+        <w:t xml:space="preserve"> seconds</w:t>
       </w:r>
     </w:p>
     <w:p>
@@ -1187,25 +1858,23 @@
           <w:sz w:val="24"/>
           <w:szCs w:val="24"/>
         </w:rPr>
-        <w:t xml:space="preserve">Picking LargeCave.txt using </w:t>
-      </w:r>
-      <w:proofErr w:type="spellStart"/>
-      <w:r>
-        <w:rPr>
-          <w:rFonts w:ascii="Times New Roman" w:hAnsi="Times New Roman" w:cs="Times New Roman"/>
-          <w:sz w:val="24"/>
-          <w:szCs w:val="24"/>
-        </w:rPr>
-        <w:t>JFilePicker</w:t>
-      </w:r>
-      <w:proofErr w:type="spellEnd"/>
-      <w:r>
-        <w:rPr>
-          <w:rFonts w:ascii="Times New Roman" w:hAnsi="Times New Roman" w:cs="Times New Roman"/>
-          <w:sz w:val="24"/>
-          <w:szCs w:val="24"/>
-        </w:rPr>
-        <w:t>. File contains no undiscovered items. After file loaded, all parties are present in tabs with no undiscovered items present as expected</w:t>
+        <w:t>Picking LargeCave.txt using JFilePicker. File contains no undiscovered items. After file loaded, all parties are present in tabs with no undiscovered items</w:t>
+      </w:r>
+      <w:r>
+        <w:rPr>
+          <w:rFonts w:ascii="Times New Roman" w:hAnsi="Times New Roman" w:cs="Times New Roman"/>
+          <w:sz w:val="24"/>
+          <w:szCs w:val="24"/>
+        </w:rPr>
+        <w:t xml:space="preserve"> or creatures</w:t>
+      </w:r>
+      <w:r>
+        <w:rPr>
+          <w:rFonts w:ascii="Times New Roman" w:hAnsi="Times New Roman" w:cs="Times New Roman"/>
+          <w:sz w:val="24"/>
+          <w:szCs w:val="24"/>
+        </w:rPr>
+        <w:t xml:space="preserve"> present as expected</w:t>
       </w:r>
     </w:p>
     <w:p>
@@ -1228,7 +1897,68 @@
           <w:sz w:val="24"/>
           <w:szCs w:val="24"/>
         </w:rPr>
-        <w:t>Search by name for character named Kara returns expected creature. Pressing OK button after response given returns focus to GUI as expected</w:t>
+        <w:lastRenderedPageBreak/>
+        <w:t xml:space="preserve">Search by name for character named </w:t>
+      </w:r>
+      <w:r>
+        <w:rPr>
+          <w:rFonts w:ascii="Times New Roman" w:hAnsi="Times New Roman" w:cs="Times New Roman"/>
+          <w:sz w:val="24"/>
+          <w:szCs w:val="24"/>
+        </w:rPr>
+        <w:t>Kara returns expected creature.</w:t>
+      </w:r>
+    </w:p>
+    <w:p>
+      <w:pPr>
+        <w:spacing w:line="480" w:lineRule="auto"/>
+        <w:rPr>
+          <w:rFonts w:ascii="Times New Roman" w:hAnsi="Times New Roman" w:cs="Times New Roman"/>
+          <w:sz w:val="24"/>
+          <w:szCs w:val="24"/>
+        </w:rPr>
+      </w:pPr>
+      <w:r>
+        <w:rPr>
+          <w:rFonts w:ascii="Times New Roman" w:hAnsi="Times New Roman" w:cs="Times New Roman"/>
+          <w:sz w:val="24"/>
+          <w:szCs w:val="24"/>
+        </w:rPr>
+        <w:drawing>
+          <wp:inline distT="0" distB="0" distL="0" distR="0" wp14:anchorId="191A87B7" wp14:editId="129E6157">
+            <wp:extent cx="5943600" cy="3234055"/>
+            <wp:effectExtent l="0" t="0" r="0" b="4445"/>
+            <wp:docPr id="1" name="Picture 1"/>
+            <wp:cNvGraphicFramePr>
+              <a:graphicFrameLocks xmlns:a="http://schemas.openxmlformats.org/drawingml/2006/main" noChangeAspect="1"/>
+            </wp:cNvGraphicFramePr>
+            <a:graphic xmlns:a="http://schemas.openxmlformats.org/drawingml/2006/main">
+              <a:graphicData uri="http://schemas.openxmlformats.org/drawingml/2006/picture">
+                <pic:pic xmlns:pic="http://schemas.openxmlformats.org/drawingml/2006/picture">
+                  <pic:nvPicPr>
+                    <pic:cNvPr id="1" name=""/>
+                    <pic:cNvPicPr/>
+                  </pic:nvPicPr>
+                  <pic:blipFill>
+                    <a:blip r:embed="rId5"/>
+                    <a:stretch>
+                      <a:fillRect/>
+                    </a:stretch>
+                  </pic:blipFill>
+                  <pic:spPr>
+                    <a:xfrm>
+                      <a:off x="0" y="0"/>
+                      <a:ext cx="5943600" cy="3234055"/>
+                    </a:xfrm>
+                    <a:prstGeom prst="rect">
+                      <a:avLst/>
+                    </a:prstGeom>
+                  </pic:spPr>
+                </pic:pic>
+              </a:graphicData>
+            </a:graphic>
+          </wp:inline>
+        </w:drawing>
       </w:r>
     </w:p>
     <w:p>
@@ -1251,25 +1981,15 @@
           <w:sz w:val="24"/>
           <w:szCs w:val="24"/>
         </w:rPr>
-        <w:t xml:space="preserve">Search by Name for </w:t>
-      </w:r>
-      <w:proofErr w:type="spellStart"/>
-      <w:r>
-        <w:rPr>
-          <w:rFonts w:ascii="Times New Roman" w:hAnsi="Times New Roman" w:cs="Times New Roman"/>
-          <w:sz w:val="24"/>
-          <w:szCs w:val="24"/>
-        </w:rPr>
-        <w:t>foobarbang</w:t>
-      </w:r>
-      <w:proofErr w:type="spellEnd"/>
-      <w:r>
-        <w:rPr>
-          <w:rFonts w:ascii="Times New Roman" w:hAnsi="Times New Roman" w:cs="Times New Roman"/>
-          <w:sz w:val="24"/>
-          <w:szCs w:val="24"/>
-        </w:rPr>
-        <w:t xml:space="preserve"> returns expected standard output. Pressing OK button after response given returns focus to GUI as expected.</w:t>
+        <w:t>Search by Name for foobarbang returns exp</w:t>
+      </w:r>
+      <w:r>
+        <w:rPr>
+          <w:rFonts w:ascii="Times New Roman" w:hAnsi="Times New Roman" w:cs="Times New Roman"/>
+          <w:sz w:val="24"/>
+          <w:szCs w:val="24"/>
+        </w:rPr>
+        <w:t>ected standard output. Pressing</w:t>
       </w:r>
     </w:p>
     <w:p>
@@ -1292,7 +2012,7 @@
           <w:sz w:val="24"/>
           <w:szCs w:val="24"/>
         </w:rPr>
-        <w:t>Search by type of Stone returns all Stones as expected. Pressing OK button after response given returns focus to GUI as expected.</w:t>
+        <w:t xml:space="preserve">Search by type of Stone returns all Stones as expected. </w:t>
       </w:r>
     </w:p>
     <w:p>
@@ -1315,25 +2035,15 @@
           <w:sz w:val="24"/>
           <w:szCs w:val="24"/>
         </w:rPr>
-        <w:t xml:space="preserve">Search by Type for </w:t>
-      </w:r>
-      <w:proofErr w:type="spellStart"/>
-      <w:r>
-        <w:rPr>
-          <w:rFonts w:ascii="Times New Roman" w:hAnsi="Times New Roman" w:cs="Times New Roman"/>
-          <w:sz w:val="24"/>
-          <w:szCs w:val="24"/>
-        </w:rPr>
-        <w:t>foobarbang</w:t>
-      </w:r>
-      <w:proofErr w:type="spellEnd"/>
-      <w:r>
-        <w:rPr>
-          <w:rFonts w:ascii="Times New Roman" w:hAnsi="Times New Roman" w:cs="Times New Roman"/>
-          <w:sz w:val="24"/>
-          <w:szCs w:val="24"/>
-        </w:rPr>
-        <w:t xml:space="preserve"> returns expected standard response. Pressing OK button after response given returns focus to GUI as expected.</w:t>
+        <w:t>Search by Type for foobarbang retu</w:t>
+      </w:r>
+      <w:r>
+        <w:rPr>
+          <w:rFonts w:ascii="Times New Roman" w:hAnsi="Times New Roman" w:cs="Times New Roman"/>
+          <w:sz w:val="24"/>
+          <w:szCs w:val="24"/>
+        </w:rPr>
+        <w:t>rns expected standard response.</w:t>
       </w:r>
     </w:p>
     <w:p>
@@ -1356,7 +2066,7 @@
           <w:sz w:val="24"/>
           <w:szCs w:val="24"/>
         </w:rPr>
-        <w:t>Search by index of 20002 returns Creature Kara as expected. Pressing OK button after response given returns focus to GUI as expected.</w:t>
+        <w:t xml:space="preserve">Search by index of 20002 returns Creature Kara as expected. </w:t>
       </w:r>
     </w:p>
     <w:p>
@@ -1381,23 +2091,21 @@
         </w:rPr>
         <w:t xml:space="preserve">Search of </w:t>
       </w:r>
-      <w:proofErr w:type="spellStart"/>
-      <w:r>
-        <w:rPr>
-          <w:rFonts w:ascii="Times New Roman" w:hAnsi="Times New Roman" w:cs="Times New Roman"/>
-          <w:sz w:val="24"/>
-          <w:szCs w:val="24"/>
-        </w:rPr>
-        <w:t>non existent</w:t>
-      </w:r>
-      <w:proofErr w:type="spellEnd"/>
-      <w:r>
-        <w:rPr>
-          <w:rFonts w:ascii="Times New Roman" w:hAnsi="Times New Roman" w:cs="Times New Roman"/>
-          <w:sz w:val="24"/>
-          <w:szCs w:val="24"/>
-        </w:rPr>
-        <w:t xml:space="preserve"> index returns standard response. Pressing OK button after response given returns focus to GUI as expected.</w:t>
+      <w:r>
+        <w:rPr>
+          <w:rFonts w:ascii="Times New Roman" w:hAnsi="Times New Roman" w:cs="Times New Roman"/>
+          <w:sz w:val="24"/>
+          <w:szCs w:val="24"/>
+        </w:rPr>
+        <w:t>non-existent</w:t>
+      </w:r>
+      <w:r>
+        <w:rPr>
+          <w:rFonts w:ascii="Times New Roman" w:hAnsi="Times New Roman" w:cs="Times New Roman"/>
+          <w:sz w:val="24"/>
+          <w:szCs w:val="24"/>
+        </w:rPr>
+        <w:t xml:space="preserve"> index returns standard response. </w:t>
       </w:r>
     </w:p>
     <w:p>
@@ -1420,7 +2128,7 @@
           <w:sz w:val="24"/>
           <w:szCs w:val="24"/>
         </w:rPr>
-        <w:t>Search of index (below lower bound) returns standardized response. Pressing OK button after response given returns focus to GUI as expected.</w:t>
+        <w:t xml:space="preserve">Search of index (below lower bound) returns standardized response. </w:t>
       </w:r>
     </w:p>
     <w:p>
@@ -1443,7 +2151,7 @@
           <w:sz w:val="24"/>
           <w:szCs w:val="24"/>
         </w:rPr>
-        <w:t>Search of index (above upper bound) returns standardized response. Pressing OK button after response given returns focus to GUI as expected.</w:t>
+        <w:t xml:space="preserve">Search of index (above upper bound) returns standardized response. </w:t>
       </w:r>
     </w:p>
     <w:p>
@@ -1466,41 +2174,275 @@
           <w:sz w:val="24"/>
           <w:szCs w:val="24"/>
         </w:rPr>
-        <w:t>Search with empty string returns correct standardized response. Pressing OK button after response given returns focus to GUI as expected.</w:t>
-      </w:r>
-    </w:p>
-    <w:p>
-      <w:pPr>
-        <w:spacing w:line="480" w:lineRule="auto"/>
-        <w:contextualSpacing/>
-        <w:rPr>
-          <w:rFonts w:ascii="Times New Roman" w:hAnsi="Times New Roman" w:cs="Times New Roman"/>
-          <w:sz w:val="24"/>
-          <w:szCs w:val="24"/>
-        </w:rPr>
-      </w:pPr>
-    </w:p>
-    <w:p>
-      <w:pPr>
-        <w:spacing w:line="480" w:lineRule="auto"/>
-        <w:contextualSpacing/>
-        <w:rPr>
-          <w:rFonts w:ascii="Times New Roman" w:hAnsi="Times New Roman" w:cs="Times New Roman"/>
-          <w:sz w:val="24"/>
-          <w:szCs w:val="24"/>
-        </w:rPr>
-      </w:pPr>
-    </w:p>
-    <w:p>
-      <w:pPr>
-        <w:spacing w:line="480" w:lineRule="auto"/>
-        <w:contextualSpacing/>
-        <w:rPr>
-          <w:rFonts w:ascii="Times New Roman" w:hAnsi="Times New Roman" w:cs="Times New Roman"/>
-          <w:sz w:val="24"/>
-          <w:szCs w:val="24"/>
-        </w:rPr>
-      </w:pPr>
+        <w:t>Search with empty string returns corre</w:t>
+      </w:r>
+      <w:r>
+        <w:rPr>
+          <w:rFonts w:ascii="Times New Roman" w:hAnsi="Times New Roman" w:cs="Times New Roman"/>
+          <w:sz w:val="24"/>
+          <w:szCs w:val="24"/>
+        </w:rPr>
+        <w:t>ct standardized response.</w:t>
+      </w:r>
+    </w:p>
+    <w:p>
+      <w:pPr>
+        <w:pStyle w:val="ListParagraph"/>
+        <w:numPr>
+          <w:ilvl w:val="2"/>
+          <w:numId w:val="1"/>
+        </w:numPr>
+        <w:spacing w:line="480" w:lineRule="auto"/>
+        <w:rPr>
+          <w:rFonts w:ascii="Times New Roman" w:hAnsi="Times New Roman" w:cs="Times New Roman"/>
+          <w:sz w:val="24"/>
+          <w:szCs w:val="24"/>
+        </w:rPr>
+      </w:pPr>
+      <w:r>
+        <w:rPr>
+          <w:rFonts w:ascii="Times New Roman" w:hAnsi="Times New Roman" w:cs="Times New Roman"/>
+          <w:sz w:val="24"/>
+          <w:szCs w:val="24"/>
+        </w:rPr>
+        <w:t>Sorting on creature by empathy within the Tribe group places Kara</w:t>
+      </w:r>
+    </w:p>
+    <w:p>
+      <w:pPr>
+        <w:spacing w:line="480" w:lineRule="auto"/>
+        <w:rPr>
+          <w:rFonts w:ascii="Times New Roman" w:hAnsi="Times New Roman" w:cs="Times New Roman"/>
+          <w:sz w:val="24"/>
+          <w:szCs w:val="24"/>
+        </w:rPr>
+      </w:pPr>
+      <w:r>
+        <w:rPr>
+          <w:rFonts w:ascii="Times New Roman" w:hAnsi="Times New Roman" w:cs="Times New Roman"/>
+          <w:sz w:val="24"/>
+          <w:szCs w:val="24"/>
+        </w:rPr>
+        <w:lastRenderedPageBreak/>
+        <w:drawing>
+          <wp:inline distT="0" distB="0" distL="0" distR="0" wp14:anchorId="6FD93252" wp14:editId="2BCAE189">
+            <wp:extent cx="5943600" cy="963930"/>
+            <wp:effectExtent l="0" t="0" r="0" b="7620"/>
+            <wp:docPr id="4" name="Picture 4"/>
+            <wp:cNvGraphicFramePr>
+              <a:graphicFrameLocks xmlns:a="http://schemas.openxmlformats.org/drawingml/2006/main" noChangeAspect="1"/>
+            </wp:cNvGraphicFramePr>
+            <a:graphic xmlns:a="http://schemas.openxmlformats.org/drawingml/2006/main">
+              <a:graphicData uri="http://schemas.openxmlformats.org/drawingml/2006/picture">
+                <pic:pic xmlns:pic="http://schemas.openxmlformats.org/drawingml/2006/picture">
+                  <pic:nvPicPr>
+                    <pic:cNvPr id="1" name=""/>
+                    <pic:cNvPicPr/>
+                  </pic:nvPicPr>
+                  <pic:blipFill>
+                    <a:blip r:embed="rId6"/>
+                    <a:stretch>
+                      <a:fillRect/>
+                    </a:stretch>
+                  </pic:blipFill>
+                  <pic:spPr>
+                    <a:xfrm>
+                      <a:off x="0" y="0"/>
+                      <a:ext cx="5943600" cy="963930"/>
+                    </a:xfrm>
+                    <a:prstGeom prst="rect">
+                      <a:avLst/>
+                    </a:prstGeom>
+                  </pic:spPr>
+                </pic:pic>
+              </a:graphicData>
+            </a:graphic>
+          </wp:inline>
+        </w:drawing>
+      </w:r>
+    </w:p>
+    <w:p>
+      <w:pPr>
+        <w:pStyle w:val="ListParagraph"/>
+        <w:numPr>
+          <w:ilvl w:val="2"/>
+          <w:numId w:val="1"/>
+        </w:numPr>
+        <w:spacing w:line="480" w:lineRule="auto"/>
+        <w:rPr>
+          <w:rFonts w:ascii="Times New Roman" w:hAnsi="Times New Roman" w:cs="Times New Roman"/>
+          <w:sz w:val="24"/>
+          <w:szCs w:val="24"/>
+        </w:rPr>
+      </w:pPr>
+      <w:r>
+        <w:rPr>
+          <w:rFonts w:ascii="Times New Roman" w:hAnsi="Times New Roman" w:cs="Times New Roman"/>
+          <w:sz w:val="24"/>
+          <w:szCs w:val="24"/>
+        </w:rPr>
+        <w:t>Sorting on creature by name within the Force party places Adan at top</w:t>
+      </w:r>
+    </w:p>
+    <w:p>
+      <w:pPr>
+        <w:pStyle w:val="ListParagraph"/>
+        <w:rPr>
+          <w:rFonts w:ascii="Times New Roman" w:hAnsi="Times New Roman" w:cs="Times New Roman"/>
+          <w:sz w:val="24"/>
+          <w:szCs w:val="24"/>
+        </w:rPr>
+      </w:pPr>
+    </w:p>
+    <w:p>
+      <w:pPr>
+        <w:spacing w:line="480" w:lineRule="auto"/>
+        <w:rPr>
+          <w:rFonts w:ascii="Times New Roman" w:hAnsi="Times New Roman" w:cs="Times New Roman"/>
+          <w:sz w:val="24"/>
+          <w:szCs w:val="24"/>
+        </w:rPr>
+      </w:pPr>
+      <w:r>
+        <w:rPr>
+          <w:rFonts w:ascii="Times New Roman" w:hAnsi="Times New Roman" w:cs="Times New Roman"/>
+          <w:sz w:val="24"/>
+          <w:szCs w:val="24"/>
+        </w:rPr>
+        <w:drawing>
+          <wp:inline distT="0" distB="0" distL="0" distR="0" wp14:anchorId="654EF514" wp14:editId="2136CE1D">
+            <wp:extent cx="5943600" cy="963295"/>
+            <wp:effectExtent l="0" t="0" r="0" b="8255"/>
+            <wp:docPr id="3" name="Picture 3"/>
+            <wp:cNvGraphicFramePr>
+              <a:graphicFrameLocks xmlns:a="http://schemas.openxmlformats.org/drawingml/2006/main" noChangeAspect="1"/>
+            </wp:cNvGraphicFramePr>
+            <a:graphic xmlns:a="http://schemas.openxmlformats.org/drawingml/2006/main">
+              <a:graphicData uri="http://schemas.openxmlformats.org/drawingml/2006/picture">
+                <pic:pic xmlns:pic="http://schemas.openxmlformats.org/drawingml/2006/picture">
+                  <pic:nvPicPr>
+                    <pic:cNvPr id="1" name=""/>
+                    <pic:cNvPicPr/>
+                  </pic:nvPicPr>
+                  <pic:blipFill>
+                    <a:blip r:embed="rId7"/>
+                    <a:stretch>
+                      <a:fillRect/>
+                    </a:stretch>
+                  </pic:blipFill>
+                  <pic:spPr>
+                    <a:xfrm>
+                      <a:off x="0" y="0"/>
+                      <a:ext cx="5943600" cy="963295"/>
+                    </a:xfrm>
+                    <a:prstGeom prst="rect">
+                      <a:avLst/>
+                    </a:prstGeom>
+                  </pic:spPr>
+                </pic:pic>
+              </a:graphicData>
+            </a:graphic>
+          </wp:inline>
+        </w:drawing>
+      </w:r>
+    </w:p>
+    <w:p>
+      <w:pPr>
+        <w:pStyle w:val="ListParagraph"/>
+        <w:numPr>
+          <w:ilvl w:val="2"/>
+          <w:numId w:val="1"/>
+        </w:numPr>
+        <w:spacing w:line="480" w:lineRule="auto"/>
+        <w:rPr>
+          <w:rFonts w:ascii="Times New Roman" w:hAnsi="Times New Roman" w:cs="Times New Roman"/>
+          <w:sz w:val="24"/>
+          <w:szCs w:val="24"/>
+        </w:rPr>
+      </w:pPr>
+      <w:r>
+        <w:rPr>
+          <w:rFonts w:ascii="Times New Roman" w:hAnsi="Times New Roman" w:cs="Times New Roman"/>
+          <w:sz w:val="24"/>
+          <w:szCs w:val="24"/>
+        </w:rPr>
+        <w:t>Selecting any character tab within any party reveals the character update form, and all character attributes</w:t>
+      </w:r>
+    </w:p>
+    <w:p>
+      <w:pPr>
+        <w:pStyle w:val="ListParagraph"/>
+        <w:numPr>
+          <w:ilvl w:val="2"/>
+          <w:numId w:val="1"/>
+        </w:numPr>
+        <w:spacing w:line="480" w:lineRule="auto"/>
+        <w:rPr>
+          <w:rFonts w:ascii="Times New Roman" w:hAnsi="Times New Roman" w:cs="Times New Roman"/>
+          <w:sz w:val="24"/>
+          <w:szCs w:val="24"/>
+        </w:rPr>
+      </w:pPr>
+      <w:r>
+        <w:rPr>
+          <w:rFonts w:ascii="Times New Roman" w:hAnsi="Times New Roman" w:cs="Times New Roman"/>
+          <w:sz w:val="24"/>
+          <w:szCs w:val="24"/>
+        </w:rPr>
+        <w:t>Update attributes of a character occurs when button is pressed and numbers are selected</w:t>
+      </w:r>
+    </w:p>
+    <w:p>
+      <w:pPr>
+        <w:spacing w:line="480" w:lineRule="auto"/>
+        <w:rPr>
+          <w:rFonts w:ascii="Times New Roman" w:hAnsi="Times New Roman" w:cs="Times New Roman"/>
+          <w:sz w:val="24"/>
+          <w:szCs w:val="24"/>
+        </w:rPr>
+      </w:pPr>
+      <w:r>
+        <w:rPr>
+          <w:rFonts w:ascii="Times New Roman" w:hAnsi="Times New Roman" w:cs="Times New Roman"/>
+          <w:sz w:val="24"/>
+          <w:szCs w:val="24"/>
+        </w:rPr>
+        <w:drawing>
+          <wp:inline distT="0" distB="0" distL="0" distR="0" wp14:anchorId="6DF0DB65" wp14:editId="38A8A006">
+            <wp:extent cx="5943600" cy="3273425"/>
+            <wp:effectExtent l="0" t="0" r="0" b="3175"/>
+            <wp:docPr id="5" name="Picture 5"/>
+            <wp:cNvGraphicFramePr>
+              <a:graphicFrameLocks xmlns:a="http://schemas.openxmlformats.org/drawingml/2006/main" noChangeAspect="1"/>
+            </wp:cNvGraphicFramePr>
+            <a:graphic xmlns:a="http://schemas.openxmlformats.org/drawingml/2006/main">
+              <a:graphicData uri="http://schemas.openxmlformats.org/drawingml/2006/picture">
+                <pic:pic xmlns:pic="http://schemas.openxmlformats.org/drawingml/2006/picture">
+                  <pic:nvPicPr>
+                    <pic:cNvPr id="1" name=""/>
+                    <pic:cNvPicPr/>
+                  </pic:nvPicPr>
+                  <pic:blipFill>
+                    <a:blip r:embed="rId8"/>
+                    <a:stretch>
+                      <a:fillRect/>
+                    </a:stretch>
+                  </pic:blipFill>
+                  <pic:spPr>
+                    <a:xfrm>
+                      <a:off x="0" y="0"/>
+                      <a:ext cx="5943600" cy="3273425"/>
+                    </a:xfrm>
+                    <a:prstGeom prst="rect">
+                      <a:avLst/>
+                    </a:prstGeom>
+                  </pic:spPr>
+                </pic:pic>
+              </a:graphicData>
+            </a:graphic>
+          </wp:inline>
+        </w:drawing>
+      </w:r>
     </w:p>
     <w:p>
       <w:pPr>
@@ -1560,52 +2502,11 @@
       </w:pPr>
       <w:r>
         <w:rPr>
-          <w:rFonts w:ascii="Times New Roman" w:eastAsia="Calibri" w:hAnsi="Times New Roman" w:cs="Times New Roman"/>
-          <w:sz w:val="24"/>
-          <w:szCs w:val="24"/>
-        </w:rPr>
-        <w:t>I believe I would have liked to implement the Type as constants rather than strings</w:t>
-      </w:r>
-    </w:p>
-    <w:p>
-      <w:pPr>
-        <w:pStyle w:val="ListParagraph"/>
-        <w:numPr>
-          <w:ilvl w:val="1"/>
-          <w:numId w:val="2"/>
-        </w:numPr>
-        <w:spacing w:line="480" w:lineRule="auto"/>
-        <w:rPr>
-          <w:rFonts w:ascii="Times New Roman" w:hAnsi="Times New Roman" w:cs="Times New Roman"/>
-          <w:sz w:val="24"/>
-          <w:szCs w:val="24"/>
-        </w:rPr>
-      </w:pPr>
-      <w:r>
-        <w:rPr>
-          <w:rFonts w:ascii="Times New Roman" w:hAnsi="Times New Roman" w:cs="Times New Roman"/>
-          <w:sz w:val="24"/>
-          <w:szCs w:val="24"/>
-        </w:rPr>
-        <w:t xml:space="preserve">I would be interested to try different data structures than </w:t>
-      </w:r>
-      <w:proofErr w:type="spellStart"/>
-      <w:r>
-        <w:rPr>
-          <w:rFonts w:ascii="Times New Roman" w:hAnsi="Times New Roman" w:cs="Times New Roman"/>
-          <w:sz w:val="24"/>
-          <w:szCs w:val="24"/>
-        </w:rPr>
-        <w:t>ArrayList</w:t>
-      </w:r>
-      <w:proofErr w:type="spellEnd"/>
-      <w:r>
-        <w:rPr>
-          <w:rFonts w:ascii="Times New Roman" w:hAnsi="Times New Roman" w:cs="Times New Roman"/>
-          <w:sz w:val="24"/>
-          <w:szCs w:val="24"/>
-        </w:rPr>
-        <w:t xml:space="preserve"> objects for the nested tree, as I believe other data types may be more suited for the search functionality</w:t>
+          <w:rFonts w:ascii="Times New Roman" w:hAnsi="Times New Roman" w:cs="Times New Roman"/>
+          <w:sz w:val="24"/>
+          <w:szCs w:val="24"/>
+        </w:rPr>
+        <w:t>I think I may need to refactor a little more, there is a tighter coupling than I would prefer</w:t>
       </w:r>
     </w:p>
     <w:p>

</xml_diff>

<commit_message>
concurrency is not fun with resources
</commit_message>
<xml_diff>
--- a/src/game/doc/Sorcerers_Cave_Software_Documentation-Eric_Sabelhaus.docx
+++ b/src/game/doc/Sorcerers_Cave_Software_Documentation-Eric_Sabelhaus.docx
@@ -66,7 +66,16 @@
           <w:szCs w:val="36"/>
           <w:u w:val="single"/>
         </w:rPr>
-        <w:t>Date: 06/23/16</w:t>
+        <w:t>Date: 07/8</w:t>
+      </w:r>
+      <w:r>
+        <w:rPr>
+          <w:rFonts w:ascii="Times New Roman" w:hAnsi="Times New Roman" w:cs="Times New Roman"/>
+          <w:sz w:val="36"/>
+          <w:szCs w:val="36"/>
+          <w:u w:val="single"/>
+        </w:rPr>
+        <w:t>/16</w:t>
       </w:r>
     </w:p>
     <w:p>
@@ -196,25 +205,7 @@
             <w:sz w:val="24"/>
             <w:szCs w:val="24"/>
           </w:rPr>
-          <w:t>Cave E</w:t>
-        </w:r>
-        <w:r>
-          <w:rPr>
-            <w:rStyle w:val="Hyperlink"/>
-            <w:rFonts w:ascii="Times New Roman" w:eastAsia="Calibri" w:hAnsi="Times New Roman" w:cs="Times New Roman"/>
-            <w:sz w:val="24"/>
-            <w:szCs w:val="24"/>
-          </w:rPr>
-          <w:t>x</w:t>
-        </w:r>
-        <w:r>
-          <w:rPr>
-            <w:rStyle w:val="Hyperlink"/>
-            <w:rFonts w:ascii="Times New Roman" w:eastAsia="Calibri" w:hAnsi="Times New Roman" w:cs="Times New Roman"/>
-            <w:sz w:val="24"/>
-            <w:szCs w:val="24"/>
-          </w:rPr>
-          <w:t>plorer</w:t>
+          <w:t>Cave Explorer</w:t>
         </w:r>
       </w:hyperlink>
     </w:p>
@@ -258,25 +249,7 @@
             <w:sz w:val="24"/>
             <w:szCs w:val="24"/>
           </w:rPr>
-          <w:t>ch</w:t>
-        </w:r>
-        <w:r>
-          <w:rPr>
-            <w:rStyle w:val="Hyperlink"/>
-            <w:rFonts w:ascii="Times New Roman" w:eastAsia="Calibri" w:hAnsi="Times New Roman" w:cs="Times New Roman"/>
-            <w:sz w:val="24"/>
-            <w:szCs w:val="24"/>
-          </w:rPr>
-          <w:t xml:space="preserve"> </w:t>
-        </w:r>
-        <w:r>
-          <w:rPr>
-            <w:rStyle w:val="Hyperlink"/>
-            <w:rFonts w:ascii="Times New Roman" w:eastAsia="Calibri" w:hAnsi="Times New Roman" w:cs="Times New Roman"/>
-            <w:sz w:val="24"/>
-            <w:szCs w:val="24"/>
-          </w:rPr>
-          <w:t>The Cave</w:t>
+          <w:t>ch The Cave</w:t>
         </w:r>
       </w:hyperlink>
     </w:p>
@@ -663,46 +636,11 @@
           <w:sz w:val="24"/>
           <w:szCs w:val="24"/>
         </w:rPr>
-        <w:t>java -</w:t>
-      </w:r>
-      <w:proofErr w:type="spellStart"/>
-      <w:r>
-        <w:rPr>
-          <w:rFonts w:ascii="Times New Roman" w:hAnsi="Times New Roman" w:cs="Times New Roman"/>
-          <w:sz w:val="24"/>
-          <w:szCs w:val="24"/>
-        </w:rPr>
-        <w:t>classpath</w:t>
-      </w:r>
-      <w:proofErr w:type="spellEnd"/>
-      <w:r>
-        <w:rPr>
-          <w:rFonts w:ascii="Times New Roman" w:hAnsi="Times New Roman" w:cs="Times New Roman"/>
-          <w:sz w:val="24"/>
-          <w:szCs w:val="24"/>
-        </w:rPr>
-        <w:t xml:space="preserve"> bin </w:t>
-      </w:r>
-      <w:proofErr w:type="spellStart"/>
-      <w:proofErr w:type="gramStart"/>
-      <w:r>
-        <w:rPr>
-          <w:rFonts w:ascii="Times New Roman" w:hAnsi="Times New Roman" w:cs="Times New Roman"/>
-          <w:sz w:val="24"/>
-          <w:szCs w:val="24"/>
-        </w:rPr>
-        <w:t>game.GameGUI</w:t>
-      </w:r>
-      <w:proofErr w:type="spellEnd"/>
-      <w:proofErr w:type="gramEnd"/>
-    </w:p>
-    <w:p>
-      <w:pPr>
-        <w:pStyle w:val="ListParagraph"/>
-        <w:numPr>
-          <w:ilvl w:val="0"/>
-          <w:numId w:val="4"/>
-        </w:numPr>
+        <w:t>java -classpath bin game.GameGUI</w:t>
+      </w:r>
+    </w:p>
+    <w:p>
+      <w:pPr>
         <w:spacing w:line="480" w:lineRule="auto"/>
         <w:rPr>
           <w:rFonts w:ascii="Times New Roman" w:hAnsi="Times New Roman" w:cs="Times New Roman"/>
@@ -798,11 +736,6 @@
     </w:p>
     <w:p>
       <w:pPr>
-        <w:pStyle w:val="ListParagraph"/>
-        <w:numPr>
-          <w:ilvl w:val="0"/>
-          <w:numId w:val="4"/>
-        </w:numPr>
         <w:spacing w:line="480" w:lineRule="auto"/>
         <w:rPr>
           <w:rFonts w:ascii="Times New Roman" w:hAnsi="Times New Roman" w:cs="Times New Roman"/>
@@ -861,11 +794,6 @@
     </w:p>
     <w:p>
       <w:pPr>
-        <w:pStyle w:val="ListParagraph"/>
-        <w:numPr>
-          <w:ilvl w:val="0"/>
-          <w:numId w:val="4"/>
-        </w:numPr>
         <w:spacing w:line="480" w:lineRule="auto"/>
         <w:rPr>
           <w:rFonts w:ascii="Times New Roman" w:hAnsi="Times New Roman" w:cs="Times New Roman"/>
@@ -924,11 +852,6 @@
     </w:p>
     <w:p>
       <w:pPr>
-        <w:pStyle w:val="ListParagraph"/>
-        <w:numPr>
-          <w:ilvl w:val="0"/>
-          <w:numId w:val="4"/>
-        </w:numPr>
         <w:spacing w:line="480" w:lineRule="auto"/>
         <w:rPr>
           <w:rFonts w:ascii="Times New Roman" w:hAnsi="Times New Roman" w:cs="Times New Roman"/>
@@ -943,38 +866,7 @@
           <w:szCs w:val="24"/>
         </w:rPr>
         <w:lastRenderedPageBreak/>
-        <w:t>Within the tabbed section, there are two tabs available, and each serves a distinct purpose</w:t>
-      </w:r>
-      <w:r>
-        <w:rPr>
-          <w:rFonts w:ascii="Times New Roman" w:hAnsi="Times New Roman" w:cs="Times New Roman"/>
-          <w:sz w:val="24"/>
-          <w:szCs w:val="24"/>
-        </w:rPr>
-        <w:t>:</w:t>
-      </w:r>
-    </w:p>
-    <w:p>
-      <w:pPr>
-        <w:pStyle w:val="ListParagraph"/>
-        <w:numPr>
-          <w:ilvl w:val="0"/>
-          <w:numId w:val="4"/>
-        </w:numPr>
-        <w:spacing w:line="480" w:lineRule="auto"/>
-        <w:rPr>
-          <w:rFonts w:ascii="Times New Roman" w:hAnsi="Times New Roman" w:cs="Times New Roman"/>
-          <w:sz w:val="24"/>
-          <w:szCs w:val="24"/>
-        </w:rPr>
-      </w:pPr>
-      <w:r>
-        <w:rPr>
-          <w:rFonts w:ascii="Times New Roman" w:hAnsi="Times New Roman" w:cs="Times New Roman"/>
-          <w:sz w:val="24"/>
-          <w:szCs w:val="24"/>
-        </w:rPr>
-        <w:t>The first tab, which you are presented when the GUI opens, is the Cave Explorer tab. It can be best utilized by following these instructions:</w:t>
+        <w:t>Within the tabbed section, there are two tabs available, and each serves a distinct purposeThe first tab, which you are presented when the GUI opens, is the Cave Explorer tab. It can be best utilized by following these instructions:</w:t>
       </w:r>
     </w:p>
     <w:p>
@@ -1531,43 +1423,20 @@
     </w:p>
     <w:p>
       <w:pPr>
-        <w:pStyle w:val="ListParagraph"/>
-        <w:numPr>
-          <w:ilvl w:val="0"/>
-          <w:numId w:val="4"/>
-        </w:numPr>
-        <w:spacing w:line="480" w:lineRule="auto"/>
-        <w:rPr>
-          <w:rFonts w:ascii="Times New Roman" w:hAnsi="Times New Roman" w:cs="Times New Roman"/>
-          <w:sz w:val="24"/>
-          <w:szCs w:val="24"/>
-        </w:rPr>
-      </w:pPr>
-      <w:r>
-        <w:rPr>
-          <w:rFonts w:ascii="Times New Roman" w:hAnsi="Times New Roman" w:cs="Times New Roman"/>
-          <w:sz w:val="24"/>
-          <w:szCs w:val="24"/>
-        </w:rPr>
-        <w:t xml:space="preserve">The second tab available within this view is the Search </w:t>
-      </w:r>
-      <w:proofErr w:type="gramStart"/>
-      <w:r>
-        <w:rPr>
-          <w:rFonts w:ascii="Times New Roman" w:hAnsi="Times New Roman" w:cs="Times New Roman"/>
-          <w:sz w:val="24"/>
-          <w:szCs w:val="24"/>
-        </w:rPr>
-        <w:t>The</w:t>
-      </w:r>
-      <w:proofErr w:type="gramEnd"/>
-      <w:r>
-        <w:rPr>
-          <w:rFonts w:ascii="Times New Roman" w:hAnsi="Times New Roman" w:cs="Times New Roman"/>
-          <w:sz w:val="24"/>
-          <w:szCs w:val="24"/>
-        </w:rPr>
-        <w:t xml:space="preserve"> Cave tab</w:t>
+        <w:spacing w:line="480" w:lineRule="auto"/>
+        <w:rPr>
+          <w:rFonts w:ascii="Times New Roman" w:hAnsi="Times New Roman" w:cs="Times New Roman"/>
+          <w:sz w:val="24"/>
+          <w:szCs w:val="24"/>
+        </w:rPr>
+      </w:pPr>
+      <w:r>
+        <w:rPr>
+          <w:rFonts w:ascii="Times New Roman" w:hAnsi="Times New Roman" w:cs="Times New Roman"/>
+          <w:sz w:val="24"/>
+          <w:szCs w:val="24"/>
+        </w:rPr>
+        <w:t>The second tab available within this view is the Search The Cave tab</w:t>
       </w:r>
       <w:r>
         <w:rPr>
@@ -2157,34 +2026,14 @@
           <w:szCs w:val="24"/>
         </w:rPr>
       </w:pPr>
-      <w:proofErr w:type="gramStart"/>
-      <w:r>
-        <w:rPr>
-          <w:rFonts w:ascii="Times New Roman" w:hAnsi="Times New Roman" w:cs="Times New Roman"/>
-          <w:sz w:val="24"/>
-          <w:szCs w:val="24"/>
-        </w:rPr>
-        <w:t>a :</w:t>
-      </w:r>
-      <w:proofErr w:type="gramEnd"/>
-      <w:r>
-        <w:rPr>
-          <w:rFonts w:ascii="Times New Roman" w:hAnsi="Times New Roman" w:cs="Times New Roman"/>
-          <w:sz w:val="24"/>
-          <w:szCs w:val="24"/>
-        </w:rPr>
-        <w:t xml:space="preserve"> 40001 : Wand : 20001 : </w:t>
-      </w:r>
-      <w:proofErr w:type="spellStart"/>
-      <w:r>
-        <w:rPr>
-          <w:rFonts w:ascii="Times New Roman" w:hAnsi="Times New Roman" w:cs="Times New Roman"/>
-          <w:sz w:val="24"/>
-          <w:szCs w:val="24"/>
-        </w:rPr>
-        <w:t>ElderWand</w:t>
-      </w:r>
-      <w:proofErr w:type="spellEnd"/>
+      <w:r>
+        <w:rPr>
+          <w:rFonts w:ascii="Times New Roman" w:hAnsi="Times New Roman" w:cs="Times New Roman"/>
+          <w:sz w:val="24"/>
+          <w:szCs w:val="24"/>
+        </w:rPr>
+        <w:t>a : 40001 : Wand : 20001 : ElderWand</w:t>
+      </w:r>
     </w:p>
     <w:p>
       <w:pPr>
@@ -2204,43 +2053,7 @@
           <w:sz w:val="24"/>
           <w:szCs w:val="24"/>
         </w:rPr>
-        <w:t>//    j:&lt;index&gt;:&lt;name&gt;:&lt;creature index&gt;:&lt;time</w:t>
-      </w:r>
-      <w:proofErr w:type="gramStart"/>
-      <w:r>
-        <w:rPr>
-          <w:rFonts w:ascii="Times New Roman" w:hAnsi="Times New Roman" w:cs="Times New Roman"/>
-          <w:sz w:val="24"/>
-          <w:szCs w:val="24"/>
-        </w:rPr>
-        <w:t>&gt;[</w:t>
-      </w:r>
-      <w:proofErr w:type="gramEnd"/>
-      <w:r>
-        <w:rPr>
-          <w:rFonts w:ascii="Times New Roman" w:hAnsi="Times New Roman" w:cs="Times New Roman"/>
-          <w:sz w:val="24"/>
-          <w:szCs w:val="24"/>
-        </w:rPr>
-        <w:t xml:space="preserve">:&lt;required </w:t>
-      </w:r>
-      <w:proofErr w:type="spellStart"/>
-      <w:r>
-        <w:rPr>
-          <w:rFonts w:ascii="Times New Roman" w:hAnsi="Times New Roman" w:cs="Times New Roman"/>
-          <w:sz w:val="24"/>
-          <w:szCs w:val="24"/>
-        </w:rPr>
-        <w:t>artifact:type</w:t>
-      </w:r>
-      <w:proofErr w:type="spellEnd"/>
-      <w:r>
-        <w:rPr>
-          <w:rFonts w:ascii="Times New Roman" w:hAnsi="Times New Roman" w:cs="Times New Roman"/>
-          <w:sz w:val="24"/>
-          <w:szCs w:val="24"/>
-        </w:rPr>
-        <w:t>&gt;:&lt;number&gt;]*</w:t>
+        <w:t>//    j:&lt;index&gt;:&lt;name&gt;:&lt;creature index&gt;:&lt;time&gt;[:&lt;required artifact:type&gt;:&lt;number&gt;]*</w:t>
       </w:r>
     </w:p>
     <w:p>
@@ -2268,23 +2081,13 @@
           <w:szCs w:val="24"/>
         </w:rPr>
       </w:pPr>
-      <w:proofErr w:type="gramStart"/>
-      <w:r>
-        <w:rPr>
-          <w:rFonts w:ascii="Times New Roman" w:hAnsi="Times New Roman" w:cs="Times New Roman"/>
-          <w:sz w:val="24"/>
-          <w:szCs w:val="24"/>
-        </w:rPr>
-        <w:t>j :</w:t>
-      </w:r>
-      <w:proofErr w:type="gramEnd"/>
-      <w:r>
-        <w:rPr>
-          <w:rFonts w:ascii="Times New Roman" w:hAnsi="Times New Roman" w:cs="Times New Roman"/>
-          <w:sz w:val="24"/>
-          <w:szCs w:val="24"/>
-        </w:rPr>
-        <w:t xml:space="preserve"> 50001 : Swing : 20001 : 5.00 : Stone : 0 : </w:t>
+      <w:r>
+        <w:rPr>
+          <w:rFonts w:ascii="Times New Roman" w:hAnsi="Times New Roman" w:cs="Times New Roman"/>
+          <w:sz w:val="24"/>
+          <w:szCs w:val="24"/>
+        </w:rPr>
+        <w:t xml:space="preserve">j : 50001 : Swing : 20001 : 5.00 : Stone : 0 : </w:t>
       </w:r>
       <w:r>
         <w:rPr>
@@ -2670,6 +2473,29 @@
       <w:pPr>
         <w:pStyle w:val="ListParagraph"/>
         <w:numPr>
+          <w:ilvl w:val="4"/>
+          <w:numId w:val="3"/>
+        </w:numPr>
+        <w:spacing w:line="480" w:lineRule="auto"/>
+        <w:rPr>
+          <w:rFonts w:ascii="Times New Roman" w:hAnsi="Times New Roman" w:cs="Times New Roman"/>
+          <w:sz w:val="24"/>
+          <w:szCs w:val="24"/>
+        </w:rPr>
+      </w:pPr>
+      <w:r>
+        <w:rPr>
+          <w:rFonts w:ascii="Times New Roman" w:hAnsi="Times New Roman" w:cs="Times New Roman"/>
+          <w:sz w:val="24"/>
+          <w:szCs w:val="24"/>
+        </w:rPr>
+        <w:t>This Job must require the correct resource</w:t>
+      </w:r>
+    </w:p>
+    <w:p>
+      <w:pPr>
+        <w:pStyle w:val="ListParagraph"/>
+        <w:numPr>
           <w:ilvl w:val="3"/>
           <w:numId w:val="3"/>
         </w:numPr>
@@ -2794,6 +2620,7 @@
           <w:sz w:val="24"/>
           <w:szCs w:val="24"/>
         </w:rPr>
+        <w:lastRenderedPageBreak/>
         <w:t xml:space="preserve">GUI </w:t>
       </w:r>
       <w:r>
@@ -2825,7 +2652,6 @@
           <w:sz w:val="24"/>
           <w:szCs w:val="24"/>
         </w:rPr>
-        <w:lastRenderedPageBreak/>
         <w:t>Picking LargeCave.txt using JFilePicker. File contains no undiscovered items. After file loaded, all parties are present in tabs with no undiscovered items</w:t>
       </w:r>
       <w:r>
@@ -2942,8 +2768,10 @@
       <w:r>
         <w:rPr>
           <w:rFonts w:ascii="Times New Roman" w:hAnsi="Times New Roman" w:cs="Times New Roman"/>
-          <w:sz w:val="24"/>
-          <w:szCs w:val="24"/>
+          <w:noProof/>
+          <w:sz w:val="24"/>
+          <w:szCs w:val="24"/>
+          <w:lang w:eastAsia="en-US"/>
         </w:rPr>
         <w:drawing>
           <wp:inline distT="0" distB="0" distL="0" distR="0" wp14:anchorId="7C34EA32" wp14:editId="43CC37A8">
@@ -3002,25 +2830,7 @@
           <w:sz w:val="24"/>
           <w:szCs w:val="24"/>
         </w:rPr>
-        <w:t xml:space="preserve">Sorting Creature by Name re-renders the tree view showing “My Cave Sorted </w:t>
-      </w:r>
-      <w:proofErr w:type="gramStart"/>
-      <w:r>
-        <w:rPr>
-          <w:rFonts w:ascii="Times New Roman" w:hAnsi="Times New Roman" w:cs="Times New Roman"/>
-          <w:sz w:val="24"/>
-          <w:szCs w:val="24"/>
-        </w:rPr>
-        <w:t>By</w:t>
-      </w:r>
-      <w:proofErr w:type="gramEnd"/>
-      <w:r>
-        <w:rPr>
-          <w:rFonts w:ascii="Times New Roman" w:hAnsi="Times New Roman" w:cs="Times New Roman"/>
-          <w:sz w:val="24"/>
-          <w:szCs w:val="24"/>
-        </w:rPr>
-        <w:t>: Creature and Name” as the root instead of “My Cave”</w:t>
+        <w:t>Sorting Creature by Name re-renders the tree view showing “My Cave Sorted By: Creature and Name” as the root instead of “My Cave”</w:t>
       </w:r>
     </w:p>
     <w:p>
@@ -3059,8 +2869,10 @@
       <w:r>
         <w:rPr>
           <w:rFonts w:ascii="Times New Roman" w:hAnsi="Times New Roman" w:cs="Times New Roman"/>
-          <w:sz w:val="24"/>
-          <w:szCs w:val="24"/>
+          <w:noProof/>
+          <w:sz w:val="24"/>
+          <w:szCs w:val="24"/>
+          <w:lang w:eastAsia="en-US"/>
         </w:rPr>
         <w:drawing>
           <wp:inline distT="0" distB="0" distL="0" distR="0" wp14:anchorId="3FCB54C5" wp14:editId="6E82C12B">
@@ -3196,8 +3008,10 @@
       <w:r>
         <w:rPr>
           <w:rFonts w:ascii="Times New Roman" w:hAnsi="Times New Roman" w:cs="Times New Roman"/>
-          <w:sz w:val="24"/>
-          <w:szCs w:val="24"/>
+          <w:noProof/>
+          <w:sz w:val="24"/>
+          <w:szCs w:val="24"/>
+          <w:lang w:eastAsia="en-US"/>
         </w:rPr>
         <w:lastRenderedPageBreak/>
         <w:drawing>
@@ -3236,8 +3050,6 @@
           </wp:inline>
         </w:drawing>
       </w:r>
-      <w:bookmarkStart w:id="8" w:name="_GoBack"/>
-      <w:bookmarkEnd w:id="8"/>
     </w:p>
     <w:p>
       <w:pPr>
@@ -3449,44 +3261,6 @@
           <w:szCs w:val="24"/>
         </w:rPr>
       </w:pPr>
-      <w:r>
-        <w:lastRenderedPageBreak/>
-        <w:drawing>
-          <wp:inline distT="0" distB="0" distL="0" distR="0" wp14:anchorId="10963DB0" wp14:editId="5CFA0D32">
-            <wp:extent cx="5943600" cy="4883150"/>
-            <wp:effectExtent l="0" t="0" r="0" b="0"/>
-            <wp:docPr id="1" name="Picture 1"/>
-            <wp:cNvGraphicFramePr>
-              <a:graphicFrameLocks xmlns:a="http://schemas.openxmlformats.org/drawingml/2006/main" noChangeAspect="1"/>
-            </wp:cNvGraphicFramePr>
-            <a:graphic xmlns:a="http://schemas.openxmlformats.org/drawingml/2006/main">
-              <a:graphicData uri="http://schemas.openxmlformats.org/drawingml/2006/picture">
-                <pic:pic xmlns:pic="http://schemas.openxmlformats.org/drawingml/2006/picture">
-                  <pic:nvPicPr>
-                    <pic:cNvPr id="1" name=""/>
-                    <pic:cNvPicPr/>
-                  </pic:nvPicPr>
-                  <pic:blipFill>
-                    <a:blip r:embed="rId8"/>
-                    <a:stretch>
-                      <a:fillRect/>
-                    </a:stretch>
-                  </pic:blipFill>
-                  <pic:spPr>
-                    <a:xfrm>
-                      <a:off x="0" y="0"/>
-                      <a:ext cx="5943600" cy="4883150"/>
-                    </a:xfrm>
-                    <a:prstGeom prst="rect">
-                      <a:avLst/>
-                    </a:prstGeom>
-                  </pic:spPr>
-                </pic:pic>
-              </a:graphicData>
-            </a:graphic>
-          </wp:inline>
-        </w:drawing>
-      </w:r>
     </w:p>
     <w:p>
       <w:pPr>
@@ -3521,7 +3295,7 @@
         </w:rPr>
         <w:t xml:space="preserve"> </w:t>
       </w:r>
-      <w:bookmarkStart w:id="9" w:name="Comments"/>
+      <w:bookmarkStart w:id="8" w:name="Comments"/>
       <w:r>
         <w:rPr>
           <w:rFonts w:ascii="Times New Roman" w:eastAsia="Calibri" w:hAnsi="Times New Roman" w:cs="Times New Roman"/>
@@ -3530,7 +3304,7 @@
         </w:rPr>
         <w:t>Comments</w:t>
       </w:r>
-      <w:bookmarkEnd w:id="9"/>
+      <w:bookmarkEnd w:id="8"/>
       <w:r>
         <w:rPr>
           <w:rFonts w:ascii="Times New Roman" w:eastAsia="Calibri" w:hAnsi="Times New Roman" w:cs="Times New Roman"/>
@@ -3560,8 +3334,27 @@
           <w:sz w:val="24"/>
           <w:szCs w:val="24"/>
         </w:rPr>
-        <w:t>Definitely feels a lot better after I refactored and move a bunch of stuff out of the GUI class into more appropriate places</w:t>
-      </w:r>
+        <w:t>I did have a little trouble getting my locking working, and did decide against a semaphore for this application, as it was overkill and unnecessary</w:t>
+      </w:r>
+      <w:r>
+        <w:rPr>
+          <w:rFonts w:ascii="Times New Roman" w:hAnsi="Times New Roman" w:cs="Times New Roman"/>
+          <w:sz w:val="24"/>
+          <w:szCs w:val="24"/>
+        </w:rPr>
+        <w:t xml:space="preserve">. I instead used a </w:t>
+      </w:r>
+      <w:r>
+        <w:rPr>
+          <w:rFonts w:ascii="Times New Roman" w:hAnsi="Times New Roman" w:cs="Times New Roman"/>
+          <w:sz w:val="24"/>
+          <w:szCs w:val="24"/>
+        </w:rPr>
+        <w:lastRenderedPageBreak/>
+        <w:t>Mutex strategy to lock a resource to a single thread, and used the tryAcquire method to check whether it was available. Turned out really nice!</w:t>
+      </w:r>
+      <w:bookmarkStart w:id="9" w:name="_GoBack"/>
+      <w:bookmarkEnd w:id="9"/>
     </w:p>
     <w:p>
       <w:pPr>
@@ -3583,30 +3376,7 @@
           <w:sz w:val="24"/>
           <w:szCs w:val="24"/>
         </w:rPr>
-        <w:t>I would love to know a better way to redraw the tree view without having to tear down and rebuild a new tree object every time, but it works I guess</w:t>
-      </w:r>
-    </w:p>
-    <w:p>
-      <w:pPr>
-        <w:pStyle w:val="ListParagraph"/>
-        <w:numPr>
-          <w:ilvl w:val="1"/>
-          <w:numId w:val="3"/>
-        </w:numPr>
-        <w:spacing w:line="480" w:lineRule="auto"/>
-        <w:rPr>
-          <w:rFonts w:ascii="Times New Roman" w:hAnsi="Times New Roman" w:cs="Times New Roman"/>
-          <w:sz w:val="24"/>
-          <w:szCs w:val="24"/>
-        </w:rPr>
-      </w:pPr>
-      <w:r>
-        <w:rPr>
-          <w:rFonts w:ascii="Times New Roman" w:hAnsi="Times New Roman" w:cs="Times New Roman"/>
-          <w:sz w:val="24"/>
-          <w:szCs w:val="24"/>
-        </w:rPr>
-        <w:t>I really liked your approach to embedding the Job panel, so I stuck with it. Hope that is not a problem, as it definitely meets the requirements per the assignment.</w:t>
+        <w:t>I had a blast taking this course! Thanks for all the great pointers!</w:t>
       </w:r>
     </w:p>
     <w:sectPr>

</xml_diff>